<commit_message>
Here's my stuff, and some clean up
</commit_message>
<xml_diff>
--- a/docs/Testing Log.docx
+++ b/docs/Testing Log.docx
@@ -9,15 +9,15 @@
         <w:tblLook w:val="04A0" w:firstRow="1" w:lastRow="0" w:firstColumn="1" w:lastColumn="0" w:noHBand="0" w:noVBand="1"/>
       </w:tblPr>
       <w:tblGrid>
-        <w:gridCol w:w="568"/>
-        <w:gridCol w:w="1202"/>
-        <w:gridCol w:w="1365"/>
-        <w:gridCol w:w="1089"/>
-        <w:gridCol w:w="1181"/>
-        <w:gridCol w:w="1089"/>
-        <w:gridCol w:w="907"/>
-        <w:gridCol w:w="875"/>
-        <w:gridCol w:w="1074"/>
+        <w:gridCol w:w="557"/>
+        <w:gridCol w:w="1172"/>
+        <w:gridCol w:w="1330"/>
+        <w:gridCol w:w="1159"/>
+        <w:gridCol w:w="1249"/>
+        <w:gridCol w:w="1063"/>
+        <w:gridCol w:w="917"/>
+        <w:gridCol w:w="855"/>
+        <w:gridCol w:w="1048"/>
       </w:tblGrid>
       <w:tr>
         <w:tc>
@@ -364,7 +364,7 @@
           </w:tcPr>
           <w:p>
             <w:r>
-              <w:t>On profile page, user can logout</w:t>
+              <w:t>After logout, pages should be inaccessible</w:t>
             </w:r>
           </w:p>
         </w:tc>
@@ -374,7 +374,15 @@
           </w:tcPr>
           <w:p>
             <w:r>
-              <w:t>&lt;loggedIn boolean&gt;</w:t>
+              <w:t xml:space="preserve">Cookies, </w:t>
+            </w:r>
+            <w:proofErr w:type="spellStart"/>
+            <w:r>
+              <w:t>LocalStorage</w:t>
+            </w:r>
+            <w:proofErr w:type="spellEnd"/>
+            <w:r>
+              <w:t>, and inability to access other pages</w:t>
             </w:r>
           </w:p>
         </w:tc>
@@ -467,7 +475,16 @@
           </w:tcPr>
           <w:p>
             <w:r>
-              <w:t>On change password page, user enters previous and new password</w:t>
+              <w:t xml:space="preserve">On </w:t>
+            </w:r>
+            <w:r>
+              <w:t>forgot</w:t>
+            </w:r>
+            <w:r>
+              <w:t xml:space="preserve"> password page, user enters new password</w:t>
+            </w:r>
+            <w:r>
+              <w:t xml:space="preserve"> and emailed confirmation code</w:t>
             </w:r>
           </w:p>
         </w:tc>
@@ -477,19 +494,23 @@
           </w:tcPr>
           <w:p>
             <w:r>
-              <w:t>&lt;current password&gt;</w:t>
-            </w:r>
-          </w:p>
-          <w:p>
+              <w:t>&lt;</w:t>
+            </w:r>
+            <w:r>
+              <w:t>username</w:t>
+            </w:r>
+            <w:r>
+              <w:t>&gt;</w:t>
+            </w:r>
+          </w:p>
+          <w:p>
+            <w:r>
+              <w:t>&lt;confirmation code&gt;</w:t>
+            </w:r>
             <w:r>
               <w:t>&lt;new password&gt;</w:t>
             </w:r>
           </w:p>
-          <w:p>
-            <w:r>
-              <w:t>&lt;new password&gt;</w:t>
-            </w:r>
-          </w:p>
         </w:tc>
         <w:tc>
           <w:tcPr>
@@ -507,7 +528,7 @@
           </w:tcPr>
           <w:p>
             <w:r>
-              <w:t>None</w:t>
+              <w:t>Users password is changed</w:t>
             </w:r>
           </w:p>
         </w:tc>
@@ -616,7 +637,7 @@
           </w:tcPr>
           <w:p>
             <w:r>
-              <w:t>None</w:t>
+              <w:t>Email sent to user</w:t>
             </w:r>
           </w:p>
         </w:tc>
@@ -779,6 +800,7 @@
           </w:tcPr>
           <w:p>
             <w:r>
+              <w:lastRenderedPageBreak/>
               <w:t>7</w:t>
             </w:r>
           </w:p>
@@ -832,11 +854,7 @@
               <w:t xml:space="preserve">User receives a </w:t>
             </w:r>
             <w:r>
-              <w:t>notificati</w:t>
-            </w:r>
-            <w:r>
-              <w:lastRenderedPageBreak/>
-              <w:t>on</w:t>
+              <w:t>notification</w:t>
             </w:r>
             <w:r>
               <w:t xml:space="preserve"> on review approval</w:t>
@@ -849,7 +867,6 @@
           </w:tcPr>
           <w:p>
             <w:r>
-              <w:lastRenderedPageBreak/>
               <w:t>None</w:t>
             </w:r>
           </w:p>
@@ -1092,8 +1109,13 @@
           </w:tcPr>
           <w:p>
             <w:r>
-              <w:t>Michael Bloomquist</w:t>
-            </w:r>
+              <w:t xml:space="preserve">Michael </w:t>
+            </w:r>
+            <w:proofErr w:type="spellStart"/>
+            <w:r>
+              <w:t>Bloomquist</w:t>
+            </w:r>
+            <w:proofErr w:type="spellEnd"/>
           </w:p>
         </w:tc>
       </w:tr>
@@ -1194,8 +1216,13 @@
           </w:tcPr>
           <w:p>
             <w:r>
-              <w:t>Michael Bloomquist</w:t>
-            </w:r>
+              <w:t xml:space="preserve">Michael </w:t>
+            </w:r>
+            <w:proofErr w:type="spellStart"/>
+            <w:r>
+              <w:t>Bloomquist</w:t>
+            </w:r>
+            <w:proofErr w:type="spellEnd"/>
           </w:p>
         </w:tc>
       </w:tr>
@@ -1238,17 +1265,33 @@
           </w:tcPr>
           <w:p>
             <w:r>
-              <w:t>A valid account and .git folder in a valid directory</w:t>
-            </w:r>
-          </w:p>
-        </w:tc>
-        <w:tc>
-          <w:tcPr>
-            <w:tcW w:w="1089" w:type="dxa"/>
-          </w:tcPr>
-          <w:p>
-            <w:r>
-              <w:t>Provide the .git folder directory</w:t>
+              <w:t xml:space="preserve">A valid account </w:t>
+            </w:r>
+            <w:proofErr w:type="gramStart"/>
+            <w:r>
+              <w:t>and .git</w:t>
+            </w:r>
+            <w:proofErr w:type="gramEnd"/>
+            <w:r>
+              <w:t xml:space="preserve"> folder in a valid directory</w:t>
+            </w:r>
+          </w:p>
+        </w:tc>
+        <w:tc>
+          <w:tcPr>
+            <w:tcW w:w="1089" w:type="dxa"/>
+          </w:tcPr>
+          <w:p>
+            <w:r>
+              <w:t xml:space="preserve">Provide </w:t>
+            </w:r>
+            <w:proofErr w:type="gramStart"/>
+            <w:r>
+              <w:t>the .git</w:t>
+            </w:r>
+            <w:proofErr w:type="gramEnd"/>
+            <w:r>
+              <w:t xml:space="preserve"> folder directory</w:t>
             </w:r>
           </w:p>
         </w:tc>
@@ -1257,8 +1300,13 @@
             <w:tcW w:w="1181" w:type="dxa"/>
           </w:tcPr>
           <w:p>
-            <w:r>
-              <w:t>&lt;.git folder&gt;</w:t>
+            <w:proofErr w:type="gramStart"/>
+            <w:r>
+              <w:t>&lt;.git</w:t>
+            </w:r>
+            <w:proofErr w:type="gramEnd"/>
+            <w:r>
+              <w:t xml:space="preserve"> folder&gt;</w:t>
             </w:r>
           </w:p>
           <w:p>
@@ -1431,8 +1479,13 @@
           </w:tcPr>
           <w:p>
             <w:r>
-              <w:t>Michael Bloomquist</w:t>
-            </w:r>
+              <w:t xml:space="preserve">Michael </w:t>
+            </w:r>
+            <w:proofErr w:type="spellStart"/>
+            <w:r>
+              <w:t>Bloomquist</w:t>
+            </w:r>
+            <w:proofErr w:type="spellEnd"/>
           </w:p>
         </w:tc>
       </w:tr>
@@ -1473,7 +1526,15 @@
           </w:tcPr>
           <w:p>
             <w:r>
-              <w:t>Press add comment</w:t>
+              <w:t xml:space="preserve">Press </w:t>
+            </w:r>
+            <w:proofErr w:type="gramStart"/>
+            <w:r>
+              <w:t>add</w:t>
+            </w:r>
+            <w:proofErr w:type="gramEnd"/>
+            <w:r>
+              <w:t xml:space="preserve"> comment</w:t>
             </w:r>
             <w:r>
               <w:t xml:space="preserve"> button</w:t>
@@ -1541,8 +1602,13 @@
           </w:tcPr>
           <w:p>
             <w:r>
-              <w:t>Michael Bloomquist</w:t>
-            </w:r>
+              <w:t xml:space="preserve">Michael </w:t>
+            </w:r>
+            <w:proofErr w:type="spellStart"/>
+            <w:r>
+              <w:t>Bloomquist</w:t>
+            </w:r>
+            <w:proofErr w:type="spellEnd"/>
           </w:p>
         </w:tc>
       </w:tr>
@@ -1553,6 +1619,7 @@
           </w:tcPr>
           <w:p>
             <w:r>
+              <w:lastRenderedPageBreak/>
               <w:t>13</w:t>
             </w:r>
           </w:p>
@@ -1563,11 +1630,7 @@
           </w:tcPr>
           <w:p>
             <w:r>
-              <w:t xml:space="preserve">Users assigned to a </w:t>
-            </w:r>
-            <w:r>
-              <w:lastRenderedPageBreak/>
-              <w:t>review can approve changes</w:t>
+              <w:t>Users assigned to a review can approve changes</w:t>
             </w:r>
           </w:p>
         </w:tc>
@@ -1577,27 +1640,25 @@
           </w:tcPr>
           <w:p>
             <w:r>
-              <w:lastRenderedPageBreak/>
-              <w:t xml:space="preserve">A valid account </w:t>
-            </w:r>
-            <w:r>
-              <w:lastRenderedPageBreak/>
-              <w:t>assigned to a review</w:t>
-            </w:r>
-          </w:p>
-        </w:tc>
-        <w:tc>
-          <w:tcPr>
-            <w:tcW w:w="1089" w:type="dxa"/>
-          </w:tcPr>
-          <w:p>
-            <w:r>
-              <w:lastRenderedPageBreak/>
-              <w:t xml:space="preserve">Press approve </w:t>
-            </w:r>
-            <w:r>
-              <w:lastRenderedPageBreak/>
-              <w:t>review button</w:t>
+              <w:t>A valid account assigned to a review</w:t>
+            </w:r>
+          </w:p>
+        </w:tc>
+        <w:tc>
+          <w:tcPr>
+            <w:tcW w:w="1089" w:type="dxa"/>
+          </w:tcPr>
+          <w:p>
+            <w:r>
+              <w:t xml:space="preserve">Press </w:t>
+            </w:r>
+            <w:proofErr w:type="gramStart"/>
+            <w:r>
+              <w:t>approve</w:t>
+            </w:r>
+            <w:proofErr w:type="gramEnd"/>
+            <w:r>
+              <w:t xml:space="preserve"> review button</w:t>
             </w:r>
           </w:p>
         </w:tc>
@@ -1607,7 +1668,6 @@
           </w:tcPr>
           <w:p>
             <w:r>
-              <w:lastRenderedPageBreak/>
               <w:t>&lt;user email&gt;</w:t>
             </w:r>
           </w:p>
@@ -1623,11 +1683,7 @@
           </w:tcPr>
           <w:p>
             <w:r>
-              <w:t xml:space="preserve">An approval is left </w:t>
-            </w:r>
-            <w:r>
-              <w:lastRenderedPageBreak/>
-              <w:t>and visible on the review</w:t>
+              <w:t>An approval is left and visible on the review</w:t>
             </w:r>
           </w:p>
         </w:tc>
@@ -1637,7 +1693,6 @@
           </w:tcPr>
           <w:p>
             <w:r>
-              <w:lastRenderedPageBreak/>
               <w:t>None</w:t>
             </w:r>
           </w:p>
@@ -1663,8 +1718,13 @@
           </w:tcPr>
           <w:p>
             <w:r>
-              <w:t>Michael Bloomquist</w:t>
-            </w:r>
+              <w:t xml:space="preserve">Michael </w:t>
+            </w:r>
+            <w:proofErr w:type="spellStart"/>
+            <w:r>
+              <w:t>Bloomquist</w:t>
+            </w:r>
+            <w:proofErr w:type="spellEnd"/>
           </w:p>
         </w:tc>
       </w:tr>
@@ -1705,7 +1765,15 @@
           </w:tcPr>
           <w:p>
             <w:r>
-              <w:t>Press reject review button</w:t>
+              <w:t xml:space="preserve">Press </w:t>
+            </w:r>
+            <w:proofErr w:type="gramStart"/>
+            <w:r>
+              <w:t>reject</w:t>
+            </w:r>
+            <w:proofErr w:type="gramEnd"/>
+            <w:r>
+              <w:t xml:space="preserve"> review button</w:t>
             </w:r>
           </w:p>
         </w:tc>
@@ -1765,8 +1833,13 @@
           </w:tcPr>
           <w:p>
             <w:r>
-              <w:t>Michael Bloomquist</w:t>
-            </w:r>
+              <w:t xml:space="preserve">Michael </w:t>
+            </w:r>
+            <w:proofErr w:type="spellStart"/>
+            <w:r>
+              <w:t>Bloomquist</w:t>
+            </w:r>
+            <w:proofErr w:type="spellEnd"/>
           </w:p>
         </w:tc>
       </w:tr>

</xml_diff>

<commit_message>
Testing log and other minor changes
</commit_message>
<xml_diff>
--- a/docs/Testing Log.docx
+++ b/docs/Testing Log.docx
@@ -1,6 +1,6 @@
 
 <file path=word/document.xml><?xml version="1.0" encoding="utf-8"?>
-<w:document xmlns:wpc="http://schemas.microsoft.com/office/word/2010/wordprocessingCanvas" xmlns:mo="http://schemas.microsoft.com/office/mac/office/2008/main" xmlns:mc="http://schemas.openxmlformats.org/markup-compatibility/2006" xmlns:mv="urn:schemas-microsoft-com:mac:vml" xmlns:o="urn:schemas-microsoft-com:office:office" xmlns:r="http://schemas.openxmlformats.org/officeDocument/2006/relationships" xmlns:m="http://schemas.openxmlformats.org/officeDocument/2006/math" xmlns:v="urn:schemas-microsoft-com:vml" xmlns:wp14="http://schemas.microsoft.com/office/word/2010/wordprocessingDrawing" xmlns:wp="http://schemas.openxmlformats.org/drawingml/2006/wordprocessingDrawing" xmlns:w10="urn:schemas-microsoft-com:office:word" xmlns:w="http://schemas.openxmlformats.org/wordprocessingml/2006/main" xmlns:w14="http://schemas.microsoft.com/office/word/2010/wordml" xmlns:w15="http://schemas.microsoft.com/office/word/2012/wordml" xmlns:wpg="http://schemas.microsoft.com/office/word/2010/wordprocessingGroup" xmlns:wpi="http://schemas.microsoft.com/office/word/2010/wordprocessingInk" xmlns:wne="http://schemas.microsoft.com/office/word/2006/wordml" xmlns:wps="http://schemas.microsoft.com/office/word/2010/wordprocessingShape" mc:Ignorable="w14 w15 wp14">
+<w:document xmlns:wpc="http://schemas.microsoft.com/office/word/2010/wordprocessingCanvas" xmlns:cx="http://schemas.microsoft.com/office/drawing/2014/chartex" xmlns:cx1="http://schemas.microsoft.com/office/drawing/2015/9/8/chartex" xmlns:cx2="http://schemas.microsoft.com/office/drawing/2015/10/21/chartex" xmlns:cx3="http://schemas.microsoft.com/office/drawing/2016/5/9/chartex" xmlns:cx4="http://schemas.microsoft.com/office/drawing/2016/5/10/chartex" xmlns:cx5="http://schemas.microsoft.com/office/drawing/2016/5/11/chartex" xmlns:cx6="http://schemas.microsoft.com/office/drawing/2016/5/12/chartex" xmlns:cx7="http://schemas.microsoft.com/office/drawing/2016/5/13/chartex" xmlns:cx8="http://schemas.microsoft.com/office/drawing/2016/5/14/chartex" xmlns:mc="http://schemas.openxmlformats.org/markup-compatibility/2006" xmlns:aink="http://schemas.microsoft.com/office/drawing/2016/ink" xmlns:am3d="http://schemas.microsoft.com/office/drawing/2017/model3d" xmlns:o="urn:schemas-microsoft-com:office:office" xmlns:r="http://schemas.openxmlformats.org/officeDocument/2006/relationships" xmlns:m="http://schemas.openxmlformats.org/officeDocument/2006/math" xmlns:v="urn:schemas-microsoft-com:vml" xmlns:wp14="http://schemas.microsoft.com/office/word/2010/wordprocessingDrawing" xmlns:wp="http://schemas.openxmlformats.org/drawingml/2006/wordprocessingDrawing" xmlns:w10="urn:schemas-microsoft-com:office:word" xmlns:w="http://schemas.openxmlformats.org/wordprocessingml/2006/main" xmlns:w14="http://schemas.microsoft.com/office/word/2010/wordml" xmlns:w15="http://schemas.microsoft.com/office/word/2012/wordml" xmlns:w16cex="http://schemas.microsoft.com/office/word/2018/wordml/cex" xmlns:w16cid="http://schemas.microsoft.com/office/word/2016/wordml/cid" xmlns:w16="http://schemas.microsoft.com/office/word/2018/wordml" xmlns:w16se="http://schemas.microsoft.com/office/word/2015/wordml/symex" xmlns:wpg="http://schemas.microsoft.com/office/word/2010/wordprocessingGroup" xmlns:wpi="http://schemas.microsoft.com/office/word/2010/wordprocessingInk" xmlns:wne="http://schemas.microsoft.com/office/word/2006/wordml" xmlns:wps="http://schemas.microsoft.com/office/word/2010/wordprocessingShape" mc:Ignorable="w14 w15 w16se w16cid w16 w16cex wp14">
   <w:body>
     <w:tbl>
       <w:tblPr>
@@ -9,15 +9,15 @@
         <w:tblLook w:val="04A0" w:firstRow="1" w:lastRow="0" w:firstColumn="1" w:lastColumn="0" w:noHBand="0" w:noVBand="1"/>
       </w:tblPr>
       <w:tblGrid>
-        <w:gridCol w:w="542"/>
-        <w:gridCol w:w="1247"/>
-        <w:gridCol w:w="1282"/>
-        <w:gridCol w:w="1118"/>
-        <w:gridCol w:w="1204"/>
-        <w:gridCol w:w="1088"/>
-        <w:gridCol w:w="1029"/>
-        <w:gridCol w:w="828"/>
-        <w:gridCol w:w="1012"/>
+        <w:gridCol w:w="524"/>
+        <w:gridCol w:w="1189"/>
+        <w:gridCol w:w="1223"/>
+        <w:gridCol w:w="1068"/>
+        <w:gridCol w:w="1149"/>
+        <w:gridCol w:w="1451"/>
+        <w:gridCol w:w="984"/>
+        <w:gridCol w:w="794"/>
+        <w:gridCol w:w="968"/>
       </w:tblGrid>
       <w:tr>
         <w:tc>
@@ -374,15 +374,7 @@
           </w:tcPr>
           <w:p>
             <w:r>
-              <w:t xml:space="preserve">Cookies, </w:t>
-            </w:r>
-            <w:proofErr w:type="spellStart"/>
-            <w:r>
-              <w:t>LocalStorage</w:t>
-            </w:r>
-            <w:proofErr w:type="spellEnd"/>
-            <w:r>
-              <w:t>, and inability to access other pages</w:t>
+              <w:t>Cookies, LocalStorage, and inability to access other pages</w:t>
             </w:r>
           </w:p>
         </w:tc>
@@ -1109,13 +1101,8 @@
           </w:tcPr>
           <w:p>
             <w:r>
-              <w:t xml:space="preserve">Michael </w:t>
-            </w:r>
-            <w:proofErr w:type="spellStart"/>
-            <w:r>
-              <w:t>Bloomquist</w:t>
-            </w:r>
-            <w:proofErr w:type="spellEnd"/>
+              <w:t>Michael Bloomquist</w:t>
+            </w:r>
           </w:p>
         </w:tc>
       </w:tr>
@@ -1216,13 +1203,8 @@
           </w:tcPr>
           <w:p>
             <w:r>
-              <w:t xml:space="preserve">Michael </w:t>
-            </w:r>
-            <w:proofErr w:type="spellStart"/>
-            <w:r>
-              <w:t>Bloomquist</w:t>
-            </w:r>
-            <w:proofErr w:type="spellEnd"/>
+              <w:t>Michael Bloomquist</w:t>
+            </w:r>
           </w:p>
         </w:tc>
       </w:tr>
@@ -1265,15 +1247,7 @@
           </w:tcPr>
           <w:p>
             <w:r>
-              <w:t xml:space="preserve">A valid account </w:t>
-            </w:r>
-            <w:proofErr w:type="gramStart"/>
-            <w:r>
-              <w:t>and .git</w:t>
-            </w:r>
-            <w:proofErr w:type="gramEnd"/>
-            <w:r>
-              <w:t xml:space="preserve"> folder in a valid directory</w:t>
+              <w:t>A valid account and .git folder in a valid directory</w:t>
             </w:r>
           </w:p>
         </w:tc>
@@ -1283,15 +1257,7 @@
           </w:tcPr>
           <w:p>
             <w:r>
-              <w:t xml:space="preserve">Provide </w:t>
-            </w:r>
-            <w:proofErr w:type="gramStart"/>
-            <w:r>
-              <w:t>the .git</w:t>
-            </w:r>
-            <w:proofErr w:type="gramEnd"/>
-            <w:r>
-              <w:t xml:space="preserve"> folder directory</w:t>
+              <w:t>Provide the .git folder directory</w:t>
             </w:r>
           </w:p>
         </w:tc>
@@ -1300,13 +1266,8 @@
             <w:tcW w:w="1204" w:type="dxa"/>
           </w:tcPr>
           <w:p>
-            <w:proofErr w:type="gramStart"/>
-            <w:r>
-              <w:t>&lt;.git</w:t>
-            </w:r>
-            <w:proofErr w:type="gramEnd"/>
-            <w:r>
-              <w:t xml:space="preserve"> folder&gt;</w:t>
+            <w:r>
+              <w:t>&lt;.git folder&gt;</w:t>
             </w:r>
           </w:p>
           <w:p>
@@ -1479,13 +1440,8 @@
           </w:tcPr>
           <w:p>
             <w:r>
-              <w:t xml:space="preserve">Michael </w:t>
-            </w:r>
-            <w:proofErr w:type="spellStart"/>
-            <w:r>
-              <w:t>Bloomquist</w:t>
-            </w:r>
-            <w:proofErr w:type="spellEnd"/>
+              <w:t>Michael Bloomquist</w:t>
+            </w:r>
           </w:p>
         </w:tc>
       </w:tr>
@@ -1594,13 +1550,8 @@
           </w:tcPr>
           <w:p>
             <w:r>
-              <w:t xml:space="preserve">Michael </w:t>
-            </w:r>
-            <w:proofErr w:type="spellStart"/>
-            <w:r>
-              <w:t>Bloomquist</w:t>
-            </w:r>
-            <w:proofErr w:type="spellEnd"/>
+              <w:t>Michael Bloomquist</w:t>
+            </w:r>
           </w:p>
         </w:tc>
       </w:tr>
@@ -1611,18 +1562,21 @@
           </w:tcPr>
           <w:p>
             <w:r>
+              <w:t>13</w:t>
+            </w:r>
+          </w:p>
+        </w:tc>
+        <w:tc>
+          <w:tcPr>
+            <w:tcW w:w="1247" w:type="dxa"/>
+          </w:tcPr>
+          <w:p>
+            <w:r>
+              <w:t xml:space="preserve">Users assigned to a review can </w:t>
+            </w:r>
+            <w:r>
               <w:lastRenderedPageBreak/>
-              <w:t>13</w:t>
-            </w:r>
-          </w:p>
-        </w:tc>
-        <w:tc>
-          <w:tcPr>
-            <w:tcW w:w="1247" w:type="dxa"/>
-          </w:tcPr>
-          <w:p>
-            <w:r>
-              <w:t>Users assigned to a review can approve changes</w:t>
+              <w:t>approve changes</w:t>
             </w:r>
           </w:p>
         </w:tc>
@@ -1632,6 +1586,7 @@
           </w:tcPr>
           <w:p>
             <w:r>
+              <w:lastRenderedPageBreak/>
               <w:t>A valid account assigned to a review</w:t>
             </w:r>
           </w:p>
@@ -1702,13 +1657,8 @@
           </w:tcPr>
           <w:p>
             <w:r>
-              <w:t xml:space="preserve">Michael </w:t>
-            </w:r>
-            <w:proofErr w:type="spellStart"/>
-            <w:r>
-              <w:t>Bloomquist</w:t>
-            </w:r>
-            <w:proofErr w:type="spellEnd"/>
+              <w:t>Michael Bloomquist</w:t>
+            </w:r>
           </w:p>
         </w:tc>
       </w:tr>
@@ -1809,13 +1759,8 @@
           </w:tcPr>
           <w:p>
             <w:r>
-              <w:t xml:space="preserve">Michael </w:t>
-            </w:r>
-            <w:proofErr w:type="spellStart"/>
-            <w:r>
-              <w:t>Bloomquist</w:t>
-            </w:r>
-            <w:proofErr w:type="spellEnd"/>
+              <w:t>Michael Bloomquist</w:t>
+            </w:r>
           </w:p>
         </w:tc>
       </w:tr>
@@ -1835,13 +1780,8 @@
             <w:tcW w:w="1247" w:type="dxa"/>
           </w:tcPr>
           <w:p>
-            <w:proofErr w:type="spellStart"/>
-            <w:r>
-              <w:t>ReviewCreator</w:t>
-            </w:r>
-            <w:proofErr w:type="spellEnd"/>
-            <w:r>
-              <w:t xml:space="preserve"> retrieves diff from flask API</w:t>
+            <w:r>
+              <w:t>ReviewCreator retrieves diff from flask API</w:t>
             </w:r>
           </w:p>
         </w:tc>
@@ -1921,13 +1861,8 @@
           </w:tcPr>
           <w:p>
             <w:r>
-              <w:t xml:space="preserve">Michael </w:t>
-            </w:r>
-            <w:proofErr w:type="spellStart"/>
-            <w:r>
-              <w:t>Bloomquist</w:t>
-            </w:r>
-            <w:proofErr w:type="spellEnd"/>
+              <w:t>Michael Bloomquist</w:t>
+            </w:r>
           </w:p>
         </w:tc>
       </w:tr>
@@ -1951,15 +1886,7 @@
               <w:t>The</w:t>
             </w:r>
             <w:r>
-              <w:t xml:space="preserve"> </w:t>
-            </w:r>
-            <w:proofErr w:type="spellStart"/>
-            <w:r>
-              <w:t>ReviewCreator</w:t>
-            </w:r>
-            <w:proofErr w:type="spellEnd"/>
-            <w:r>
-              <w:t xml:space="preserve"> can create several different diffs</w:t>
+              <w:t xml:space="preserve"> ReviewCreator can create several different diffs</w:t>
             </w:r>
           </w:p>
         </w:tc>
@@ -2004,15 +1931,7 @@
           </w:tcPr>
           <w:p>
             <w:r>
-              <w:t xml:space="preserve">Multiple </w:t>
-            </w:r>
-            <w:proofErr w:type="spellStart"/>
-            <w:r>
-              <w:t>DiffDisplay</w:t>
-            </w:r>
-            <w:proofErr w:type="spellEnd"/>
-            <w:r>
-              <w:t xml:space="preserve"> components can be rendered</w:t>
+              <w:t>Multiple DiffDisplay components can be rendered</w:t>
             </w:r>
           </w:p>
         </w:tc>
@@ -2047,13 +1966,8 @@
           </w:tcPr>
           <w:p>
             <w:r>
-              <w:t xml:space="preserve">Michael </w:t>
-            </w:r>
-            <w:proofErr w:type="spellStart"/>
-            <w:r>
-              <w:t>Bloomquist</w:t>
-            </w:r>
-            <w:proofErr w:type="spellEnd"/>
+              <w:t>Michael Bloomquist</w:t>
+            </w:r>
           </w:p>
         </w:tc>
       </w:tr>
@@ -2073,13 +1987,8 @@
             <w:tcW w:w="1247" w:type="dxa"/>
           </w:tcPr>
           <w:p>
-            <w:proofErr w:type="spellStart"/>
-            <w:r>
-              <w:t>DiffDisplay</w:t>
-            </w:r>
-            <w:proofErr w:type="spellEnd"/>
-            <w:r>
-              <w:t xml:space="preserve"> is collapsible</w:t>
+            <w:r>
+              <w:t>DiffDisplay is collapsible</w:t>
             </w:r>
           </w:p>
         </w:tc>
@@ -2089,13 +1998,8 @@
           </w:tcPr>
           <w:p>
             <w:r>
-              <w:t xml:space="preserve">A rendered </w:t>
-            </w:r>
-            <w:proofErr w:type="spellStart"/>
-            <w:r>
-              <w:t>DiffDisplay</w:t>
-            </w:r>
-            <w:proofErr w:type="spellEnd"/>
+              <w:t>A rendered DiffDisplay</w:t>
+            </w:r>
           </w:p>
         </w:tc>
         <w:tc>
@@ -2104,15 +2008,7 @@
           </w:tcPr>
           <w:p>
             <w:r>
-              <w:t xml:space="preserve">User presses +/- at </w:t>
-            </w:r>
-            <w:proofErr w:type="spellStart"/>
-            <w:r>
-              <w:t>topleft</w:t>
-            </w:r>
-            <w:proofErr w:type="spellEnd"/>
-            <w:r>
-              <w:t xml:space="preserve"> of diff</w:t>
+              <w:t>User presses +/- at topleft of diff</w:t>
             </w:r>
           </w:p>
         </w:tc>
@@ -2131,13 +2027,8 @@
             <w:tcW w:w="1088" w:type="dxa"/>
           </w:tcPr>
           <w:p>
-            <w:proofErr w:type="spellStart"/>
-            <w:r>
-              <w:t>DiffDisplay</w:t>
-            </w:r>
-            <w:proofErr w:type="spellEnd"/>
-            <w:r>
-              <w:t xml:space="preserve"> component can be opened and closed</w:t>
+            <w:r>
+              <w:t>DiffDisplay component can be opened and closed</w:t>
             </w:r>
           </w:p>
         </w:tc>
@@ -2172,13 +2063,8 @@
           </w:tcPr>
           <w:p>
             <w:r>
-              <w:t xml:space="preserve">Michael </w:t>
-            </w:r>
-            <w:proofErr w:type="spellStart"/>
-            <w:r>
-              <w:t>Bloomquist</w:t>
-            </w:r>
-            <w:proofErr w:type="spellEnd"/>
+              <w:t>Michael Bloomquist</w:t>
+            </w:r>
           </w:p>
         </w:tc>
       </w:tr>
@@ -2209,13 +2095,8 @@
           </w:tcPr>
           <w:p>
             <w:r>
-              <w:t xml:space="preserve">A rendered </w:t>
-            </w:r>
-            <w:proofErr w:type="spellStart"/>
-            <w:r>
-              <w:t>DiffDisplay</w:t>
-            </w:r>
-            <w:proofErr w:type="spellEnd"/>
+              <w:t>A rendered DiffDisplay</w:t>
+            </w:r>
           </w:p>
         </w:tc>
         <w:tc>
@@ -2279,13 +2160,8 @@
           </w:tcPr>
           <w:p>
             <w:r>
-              <w:t xml:space="preserve">Michael </w:t>
-            </w:r>
-            <w:proofErr w:type="spellStart"/>
-            <w:r>
-              <w:t>Bloomquist</w:t>
-            </w:r>
-            <w:proofErr w:type="spellEnd"/>
+              <w:t>Michael Bloomquist</w:t>
+            </w:r>
           </w:p>
         </w:tc>
       </w:tr>
@@ -2393,7 +2269,6 @@
           </w:tcPr>
           <w:p>
             <w:r>
-              <w:lastRenderedPageBreak/>
               <w:t>20</w:t>
             </w:r>
           </w:p>
@@ -2454,15 +2329,7 @@
           </w:tcPr>
           <w:p>
             <w:r>
-              <w:t>It ~</w:t>
-            </w:r>
-            <w:proofErr w:type="spellStart"/>
-            <w:r>
-              <w:t>sorta</w:t>
-            </w:r>
-            <w:proofErr w:type="spellEnd"/>
-            <w:r>
-              <w:t>~ works. The file is parsed by JS, then contents passed to DB for VARCHAR only</w:t>
+              <w:t>Database receives blob, react.js processes blob</w:t>
             </w:r>
           </w:p>
         </w:tc>
@@ -2471,14 +2338,12 @@
             <w:tcW w:w="828" w:type="dxa"/>
           </w:tcPr>
           <w:p>
-            <w:proofErr w:type="spellStart"/>
-            <w:r>
-              <w:rPr>
-                <w:color w:val="FFC000"/>
-              </w:rPr>
-              <w:t>Sorta</w:t>
-            </w:r>
-            <w:proofErr w:type="spellEnd"/>
+            <w:r>
+              <w:rPr>
+                <w:color w:val="00B050"/>
+              </w:rPr>
+              <w:t>Pass</w:t>
+            </w:r>
           </w:p>
         </w:tc>
         <w:tc>
@@ -2512,7 +2377,11 @@
           </w:tcPr>
           <w:p>
             <w:r>
-              <w:t>Users can “create review” by selecting file, data is pushed to DB</w:t>
+              <w:t xml:space="preserve">Users can “create review” by selecting file, data is </w:t>
+            </w:r>
+            <w:r>
+              <w:lastRenderedPageBreak/>
+              <w:t>pushed to DB</w:t>
             </w:r>
           </w:p>
         </w:tc>
@@ -2522,6 +2391,7 @@
           </w:tcPr>
           <w:p>
             <w:r>
+              <w:lastRenderedPageBreak/>
               <w:t>File to be pushed to DB</w:t>
             </w:r>
           </w:p>
@@ -2532,7 +2402,11 @@
           </w:tcPr>
           <w:p>
             <w:r>
-              <w:t>Go to projects page, select file, click create review</w:t>
+              <w:t xml:space="preserve">Go to projects page, select file, click </w:t>
+            </w:r>
+            <w:r>
+              <w:lastRenderedPageBreak/>
+              <w:t>create review</w:t>
             </w:r>
           </w:p>
         </w:tc>
@@ -2542,6 +2416,7 @@
           </w:tcPr>
           <w:p>
             <w:r>
+              <w:lastRenderedPageBreak/>
               <w:t>&lt;file to be parsed for DB insertion&gt;</w:t>
             </w:r>
           </w:p>
@@ -2562,7 +2437,11 @@
           </w:tcPr>
           <w:p>
             <w:r>
-              <w:t>Pushed Null Values to all fields</w:t>
+              <w:t xml:space="preserve">Database receives all values </w:t>
+            </w:r>
+            <w:r>
+              <w:lastRenderedPageBreak/>
+              <w:t>correctly</w:t>
             </w:r>
           </w:p>
         </w:tc>
@@ -2578,9 +2457,10 @@
             </w:pPr>
             <w:r>
               <w:rPr>
-                <w:color w:val="FF0000"/>
-              </w:rPr>
-              <w:t>200-300 Fails</w:t>
+                <w:color w:val="00B050"/>
+              </w:rPr>
+              <w:lastRenderedPageBreak/>
+              <w:t>Pass</w:t>
             </w:r>
           </w:p>
         </w:tc>
@@ -2724,12 +2604,7 @@
           </w:tcPr>
           <w:p>
             <w:r>
-              <w:t>Hardcoded text is split and displayed on the page line by</w:t>
-            </w:r>
-            <w:bookmarkStart w:id="0" w:name="_GoBack"/>
-            <w:bookmarkEnd w:id="0"/>
-            <w:r>
-              <w:t xml:space="preserve"> line </w:t>
+              <w:t xml:space="preserve">Hardcoded text is split and displayed on the page line by line </w:t>
             </w:r>
           </w:p>
         </w:tc>
@@ -2812,6 +2687,508 @@
               <w:t>Christina Nguyen</w:t>
             </w:r>
           </w:p>
+        </w:tc>
+      </w:tr>
+      <w:tr>
+        <w:tc>
+          <w:tcPr>
+            <w:tcW w:w="542" w:type="dxa"/>
+          </w:tcPr>
+          <w:p>
+            <w:r>
+              <w:t>24</w:t>
+            </w:r>
+          </w:p>
+          <w:p/>
+          <w:p/>
+        </w:tc>
+        <w:tc>
+          <w:tcPr>
+            <w:tcW w:w="1247" w:type="dxa"/>
+          </w:tcPr>
+          <w:p>
+            <w:r>
+              <w:t>Database API receives new review and displays all user reviews</w:t>
+            </w:r>
+          </w:p>
+        </w:tc>
+        <w:tc>
+          <w:tcPr>
+            <w:tcW w:w="1282" w:type="dxa"/>
+          </w:tcPr>
+          <w:p>
+            <w:r>
+              <w:t>User exists in the database</w:t>
+            </w:r>
+          </w:p>
+        </w:tc>
+        <w:tc>
+          <w:tcPr>
+            <w:tcW w:w="1118" w:type="dxa"/>
+          </w:tcPr>
+          <w:p>
+            <w:r>
+              <w:t>User selects create review, selects file, confirms review</w:t>
+            </w:r>
+          </w:p>
+        </w:tc>
+        <w:tc>
+          <w:tcPr>
+            <w:tcW w:w="1204" w:type="dxa"/>
+          </w:tcPr>
+          <w:p>
+            <w:r>
+              <w:t>&lt;File&gt;</w:t>
+            </w:r>
+          </w:p>
+        </w:tc>
+        <w:tc>
+          <w:tcPr>
+            <w:tcW w:w="1088" w:type="dxa"/>
+          </w:tcPr>
+          <w:p>
+            <w:r>
+              <w:t>Review is received by database, database updates works_on_reviews table</w:t>
+            </w:r>
+          </w:p>
+        </w:tc>
+        <w:tc>
+          <w:tcPr>
+            <w:tcW w:w="1029" w:type="dxa"/>
+          </w:tcPr>
+          <w:p>
+            <w:r>
+              <w:t>Yeah it works.. after 1200 test cases where it didn’t lmao</w:t>
+            </w:r>
+          </w:p>
+        </w:tc>
+        <w:tc>
+          <w:tcPr>
+            <w:tcW w:w="828" w:type="dxa"/>
+          </w:tcPr>
+          <w:p>
+            <w:pPr>
+              <w:rPr>
+                <w:b/>
+                <w:bCs/>
+                <w:color w:val="00B050"/>
+              </w:rPr>
+            </w:pPr>
+            <w:r>
+              <w:rPr>
+                <w:b/>
+                <w:bCs/>
+                <w:color w:val="00B050"/>
+              </w:rPr>
+              <w:t>Pass</w:t>
+            </w:r>
+          </w:p>
+        </w:tc>
+        <w:tc>
+          <w:tcPr>
+            <w:tcW w:w="1012" w:type="dxa"/>
+          </w:tcPr>
+          <w:p>
+            <w:r>
+              <w:t>Travis Lamb</w:t>
+            </w:r>
+          </w:p>
+        </w:tc>
+      </w:tr>
+      <w:tr>
+        <w:tc>
+          <w:tcPr>
+            <w:tcW w:w="542" w:type="dxa"/>
+          </w:tcPr>
+          <w:p>
+            <w:r>
+              <w:t>25</w:t>
+            </w:r>
+          </w:p>
+        </w:tc>
+        <w:tc>
+          <w:tcPr>
+            <w:tcW w:w="1247" w:type="dxa"/>
+          </w:tcPr>
+          <w:p/>
+        </w:tc>
+        <w:tc>
+          <w:tcPr>
+            <w:tcW w:w="1282" w:type="dxa"/>
+          </w:tcPr>
+          <w:p/>
+        </w:tc>
+        <w:tc>
+          <w:tcPr>
+            <w:tcW w:w="1118" w:type="dxa"/>
+          </w:tcPr>
+          <w:p/>
+        </w:tc>
+        <w:tc>
+          <w:tcPr>
+            <w:tcW w:w="1204" w:type="dxa"/>
+          </w:tcPr>
+          <w:p/>
+        </w:tc>
+        <w:tc>
+          <w:tcPr>
+            <w:tcW w:w="1088" w:type="dxa"/>
+          </w:tcPr>
+          <w:p/>
+        </w:tc>
+        <w:tc>
+          <w:tcPr>
+            <w:tcW w:w="1029" w:type="dxa"/>
+          </w:tcPr>
+          <w:p/>
+        </w:tc>
+        <w:tc>
+          <w:tcPr>
+            <w:tcW w:w="828" w:type="dxa"/>
+          </w:tcPr>
+          <w:p>
+            <w:pPr>
+              <w:rPr>
+                <w:b/>
+                <w:bCs/>
+                <w:color w:val="00B050"/>
+              </w:rPr>
+            </w:pPr>
+          </w:p>
+        </w:tc>
+        <w:tc>
+          <w:tcPr>
+            <w:tcW w:w="1012" w:type="dxa"/>
+          </w:tcPr>
+          <w:p/>
+        </w:tc>
+      </w:tr>
+      <w:tr>
+        <w:tc>
+          <w:tcPr>
+            <w:tcW w:w="542" w:type="dxa"/>
+          </w:tcPr>
+          <w:p>
+            <w:r>
+              <w:t>26</w:t>
+            </w:r>
+          </w:p>
+        </w:tc>
+        <w:tc>
+          <w:tcPr>
+            <w:tcW w:w="1247" w:type="dxa"/>
+          </w:tcPr>
+          <w:p/>
+        </w:tc>
+        <w:tc>
+          <w:tcPr>
+            <w:tcW w:w="1282" w:type="dxa"/>
+          </w:tcPr>
+          <w:p/>
+        </w:tc>
+        <w:tc>
+          <w:tcPr>
+            <w:tcW w:w="1118" w:type="dxa"/>
+          </w:tcPr>
+          <w:p/>
+        </w:tc>
+        <w:tc>
+          <w:tcPr>
+            <w:tcW w:w="1204" w:type="dxa"/>
+          </w:tcPr>
+          <w:p/>
+        </w:tc>
+        <w:tc>
+          <w:tcPr>
+            <w:tcW w:w="1088" w:type="dxa"/>
+          </w:tcPr>
+          <w:p/>
+        </w:tc>
+        <w:tc>
+          <w:tcPr>
+            <w:tcW w:w="1029" w:type="dxa"/>
+          </w:tcPr>
+          <w:p/>
+        </w:tc>
+        <w:tc>
+          <w:tcPr>
+            <w:tcW w:w="828" w:type="dxa"/>
+          </w:tcPr>
+          <w:p>
+            <w:pPr>
+              <w:rPr>
+                <w:b/>
+                <w:bCs/>
+                <w:color w:val="00B050"/>
+              </w:rPr>
+            </w:pPr>
+          </w:p>
+        </w:tc>
+        <w:tc>
+          <w:tcPr>
+            <w:tcW w:w="1012" w:type="dxa"/>
+          </w:tcPr>
+          <w:p/>
+        </w:tc>
+      </w:tr>
+      <w:tr>
+        <w:tc>
+          <w:tcPr>
+            <w:tcW w:w="542" w:type="dxa"/>
+          </w:tcPr>
+          <w:p>
+            <w:r>
+              <w:t>27</w:t>
+            </w:r>
+          </w:p>
+        </w:tc>
+        <w:tc>
+          <w:tcPr>
+            <w:tcW w:w="1247" w:type="dxa"/>
+          </w:tcPr>
+          <w:p/>
+        </w:tc>
+        <w:tc>
+          <w:tcPr>
+            <w:tcW w:w="1282" w:type="dxa"/>
+          </w:tcPr>
+          <w:p/>
+        </w:tc>
+        <w:tc>
+          <w:tcPr>
+            <w:tcW w:w="1118" w:type="dxa"/>
+          </w:tcPr>
+          <w:p/>
+        </w:tc>
+        <w:tc>
+          <w:tcPr>
+            <w:tcW w:w="1204" w:type="dxa"/>
+          </w:tcPr>
+          <w:p/>
+        </w:tc>
+        <w:tc>
+          <w:tcPr>
+            <w:tcW w:w="1088" w:type="dxa"/>
+          </w:tcPr>
+          <w:p/>
+        </w:tc>
+        <w:tc>
+          <w:tcPr>
+            <w:tcW w:w="1029" w:type="dxa"/>
+          </w:tcPr>
+          <w:p/>
+        </w:tc>
+        <w:tc>
+          <w:tcPr>
+            <w:tcW w:w="828" w:type="dxa"/>
+          </w:tcPr>
+          <w:p>
+            <w:pPr>
+              <w:rPr>
+                <w:b/>
+                <w:bCs/>
+                <w:color w:val="00B050"/>
+              </w:rPr>
+            </w:pPr>
+          </w:p>
+        </w:tc>
+        <w:tc>
+          <w:tcPr>
+            <w:tcW w:w="1012" w:type="dxa"/>
+          </w:tcPr>
+          <w:p/>
+        </w:tc>
+      </w:tr>
+      <w:tr>
+        <w:tc>
+          <w:tcPr>
+            <w:tcW w:w="542" w:type="dxa"/>
+          </w:tcPr>
+          <w:p/>
+        </w:tc>
+        <w:tc>
+          <w:tcPr>
+            <w:tcW w:w="1247" w:type="dxa"/>
+          </w:tcPr>
+          <w:p/>
+        </w:tc>
+        <w:tc>
+          <w:tcPr>
+            <w:tcW w:w="1282" w:type="dxa"/>
+          </w:tcPr>
+          <w:p/>
+        </w:tc>
+        <w:tc>
+          <w:tcPr>
+            <w:tcW w:w="1118" w:type="dxa"/>
+          </w:tcPr>
+          <w:p/>
+        </w:tc>
+        <w:tc>
+          <w:tcPr>
+            <w:tcW w:w="1204" w:type="dxa"/>
+          </w:tcPr>
+          <w:p/>
+        </w:tc>
+        <w:tc>
+          <w:tcPr>
+            <w:tcW w:w="1088" w:type="dxa"/>
+          </w:tcPr>
+          <w:p/>
+        </w:tc>
+        <w:tc>
+          <w:tcPr>
+            <w:tcW w:w="1029" w:type="dxa"/>
+          </w:tcPr>
+          <w:p/>
+        </w:tc>
+        <w:tc>
+          <w:tcPr>
+            <w:tcW w:w="828" w:type="dxa"/>
+          </w:tcPr>
+          <w:p>
+            <w:pPr>
+              <w:rPr>
+                <w:b/>
+                <w:bCs/>
+                <w:color w:val="00B050"/>
+              </w:rPr>
+            </w:pPr>
+          </w:p>
+        </w:tc>
+        <w:tc>
+          <w:tcPr>
+            <w:tcW w:w="1012" w:type="dxa"/>
+          </w:tcPr>
+          <w:p/>
+        </w:tc>
+      </w:tr>
+      <w:tr>
+        <w:tc>
+          <w:tcPr>
+            <w:tcW w:w="542" w:type="dxa"/>
+          </w:tcPr>
+          <w:p/>
+        </w:tc>
+        <w:tc>
+          <w:tcPr>
+            <w:tcW w:w="1247" w:type="dxa"/>
+          </w:tcPr>
+          <w:p/>
+        </w:tc>
+        <w:tc>
+          <w:tcPr>
+            <w:tcW w:w="1282" w:type="dxa"/>
+          </w:tcPr>
+          <w:p/>
+        </w:tc>
+        <w:tc>
+          <w:tcPr>
+            <w:tcW w:w="1118" w:type="dxa"/>
+          </w:tcPr>
+          <w:p/>
+        </w:tc>
+        <w:tc>
+          <w:tcPr>
+            <w:tcW w:w="1204" w:type="dxa"/>
+          </w:tcPr>
+          <w:p/>
+        </w:tc>
+        <w:tc>
+          <w:tcPr>
+            <w:tcW w:w="1088" w:type="dxa"/>
+          </w:tcPr>
+          <w:p/>
+        </w:tc>
+        <w:tc>
+          <w:tcPr>
+            <w:tcW w:w="1029" w:type="dxa"/>
+          </w:tcPr>
+          <w:p/>
+        </w:tc>
+        <w:tc>
+          <w:tcPr>
+            <w:tcW w:w="828" w:type="dxa"/>
+          </w:tcPr>
+          <w:p>
+            <w:pPr>
+              <w:rPr>
+                <w:b/>
+                <w:bCs/>
+                <w:color w:val="00B050"/>
+              </w:rPr>
+            </w:pPr>
+          </w:p>
+        </w:tc>
+        <w:tc>
+          <w:tcPr>
+            <w:tcW w:w="1012" w:type="dxa"/>
+          </w:tcPr>
+          <w:p/>
+        </w:tc>
+      </w:tr>
+      <w:tr>
+        <w:tc>
+          <w:tcPr>
+            <w:tcW w:w="542" w:type="dxa"/>
+          </w:tcPr>
+          <w:p/>
+        </w:tc>
+        <w:tc>
+          <w:tcPr>
+            <w:tcW w:w="1247" w:type="dxa"/>
+          </w:tcPr>
+          <w:p/>
+        </w:tc>
+        <w:tc>
+          <w:tcPr>
+            <w:tcW w:w="1282" w:type="dxa"/>
+          </w:tcPr>
+          <w:p/>
+        </w:tc>
+        <w:tc>
+          <w:tcPr>
+            <w:tcW w:w="1118" w:type="dxa"/>
+          </w:tcPr>
+          <w:p/>
+        </w:tc>
+        <w:tc>
+          <w:tcPr>
+            <w:tcW w:w="1204" w:type="dxa"/>
+          </w:tcPr>
+          <w:p/>
+        </w:tc>
+        <w:tc>
+          <w:tcPr>
+            <w:tcW w:w="1088" w:type="dxa"/>
+          </w:tcPr>
+          <w:p/>
+        </w:tc>
+        <w:tc>
+          <w:tcPr>
+            <w:tcW w:w="1029" w:type="dxa"/>
+          </w:tcPr>
+          <w:p/>
+        </w:tc>
+        <w:tc>
+          <w:tcPr>
+            <w:tcW w:w="828" w:type="dxa"/>
+          </w:tcPr>
+          <w:p>
+            <w:pPr>
+              <w:rPr>
+                <w:b/>
+                <w:bCs/>
+                <w:color w:val="00B050"/>
+              </w:rPr>
+            </w:pPr>
+          </w:p>
+        </w:tc>
+        <w:tc>
+          <w:tcPr>
+            <w:tcW w:w="1012" w:type="dxa"/>
+          </w:tcPr>
+          <w:p/>
         </w:tc>
       </w:tr>
     </w:tbl>
@@ -2827,7 +3204,7 @@
 </file>
 
 <file path=word/styles.xml><?xml version="1.0" encoding="utf-8"?>
-<w:styles xmlns:mc="http://schemas.openxmlformats.org/markup-compatibility/2006" xmlns:r="http://schemas.openxmlformats.org/officeDocument/2006/relationships" xmlns:w="http://schemas.openxmlformats.org/wordprocessingml/2006/main" xmlns:w14="http://schemas.microsoft.com/office/word/2010/wordml" xmlns:w15="http://schemas.microsoft.com/office/word/2012/wordml" mc:Ignorable="w14 w15">
+<w:styles xmlns:mc="http://schemas.openxmlformats.org/markup-compatibility/2006" xmlns:r="http://schemas.openxmlformats.org/officeDocument/2006/relationships" xmlns:w="http://schemas.openxmlformats.org/wordprocessingml/2006/main" xmlns:w14="http://schemas.microsoft.com/office/word/2010/wordml" xmlns:w15="http://schemas.microsoft.com/office/word/2012/wordml" xmlns:w16cex="http://schemas.microsoft.com/office/word/2018/wordml/cex" xmlns:w16cid="http://schemas.microsoft.com/office/word/2016/wordml/cid" xmlns:w16="http://schemas.microsoft.com/office/word/2018/wordml" xmlns:w16se="http://schemas.microsoft.com/office/word/2015/wordml/symex" mc:Ignorable="w14 w15 w16se w16cid w16 w16cex">
   <w:docDefaults>
     <w:rPrDefault>
       <w:rPr>
@@ -2843,7 +3220,7 @@
       </w:pPr>
     </w:pPrDefault>
   </w:docDefaults>
-  <w:latentStyles w:defLockedState="0" w:defUIPriority="99" w:defSemiHidden="0" w:defUnhideWhenUsed="0" w:defQFormat="0" w:count="382">
+  <w:latentStyles w:defLockedState="0" w:defUIPriority="99" w:defSemiHidden="0" w:defUnhideWhenUsed="0" w:defQFormat="0" w:count="376">
     <w:lsdException w:name="Normal" w:uiPriority="0" w:qFormat="1"/>
     <w:lsdException w:name="heading 1" w:uiPriority="9" w:qFormat="1"/>
     <w:lsdException w:name="heading 2" w:semiHidden="1" w:uiPriority="9" w:unhideWhenUsed="1" w:qFormat="1"/>
@@ -3258,7 +3635,6 @@
       <w:spacing w:after="0" w:line="240" w:lineRule="auto"/>
     </w:pPr>
     <w:tblPr>
-      <w:tblInd w:w="0" w:type="dxa"/>
       <w:tblBorders>
         <w:top w:val="single" w:sz="4" w:space="0" w:color="auto"/>
         <w:left w:val="single" w:sz="4" w:space="0" w:color="auto"/>
@@ -3267,12 +3643,6 @@
         <w:insideH w:val="single" w:sz="4" w:space="0" w:color="auto"/>
         <w:insideV w:val="single" w:sz="4" w:space="0" w:color="auto"/>
       </w:tblBorders>
-      <w:tblCellMar>
-        <w:top w:w="0" w:type="dxa"/>
-        <w:left w:w="108" w:type="dxa"/>
-        <w:bottom w:w="0" w:type="dxa"/>
-        <w:right w:w="108" w:type="dxa"/>
-      </w:tblCellMar>
     </w:tblPr>
   </w:style>
 </w:styles>

</xml_diff>

<commit_message>
testing log too. why not
</commit_message>
<xml_diff>
--- a/docs/Testing Log.docx
+++ b/docs/Testing Log.docx
@@ -9,15 +9,15 @@
         <w:tblLook w:val="04A0" w:firstRow="1" w:lastRow="0" w:firstColumn="1" w:lastColumn="0" w:noHBand="0" w:noVBand="1"/>
       </w:tblPr>
       <w:tblGrid>
-        <w:gridCol w:w="524"/>
-        <w:gridCol w:w="1189"/>
-        <w:gridCol w:w="1223"/>
-        <w:gridCol w:w="1068"/>
-        <w:gridCol w:w="1149"/>
-        <w:gridCol w:w="1451"/>
-        <w:gridCol w:w="984"/>
-        <w:gridCol w:w="794"/>
-        <w:gridCol w:w="968"/>
+        <w:gridCol w:w="516"/>
+        <w:gridCol w:w="1164"/>
+        <w:gridCol w:w="1196"/>
+        <w:gridCol w:w="1046"/>
+        <w:gridCol w:w="1318"/>
+        <w:gridCol w:w="1419"/>
+        <w:gridCol w:w="964"/>
+        <w:gridCol w:w="779"/>
+        <w:gridCol w:w="948"/>
       </w:tblGrid>
       <w:tr>
         <w:tc>
@@ -682,7 +682,11 @@
           </w:tcPr>
           <w:p>
             <w:r>
-              <w:t>Review Assignment Notification</w:t>
+              <w:t xml:space="preserve">Review Assignment </w:t>
+            </w:r>
+            <w:r>
+              <w:lastRenderedPageBreak/>
+              <w:t>Notification</w:t>
             </w:r>
           </w:p>
         </w:tc>
@@ -692,6 +696,7 @@
           </w:tcPr>
           <w:p>
             <w:r>
+              <w:lastRenderedPageBreak/>
               <w:t>A valid account and</w:t>
             </w:r>
           </w:p>
@@ -792,7 +797,6 @@
           </w:tcPr>
           <w:p>
             <w:r>
-              <w:lastRenderedPageBreak/>
               <w:t>7</w:t>
             </w:r>
           </w:p>
@@ -1247,15 +1251,7 @@
           </w:tcPr>
           <w:p>
             <w:r>
-              <w:t xml:space="preserve">A valid account </w:t>
-            </w:r>
-            <w:proofErr w:type="gramStart"/>
-            <w:r>
-              <w:t>and .git</w:t>
-            </w:r>
-            <w:proofErr w:type="gramEnd"/>
-            <w:r>
-              <w:t xml:space="preserve"> folder in a valid directory</w:t>
+              <w:t>A valid account and .git folder in a valid directory</w:t>
             </w:r>
           </w:p>
         </w:tc>
@@ -1265,15 +1261,7 @@
           </w:tcPr>
           <w:p>
             <w:r>
-              <w:t xml:space="preserve">Provide </w:t>
-            </w:r>
-            <w:proofErr w:type="gramStart"/>
-            <w:r>
-              <w:t>the .git</w:t>
-            </w:r>
-            <w:proofErr w:type="gramEnd"/>
-            <w:r>
-              <w:t xml:space="preserve"> folder directory</w:t>
+              <w:t>Provide the .git folder directory</w:t>
             </w:r>
           </w:p>
         </w:tc>
@@ -1282,13 +1270,8 @@
             <w:tcW w:w="1204" w:type="dxa"/>
           </w:tcPr>
           <w:p>
-            <w:proofErr w:type="gramStart"/>
-            <w:r>
-              <w:t>&lt;.git</w:t>
-            </w:r>
-            <w:proofErr w:type="gramEnd"/>
-            <w:r>
-              <w:t xml:space="preserve"> folder&gt;</w:t>
+            <w:r>
+              <w:t>&lt;.git folder&gt;</w:t>
             </w:r>
           </w:p>
           <w:p>
@@ -1503,15 +1486,7 @@
           </w:tcPr>
           <w:p>
             <w:r>
-              <w:t xml:space="preserve">Press </w:t>
-            </w:r>
-            <w:proofErr w:type="gramStart"/>
-            <w:r>
-              <w:t>add</w:t>
-            </w:r>
-            <w:proofErr w:type="gramEnd"/>
-            <w:r>
-              <w:t xml:space="preserve"> comment</w:t>
+              <w:t>Press add comment</w:t>
             </w:r>
             <w:r>
               <w:t xml:space="preserve"> button</w:t>
@@ -1591,6 +1566,7 @@
           </w:tcPr>
           <w:p>
             <w:r>
+              <w:lastRenderedPageBreak/>
               <w:t>13</w:t>
             </w:r>
           </w:p>
@@ -1601,11 +1577,7 @@
           </w:tcPr>
           <w:p>
             <w:r>
-              <w:t xml:space="preserve">Users assigned to a review can </w:t>
-            </w:r>
-            <w:r>
-              <w:lastRenderedPageBreak/>
-              <w:t>approve changes</w:t>
+              <w:t>Users assigned to a review can approve changes</w:t>
             </w:r>
           </w:p>
         </w:tc>
@@ -1615,7 +1587,6 @@
           </w:tcPr>
           <w:p>
             <w:r>
-              <w:lastRenderedPageBreak/>
               <w:t>A valid account assigned to a review</w:t>
             </w:r>
           </w:p>
@@ -1626,15 +1597,7 @@
           </w:tcPr>
           <w:p>
             <w:r>
-              <w:t xml:space="preserve">Press </w:t>
-            </w:r>
-            <w:proofErr w:type="gramStart"/>
-            <w:r>
-              <w:t>approve</w:t>
-            </w:r>
-            <w:proofErr w:type="gramEnd"/>
-            <w:r>
-              <w:t xml:space="preserve"> review button</w:t>
+              <w:t>Press approve review button</w:t>
             </w:r>
           </w:p>
         </w:tc>
@@ -1736,15 +1699,7 @@
           </w:tcPr>
           <w:p>
             <w:r>
-              <w:t xml:space="preserve">Press </w:t>
-            </w:r>
-            <w:proofErr w:type="gramStart"/>
-            <w:r>
-              <w:t>reject</w:t>
-            </w:r>
-            <w:proofErr w:type="gramEnd"/>
-            <w:r>
-              <w:t xml:space="preserve"> review button</w:t>
+              <w:t>Press reject review button</w:t>
             </w:r>
           </w:p>
         </w:tc>
@@ -2277,13 +2232,8 @@
           </w:tcPr>
           <w:p>
             <w:r>
-              <w:t xml:space="preserve">As </w:t>
-            </w:r>
-            <w:proofErr w:type="gramStart"/>
-            <w:r>
-              <w:t>expected</w:t>
-            </w:r>
-            <w:proofErr w:type="gramEnd"/>
+              <w:t>As expected</w:t>
+            </w:r>
           </w:p>
         </w:tc>
         <w:tc>
@@ -2329,7 +2279,11 @@
           </w:tcPr>
           <w:p>
             <w:r>
-              <w:t>Users can “create review” by selecting file, data is pushed to DB</w:t>
+              <w:t xml:space="preserve">Users can “create review” by selecting file, data </w:t>
+            </w:r>
+            <w:r>
+              <w:lastRenderedPageBreak/>
+              <w:t>is pushed to DB</w:t>
             </w:r>
           </w:p>
         </w:tc>
@@ -2339,6 +2293,7 @@
           </w:tcPr>
           <w:p>
             <w:r>
+              <w:lastRenderedPageBreak/>
               <w:t>File to be pushed to DB</w:t>
             </w:r>
           </w:p>
@@ -2427,11 +2382,7 @@
           </w:tcPr>
           <w:p>
             <w:r>
-              <w:t xml:space="preserve">Users can “create review” by selecting file, data is </w:t>
-            </w:r>
-            <w:r>
-              <w:lastRenderedPageBreak/>
-              <w:t>pushed to DB</w:t>
+              <w:t>Users can “create review” by selecting file, data is pushed to DB</w:t>
             </w:r>
           </w:p>
         </w:tc>
@@ -2441,7 +2392,6 @@
           </w:tcPr>
           <w:p>
             <w:r>
-              <w:lastRenderedPageBreak/>
               <w:t>File to be pushed to DB</w:t>
             </w:r>
           </w:p>
@@ -2452,11 +2402,7 @@
           </w:tcPr>
           <w:p>
             <w:r>
-              <w:t xml:space="preserve">Go to projects page, select file, click </w:t>
-            </w:r>
-            <w:r>
-              <w:lastRenderedPageBreak/>
-              <w:t>create review</w:t>
+              <w:t>Go to projects page, select file, click create review</w:t>
             </w:r>
           </w:p>
         </w:tc>
@@ -2466,7 +2412,6 @@
           </w:tcPr>
           <w:p>
             <w:r>
-              <w:lastRenderedPageBreak/>
               <w:t>&lt;file to be parsed for DB insertion&gt;</w:t>
             </w:r>
           </w:p>
@@ -2487,11 +2432,7 @@
           </w:tcPr>
           <w:p>
             <w:r>
-              <w:t xml:space="preserve">Database receives all values </w:t>
-            </w:r>
-            <w:r>
-              <w:lastRenderedPageBreak/>
-              <w:t>correctly</w:t>
+              <w:t>Database receives all values correctly</w:t>
             </w:r>
           </w:p>
         </w:tc>
@@ -2509,7 +2450,6 @@
               <w:rPr>
                 <w:color w:val="00B050"/>
               </w:rPr>
-              <w:lastRenderedPageBreak/>
               <w:t>Pass</w:t>
             </w:r>
           </w:p>
@@ -2798,15 +2738,7 @@
           </w:tcPr>
           <w:p>
             <w:r>
-              <w:t xml:space="preserve">Review is received by database, database updates </w:t>
-            </w:r>
-            <w:proofErr w:type="gramStart"/>
-            <w:r>
-              <w:t>works</w:t>
-            </w:r>
-            <w:proofErr w:type="gramEnd"/>
-            <w:r>
-              <w:t>_on_reviews table</w:t>
+              <w:t>Review is received by database, database updates works_on_reviews table</w:t>
             </w:r>
           </w:p>
         </w:tc>
@@ -2816,15 +2748,7 @@
           </w:tcPr>
           <w:p>
             <w:r>
-              <w:t xml:space="preserve">Yeah it </w:t>
-            </w:r>
-            <w:proofErr w:type="gramStart"/>
-            <w:r>
-              <w:t>works..</w:t>
-            </w:r>
-            <w:proofErr w:type="gramEnd"/>
-            <w:r>
-              <w:t xml:space="preserve"> after 1200 test cases where it didn’t lmao</w:t>
+              <w:t>Yeah it works.. after 1200 test cases where it didn’t lmao</w:t>
             </w:r>
           </w:p>
         </w:tc>
@@ -2972,6 +2896,7 @@
           </w:tcPr>
           <w:p>
             <w:r>
+              <w:lastRenderedPageBreak/>
               <w:t>26</w:t>
             </w:r>
           </w:p>
@@ -3076,7 +3001,6 @@
           </w:tcPr>
           <w:p>
             <w:r>
-              <w:lastRenderedPageBreak/>
               <w:t>27</w:t>
             </w:r>
           </w:p>
@@ -3179,43 +3103,71 @@
           <w:tcPr>
             <w:tcW w:w="542" w:type="dxa"/>
           </w:tcPr>
-          <w:p/>
+          <w:p>
+            <w:r>
+              <w:t>28</w:t>
+            </w:r>
+          </w:p>
         </w:tc>
         <w:tc>
           <w:tcPr>
             <w:tcW w:w="1247" w:type="dxa"/>
           </w:tcPr>
-          <w:p/>
+          <w:p>
+            <w:r>
+              <w:t>Users can be invited to projects</w:t>
+            </w:r>
+          </w:p>
         </w:tc>
         <w:tc>
           <w:tcPr>
             <w:tcW w:w="1282" w:type="dxa"/>
           </w:tcPr>
-          <w:p/>
+          <w:p>
+            <w:r>
+              <w:t>All live sites are operational, user is inviting valid user, user has a project</w:t>
+            </w:r>
+          </w:p>
         </w:tc>
         <w:tc>
           <w:tcPr>
             <w:tcW w:w="1118" w:type="dxa"/>
           </w:tcPr>
-          <w:p/>
+          <w:p>
+            <w:r>
+              <w:t>User clicks invite to collaborate, enters valid username</w:t>
+            </w:r>
+          </w:p>
         </w:tc>
         <w:tc>
           <w:tcPr>
             <w:tcW w:w="1204" w:type="dxa"/>
           </w:tcPr>
-          <w:p/>
+          <w:p>
+            <w:r>
+              <w:t>&lt;valid username&gt;&lt;valid project&gt;</w:t>
+            </w:r>
+          </w:p>
         </w:tc>
         <w:tc>
           <w:tcPr>
             <w:tcW w:w="1088" w:type="dxa"/>
           </w:tcPr>
-          <w:p/>
+          <w:p>
+            <w:r>
+              <w:t>User is invited to collaborate on project</w:t>
+            </w:r>
+          </w:p>
         </w:tc>
         <w:tc>
           <w:tcPr>
             <w:tcW w:w="1029" w:type="dxa"/>
           </w:tcPr>
-          <w:p/>
+          <w:p>
+            <w:r>
+              <w:t>User is invited to collaborate on project</w:t>
+            </w:r>
+          </w:p>
         </w:tc>
         <w:tc>
           <w:tcPr>
@@ -3229,13 +3181,25 @@
                 <w:color w:val="00B050"/>
               </w:rPr>
             </w:pPr>
+            <w:r>
+              <w:rPr>
+                <w:b/>
+                <w:bCs/>
+                <w:color w:val="00B050"/>
+              </w:rPr>
+              <w:t>PASS</w:t>
+            </w:r>
           </w:p>
         </w:tc>
         <w:tc>
           <w:tcPr>
             <w:tcW w:w="1012" w:type="dxa"/>
           </w:tcPr>
-          <w:p/>
+          <w:p>
+            <w:r>
+              <w:t>Travis Lamb</w:t>
+            </w:r>
+          </w:p>
         </w:tc>
       </w:tr>
       <w:tr>
@@ -3243,43 +3207,85 @@
           <w:tcPr>
             <w:tcW w:w="542" w:type="dxa"/>
           </w:tcPr>
-          <w:p/>
+          <w:p>
+            <w:r>
+              <w:t>28</w:t>
+            </w:r>
+          </w:p>
         </w:tc>
         <w:tc>
           <w:tcPr>
             <w:tcW w:w="1247" w:type="dxa"/>
           </w:tcPr>
-          <w:p/>
+          <w:p>
+            <w:r>
+              <w:t xml:space="preserve">Users can be invited to </w:t>
+            </w:r>
+            <w:r>
+              <w:t>review a file</w:t>
+            </w:r>
+          </w:p>
         </w:tc>
         <w:tc>
           <w:tcPr>
             <w:tcW w:w="1282" w:type="dxa"/>
           </w:tcPr>
-          <w:p/>
+          <w:p>
+            <w:r>
+              <w:t>All live sites are operational, user is inviting valid user, user has a project</w:t>
+            </w:r>
+            <w:r>
+              <w:t>, file exists in project</w:t>
+            </w:r>
+          </w:p>
         </w:tc>
         <w:tc>
           <w:tcPr>
             <w:tcW w:w="1118" w:type="dxa"/>
           </w:tcPr>
-          <w:p/>
+          <w:p>
+            <w:r>
+              <w:t xml:space="preserve">User clicks invite to </w:t>
+            </w:r>
+            <w:r>
+              <w:t>review on project collaborator</w:t>
+            </w:r>
+          </w:p>
         </w:tc>
         <w:tc>
           <w:tcPr>
             <w:tcW w:w="1204" w:type="dxa"/>
           </w:tcPr>
-          <w:p/>
+          <w:p>
+            <w:r>
+              <w:t>&lt;valid project&gt;</w:t>
+            </w:r>
+          </w:p>
+          <w:p>
+            <w:r>
+              <w:t>&lt;valid collaborator&gt;</w:t>
+            </w:r>
+          </w:p>
         </w:tc>
         <w:tc>
           <w:tcPr>
             <w:tcW w:w="1088" w:type="dxa"/>
           </w:tcPr>
-          <w:p/>
+          <w:p>
+            <w:r>
+              <w:t>User is invited to review file, redirected on accept</w:t>
+            </w:r>
+          </w:p>
         </w:tc>
         <w:tc>
           <w:tcPr>
             <w:tcW w:w="1029" w:type="dxa"/>
           </w:tcPr>
-          <w:p/>
+          <w:p>
+            <w:r>
+              <w:t>As expected</w:t>
+            </w:r>
+          </w:p>
         </w:tc>
         <w:tc>
           <w:tcPr>
@@ -3293,13 +3299,25 @@
                 <w:color w:val="00B050"/>
               </w:rPr>
             </w:pPr>
+            <w:r>
+              <w:rPr>
+                <w:b/>
+                <w:bCs/>
+                <w:color w:val="00B050"/>
+              </w:rPr>
+              <w:t>Pass</w:t>
+            </w:r>
           </w:p>
         </w:tc>
         <w:tc>
           <w:tcPr>
             <w:tcW w:w="1012" w:type="dxa"/>
           </w:tcPr>
-          <w:p/>
+          <w:p>
+            <w:r>
+              <w:t>Travis Lamb</w:t>
+            </w:r>
+          </w:p>
         </w:tc>
       </w:tr>
       <w:tr>

</xml_diff>

<commit_message>
sprint report and log updates
</commit_message>
<xml_diff>
--- a/docs/Testing Log.docx
+++ b/docs/Testing Log.docx
@@ -22,7 +22,7 @@
       <w:tr>
         <w:tc>
           <w:tcPr>
-            <w:tcW w:w="542" w:type="dxa"/>
+            <w:tcW w:w="516" w:type="dxa"/>
           </w:tcPr>
           <w:p>
             <w:r>
@@ -32,7 +32,7 @@
         </w:tc>
         <w:tc>
           <w:tcPr>
-            <w:tcW w:w="1247" w:type="dxa"/>
+            <w:tcW w:w="1164" w:type="dxa"/>
           </w:tcPr>
           <w:p>
             <w:r>
@@ -42,7 +42,7 @@
         </w:tc>
         <w:tc>
           <w:tcPr>
-            <w:tcW w:w="1282" w:type="dxa"/>
+            <w:tcW w:w="1196" w:type="dxa"/>
           </w:tcPr>
           <w:p>
             <w:r>
@@ -52,7 +52,7 @@
         </w:tc>
         <w:tc>
           <w:tcPr>
-            <w:tcW w:w="1118" w:type="dxa"/>
+            <w:tcW w:w="1046" w:type="dxa"/>
           </w:tcPr>
           <w:p>
             <w:r>
@@ -62,7 +62,7 @@
         </w:tc>
         <w:tc>
           <w:tcPr>
-            <w:tcW w:w="1204" w:type="dxa"/>
+            <w:tcW w:w="1318" w:type="dxa"/>
           </w:tcPr>
           <w:p>
             <w:r>
@@ -72,7 +72,7 @@
         </w:tc>
         <w:tc>
           <w:tcPr>
-            <w:tcW w:w="1088" w:type="dxa"/>
+            <w:tcW w:w="1419" w:type="dxa"/>
           </w:tcPr>
           <w:p>
             <w:r>
@@ -82,7 +82,7 @@
         </w:tc>
         <w:tc>
           <w:tcPr>
-            <w:tcW w:w="1029" w:type="dxa"/>
+            <w:tcW w:w="964" w:type="dxa"/>
           </w:tcPr>
           <w:p>
             <w:r>
@@ -92,7 +92,7 @@
         </w:tc>
         <w:tc>
           <w:tcPr>
-            <w:tcW w:w="828" w:type="dxa"/>
+            <w:tcW w:w="779" w:type="dxa"/>
           </w:tcPr>
           <w:p>
             <w:r>
@@ -102,7 +102,7 @@
         </w:tc>
         <w:tc>
           <w:tcPr>
-            <w:tcW w:w="1012" w:type="dxa"/>
+            <w:tcW w:w="948" w:type="dxa"/>
           </w:tcPr>
           <w:p>
             <w:r>
@@ -114,7 +114,7 @@
       <w:tr>
         <w:tc>
           <w:tcPr>
-            <w:tcW w:w="542" w:type="dxa"/>
+            <w:tcW w:w="516" w:type="dxa"/>
           </w:tcPr>
           <w:p>
             <w:r>
@@ -124,7 +124,7 @@
         </w:tc>
         <w:tc>
           <w:tcPr>
-            <w:tcW w:w="1247" w:type="dxa"/>
+            <w:tcW w:w="1164" w:type="dxa"/>
           </w:tcPr>
           <w:p>
             <w:r>
@@ -134,7 +134,7 @@
         </w:tc>
         <w:tc>
           <w:tcPr>
-            <w:tcW w:w="1282" w:type="dxa"/>
+            <w:tcW w:w="1196" w:type="dxa"/>
           </w:tcPr>
           <w:p>
             <w:r>
@@ -144,7 +144,7 @@
         </w:tc>
         <w:tc>
           <w:tcPr>
-            <w:tcW w:w="1118" w:type="dxa"/>
+            <w:tcW w:w="1046" w:type="dxa"/>
           </w:tcPr>
           <w:p>
             <w:r>
@@ -154,7 +154,7 @@
         </w:tc>
         <w:tc>
           <w:tcPr>
-            <w:tcW w:w="1204" w:type="dxa"/>
+            <w:tcW w:w="1318" w:type="dxa"/>
           </w:tcPr>
           <w:p>
             <w:r>
@@ -169,7 +169,7 @@
         </w:tc>
         <w:tc>
           <w:tcPr>
-            <w:tcW w:w="1088" w:type="dxa"/>
+            <w:tcW w:w="1419" w:type="dxa"/>
           </w:tcPr>
           <w:p>
             <w:r>
@@ -179,7 +179,7 @@
         </w:tc>
         <w:tc>
           <w:tcPr>
-            <w:tcW w:w="1029" w:type="dxa"/>
+            <w:tcW w:w="964" w:type="dxa"/>
           </w:tcPr>
           <w:p>
             <w:r>
@@ -189,7 +189,7 @@
         </w:tc>
         <w:tc>
           <w:tcPr>
-            <w:tcW w:w="828" w:type="dxa"/>
+            <w:tcW w:w="779" w:type="dxa"/>
           </w:tcPr>
           <w:p>
             <w:pPr>
@@ -210,7 +210,7 @@
         </w:tc>
         <w:tc>
           <w:tcPr>
-            <w:tcW w:w="1012" w:type="dxa"/>
+            <w:tcW w:w="948" w:type="dxa"/>
           </w:tcPr>
           <w:p>
             <w:r>
@@ -222,7 +222,7 @@
       <w:tr>
         <w:tc>
           <w:tcPr>
-            <w:tcW w:w="542" w:type="dxa"/>
+            <w:tcW w:w="516" w:type="dxa"/>
           </w:tcPr>
           <w:p>
             <w:r>
@@ -232,7 +232,7 @@
         </w:tc>
         <w:tc>
           <w:tcPr>
-            <w:tcW w:w="1247" w:type="dxa"/>
+            <w:tcW w:w="1164" w:type="dxa"/>
           </w:tcPr>
           <w:p>
             <w:r>
@@ -242,7 +242,7 @@
         </w:tc>
         <w:tc>
           <w:tcPr>
-            <w:tcW w:w="1282" w:type="dxa"/>
+            <w:tcW w:w="1196" w:type="dxa"/>
           </w:tcPr>
           <w:p>
             <w:r>
@@ -252,7 +252,7 @@
         </w:tc>
         <w:tc>
           <w:tcPr>
-            <w:tcW w:w="1118" w:type="dxa"/>
+            <w:tcW w:w="1046" w:type="dxa"/>
           </w:tcPr>
           <w:p>
             <w:r>
@@ -262,7 +262,7 @@
         </w:tc>
         <w:tc>
           <w:tcPr>
-            <w:tcW w:w="1204" w:type="dxa"/>
+            <w:tcW w:w="1318" w:type="dxa"/>
           </w:tcPr>
           <w:p>
             <w:r>
@@ -277,7 +277,7 @@
         </w:tc>
         <w:tc>
           <w:tcPr>
-            <w:tcW w:w="1088" w:type="dxa"/>
+            <w:tcW w:w="1419" w:type="dxa"/>
           </w:tcPr>
           <w:p>
             <w:r>
@@ -287,7 +287,7 @@
         </w:tc>
         <w:tc>
           <w:tcPr>
-            <w:tcW w:w="1029" w:type="dxa"/>
+            <w:tcW w:w="964" w:type="dxa"/>
           </w:tcPr>
           <w:p>
             <w:r>
@@ -297,7 +297,7 @@
         </w:tc>
         <w:tc>
           <w:tcPr>
-            <w:tcW w:w="828" w:type="dxa"/>
+            <w:tcW w:w="779" w:type="dxa"/>
           </w:tcPr>
           <w:p>
             <w:pPr>
@@ -318,7 +318,7 @@
         </w:tc>
         <w:tc>
           <w:tcPr>
-            <w:tcW w:w="1012" w:type="dxa"/>
+            <w:tcW w:w="948" w:type="dxa"/>
           </w:tcPr>
           <w:p>
             <w:r>
@@ -330,7 +330,7 @@
       <w:tr>
         <w:tc>
           <w:tcPr>
-            <w:tcW w:w="542" w:type="dxa"/>
+            <w:tcW w:w="516" w:type="dxa"/>
           </w:tcPr>
           <w:p>
             <w:r>
@@ -340,7 +340,7 @@
         </w:tc>
         <w:tc>
           <w:tcPr>
-            <w:tcW w:w="1247" w:type="dxa"/>
+            <w:tcW w:w="1164" w:type="dxa"/>
           </w:tcPr>
           <w:p>
             <w:r>
@@ -350,7 +350,7 @@
         </w:tc>
         <w:tc>
           <w:tcPr>
-            <w:tcW w:w="1282" w:type="dxa"/>
+            <w:tcW w:w="1196" w:type="dxa"/>
           </w:tcPr>
           <w:p>
             <w:r>
@@ -360,7 +360,7 @@
         </w:tc>
         <w:tc>
           <w:tcPr>
-            <w:tcW w:w="1118" w:type="dxa"/>
+            <w:tcW w:w="1046" w:type="dxa"/>
           </w:tcPr>
           <w:p>
             <w:r>
@@ -370,7 +370,7 @@
         </w:tc>
         <w:tc>
           <w:tcPr>
-            <w:tcW w:w="1204" w:type="dxa"/>
+            <w:tcW w:w="1318" w:type="dxa"/>
           </w:tcPr>
           <w:p>
             <w:r>
@@ -380,7 +380,7 @@
         </w:tc>
         <w:tc>
           <w:tcPr>
-            <w:tcW w:w="1088" w:type="dxa"/>
+            <w:tcW w:w="1419" w:type="dxa"/>
           </w:tcPr>
           <w:p>
             <w:r>
@@ -390,7 +390,7 @@
         </w:tc>
         <w:tc>
           <w:tcPr>
-            <w:tcW w:w="1029" w:type="dxa"/>
+            <w:tcW w:w="964" w:type="dxa"/>
           </w:tcPr>
           <w:p>
             <w:r>
@@ -400,7 +400,7 @@
         </w:tc>
         <w:tc>
           <w:tcPr>
-            <w:tcW w:w="828" w:type="dxa"/>
+            <w:tcW w:w="779" w:type="dxa"/>
           </w:tcPr>
           <w:p>
             <w:pPr>
@@ -421,7 +421,7 @@
         </w:tc>
         <w:tc>
           <w:tcPr>
-            <w:tcW w:w="1012" w:type="dxa"/>
+            <w:tcW w:w="948" w:type="dxa"/>
           </w:tcPr>
           <w:p>
             <w:r>
@@ -433,7 +433,7 @@
       <w:tr>
         <w:tc>
           <w:tcPr>
-            <w:tcW w:w="542" w:type="dxa"/>
+            <w:tcW w:w="516" w:type="dxa"/>
           </w:tcPr>
           <w:p>
             <w:r>
@@ -443,7 +443,7 @@
         </w:tc>
         <w:tc>
           <w:tcPr>
-            <w:tcW w:w="1247" w:type="dxa"/>
+            <w:tcW w:w="1164" w:type="dxa"/>
           </w:tcPr>
           <w:p>
             <w:r>
@@ -453,7 +453,7 @@
         </w:tc>
         <w:tc>
           <w:tcPr>
-            <w:tcW w:w="1282" w:type="dxa"/>
+            <w:tcW w:w="1196" w:type="dxa"/>
           </w:tcPr>
           <w:p>
             <w:r>
@@ -463,7 +463,7 @@
         </w:tc>
         <w:tc>
           <w:tcPr>
-            <w:tcW w:w="1118" w:type="dxa"/>
+            <w:tcW w:w="1046" w:type="dxa"/>
           </w:tcPr>
           <w:p>
             <w:r>
@@ -482,7 +482,7 @@
         </w:tc>
         <w:tc>
           <w:tcPr>
-            <w:tcW w:w="1204" w:type="dxa"/>
+            <w:tcW w:w="1318" w:type="dxa"/>
           </w:tcPr>
           <w:p>
             <w:r>
@@ -506,7 +506,7 @@
         </w:tc>
         <w:tc>
           <w:tcPr>
-            <w:tcW w:w="1088" w:type="dxa"/>
+            <w:tcW w:w="1419" w:type="dxa"/>
           </w:tcPr>
           <w:p>
             <w:r>
@@ -516,17 +516,22 @@
         </w:tc>
         <w:tc>
           <w:tcPr>
-            <w:tcW w:w="1029" w:type="dxa"/>
-          </w:tcPr>
-          <w:p>
-            <w:r>
-              <w:t>Users password is changed</w:t>
-            </w:r>
-          </w:p>
-        </w:tc>
-        <w:tc>
-          <w:tcPr>
-            <w:tcW w:w="828" w:type="dxa"/>
+            <w:tcW w:w="964" w:type="dxa"/>
+          </w:tcPr>
+          <w:p>
+            <w:proofErr w:type="gramStart"/>
+            <w:r>
+              <w:t>Users</w:t>
+            </w:r>
+            <w:proofErr w:type="gramEnd"/>
+            <w:r>
+              <w:t xml:space="preserve"> password is changed</w:t>
+            </w:r>
+          </w:p>
+        </w:tc>
+        <w:tc>
+          <w:tcPr>
+            <w:tcW w:w="779" w:type="dxa"/>
           </w:tcPr>
           <w:p>
             <w:pPr>
@@ -547,7 +552,7 @@
         </w:tc>
         <w:tc>
           <w:tcPr>
-            <w:tcW w:w="1012" w:type="dxa"/>
+            <w:tcW w:w="948" w:type="dxa"/>
           </w:tcPr>
           <w:p>
             <w:r>
@@ -559,7 +564,7 @@
       <w:tr>
         <w:tc>
           <w:tcPr>
-            <w:tcW w:w="542" w:type="dxa"/>
+            <w:tcW w:w="516" w:type="dxa"/>
           </w:tcPr>
           <w:p>
             <w:r>
@@ -569,7 +574,7 @@
         </w:tc>
         <w:tc>
           <w:tcPr>
-            <w:tcW w:w="1247" w:type="dxa"/>
+            <w:tcW w:w="1164" w:type="dxa"/>
           </w:tcPr>
           <w:p>
             <w:r>
@@ -579,7 +584,7 @@
         </w:tc>
         <w:tc>
           <w:tcPr>
-            <w:tcW w:w="1282" w:type="dxa"/>
+            <w:tcW w:w="1196" w:type="dxa"/>
           </w:tcPr>
           <w:p>
             <w:r>
@@ -589,7 +594,7 @@
         </w:tc>
         <w:tc>
           <w:tcPr>
-            <w:tcW w:w="1118" w:type="dxa"/>
+            <w:tcW w:w="1046" w:type="dxa"/>
           </w:tcPr>
           <w:p>
             <w:r>
@@ -599,7 +604,7 @@
         </w:tc>
         <w:tc>
           <w:tcPr>
-            <w:tcW w:w="1204" w:type="dxa"/>
+            <w:tcW w:w="1318" w:type="dxa"/>
           </w:tcPr>
           <w:p>
             <w:r>
@@ -609,7 +614,7 @@
         </w:tc>
         <w:tc>
           <w:tcPr>
-            <w:tcW w:w="1088" w:type="dxa"/>
+            <w:tcW w:w="1419" w:type="dxa"/>
           </w:tcPr>
           <w:p>
             <w:r>
@@ -625,7 +630,7 @@
         </w:tc>
         <w:tc>
           <w:tcPr>
-            <w:tcW w:w="1029" w:type="dxa"/>
+            <w:tcW w:w="964" w:type="dxa"/>
           </w:tcPr>
           <w:p>
             <w:r>
@@ -635,7 +640,7 @@
         </w:tc>
         <w:tc>
           <w:tcPr>
-            <w:tcW w:w="828" w:type="dxa"/>
+            <w:tcW w:w="779" w:type="dxa"/>
           </w:tcPr>
           <w:p>
             <w:pPr>
@@ -656,7 +661,7 @@
         </w:tc>
         <w:tc>
           <w:tcPr>
-            <w:tcW w:w="1012" w:type="dxa"/>
+            <w:tcW w:w="948" w:type="dxa"/>
           </w:tcPr>
           <w:p>
             <w:r>
@@ -668,7 +673,7 @@
       <w:tr>
         <w:tc>
           <w:tcPr>
-            <w:tcW w:w="542" w:type="dxa"/>
+            <w:tcW w:w="516" w:type="dxa"/>
           </w:tcPr>
           <w:p>
             <w:r>
@@ -678,7 +683,7 @@
         </w:tc>
         <w:tc>
           <w:tcPr>
-            <w:tcW w:w="1247" w:type="dxa"/>
+            <w:tcW w:w="1164" w:type="dxa"/>
           </w:tcPr>
           <w:p>
             <w:r>
@@ -692,7 +697,7 @@
         </w:tc>
         <w:tc>
           <w:tcPr>
-            <w:tcW w:w="1282" w:type="dxa"/>
+            <w:tcW w:w="1196" w:type="dxa"/>
           </w:tcPr>
           <w:p>
             <w:r>
@@ -708,7 +713,7 @@
         </w:tc>
         <w:tc>
           <w:tcPr>
-            <w:tcW w:w="1118" w:type="dxa"/>
+            <w:tcW w:w="1046" w:type="dxa"/>
           </w:tcPr>
           <w:p>
             <w:r>
@@ -718,7 +723,7 @@
         </w:tc>
         <w:tc>
           <w:tcPr>
-            <w:tcW w:w="1204" w:type="dxa"/>
+            <w:tcW w:w="1318" w:type="dxa"/>
           </w:tcPr>
           <w:p>
             <w:r>
@@ -728,7 +733,7 @@
         </w:tc>
         <w:tc>
           <w:tcPr>
-            <w:tcW w:w="1088" w:type="dxa"/>
+            <w:tcW w:w="1419" w:type="dxa"/>
           </w:tcPr>
           <w:p>
             <w:r>
@@ -750,7 +755,7 @@
         </w:tc>
         <w:tc>
           <w:tcPr>
-            <w:tcW w:w="1029" w:type="dxa"/>
+            <w:tcW w:w="964" w:type="dxa"/>
           </w:tcPr>
           <w:p>
             <w:r>
@@ -760,7 +765,7 @@
         </w:tc>
         <w:tc>
           <w:tcPr>
-            <w:tcW w:w="828" w:type="dxa"/>
+            <w:tcW w:w="779" w:type="dxa"/>
           </w:tcPr>
           <w:p>
             <w:pPr>
@@ -781,7 +786,7 @@
         </w:tc>
         <w:tc>
           <w:tcPr>
-            <w:tcW w:w="1012" w:type="dxa"/>
+            <w:tcW w:w="948" w:type="dxa"/>
           </w:tcPr>
           <w:p>
             <w:r>
@@ -793,7 +798,7 @@
       <w:tr>
         <w:tc>
           <w:tcPr>
-            <w:tcW w:w="542" w:type="dxa"/>
+            <w:tcW w:w="516" w:type="dxa"/>
           </w:tcPr>
           <w:p>
             <w:r>
@@ -803,7 +808,7 @@
         </w:tc>
         <w:tc>
           <w:tcPr>
-            <w:tcW w:w="1247" w:type="dxa"/>
+            <w:tcW w:w="1164" w:type="dxa"/>
           </w:tcPr>
           <w:p>
             <w:r>
@@ -813,7 +818,7 @@
         </w:tc>
         <w:tc>
           <w:tcPr>
-            <w:tcW w:w="1282" w:type="dxa"/>
+            <w:tcW w:w="1196" w:type="dxa"/>
           </w:tcPr>
           <w:p>
             <w:r>
@@ -823,7 +828,7 @@
         </w:tc>
         <w:tc>
           <w:tcPr>
-            <w:tcW w:w="1118" w:type="dxa"/>
+            <w:tcW w:w="1046" w:type="dxa"/>
           </w:tcPr>
           <w:p>
             <w:r>
@@ -833,7 +838,7 @@
         </w:tc>
         <w:tc>
           <w:tcPr>
-            <w:tcW w:w="1204" w:type="dxa"/>
+            <w:tcW w:w="1318" w:type="dxa"/>
           </w:tcPr>
           <w:p>
             <w:r>
@@ -843,7 +848,7 @@
         </w:tc>
         <w:tc>
           <w:tcPr>
-            <w:tcW w:w="1088" w:type="dxa"/>
+            <w:tcW w:w="1419" w:type="dxa"/>
           </w:tcPr>
           <w:p>
             <w:r>
@@ -859,7 +864,7 @@
         </w:tc>
         <w:tc>
           <w:tcPr>
-            <w:tcW w:w="1029" w:type="dxa"/>
+            <w:tcW w:w="964" w:type="dxa"/>
           </w:tcPr>
           <w:p>
             <w:r>
@@ -869,7 +874,7 @@
         </w:tc>
         <w:tc>
           <w:tcPr>
-            <w:tcW w:w="828" w:type="dxa"/>
+            <w:tcW w:w="779" w:type="dxa"/>
           </w:tcPr>
           <w:p>
             <w:pPr>
@@ -890,7 +895,7 @@
         </w:tc>
         <w:tc>
           <w:tcPr>
-            <w:tcW w:w="1012" w:type="dxa"/>
+            <w:tcW w:w="948" w:type="dxa"/>
           </w:tcPr>
           <w:p>
             <w:r>
@@ -902,7 +907,7 @@
       <w:tr>
         <w:tc>
           <w:tcPr>
-            <w:tcW w:w="542" w:type="dxa"/>
+            <w:tcW w:w="516" w:type="dxa"/>
           </w:tcPr>
           <w:p>
             <w:r>
@@ -912,7 +917,7 @@
         </w:tc>
         <w:tc>
           <w:tcPr>
-            <w:tcW w:w="1247" w:type="dxa"/>
+            <w:tcW w:w="1164" w:type="dxa"/>
           </w:tcPr>
           <w:p>
             <w:r>
@@ -922,7 +927,7 @@
         </w:tc>
         <w:tc>
           <w:tcPr>
-            <w:tcW w:w="1282" w:type="dxa"/>
+            <w:tcW w:w="1196" w:type="dxa"/>
           </w:tcPr>
           <w:p>
             <w:r>
@@ -932,7 +937,7 @@
         </w:tc>
         <w:tc>
           <w:tcPr>
-            <w:tcW w:w="1118" w:type="dxa"/>
+            <w:tcW w:w="1046" w:type="dxa"/>
           </w:tcPr>
           <w:p>
             <w:r>
@@ -942,7 +947,7 @@
         </w:tc>
         <w:tc>
           <w:tcPr>
-            <w:tcW w:w="1204" w:type="dxa"/>
+            <w:tcW w:w="1318" w:type="dxa"/>
           </w:tcPr>
           <w:p>
             <w:r>
@@ -952,7 +957,7 @@
         </w:tc>
         <w:tc>
           <w:tcPr>
-            <w:tcW w:w="1088" w:type="dxa"/>
+            <w:tcW w:w="1419" w:type="dxa"/>
           </w:tcPr>
           <w:p>
             <w:r>
@@ -968,7 +973,7 @@
         </w:tc>
         <w:tc>
           <w:tcPr>
-            <w:tcW w:w="1029" w:type="dxa"/>
+            <w:tcW w:w="964" w:type="dxa"/>
           </w:tcPr>
           <w:p>
             <w:r>
@@ -978,7 +983,7 @@
         </w:tc>
         <w:tc>
           <w:tcPr>
-            <w:tcW w:w="828" w:type="dxa"/>
+            <w:tcW w:w="779" w:type="dxa"/>
           </w:tcPr>
           <w:p>
             <w:r>
@@ -993,7 +998,7 @@
         </w:tc>
         <w:tc>
           <w:tcPr>
-            <w:tcW w:w="1012" w:type="dxa"/>
+            <w:tcW w:w="948" w:type="dxa"/>
           </w:tcPr>
           <w:p>
             <w:r>
@@ -1005,7 +1010,7 @@
       <w:tr>
         <w:tc>
           <w:tcPr>
-            <w:tcW w:w="542" w:type="dxa"/>
+            <w:tcW w:w="516" w:type="dxa"/>
           </w:tcPr>
           <w:p>
             <w:r>
@@ -1015,7 +1020,7 @@
         </w:tc>
         <w:tc>
           <w:tcPr>
-            <w:tcW w:w="1247" w:type="dxa"/>
+            <w:tcW w:w="1164" w:type="dxa"/>
           </w:tcPr>
           <w:p>
             <w:r>
@@ -1025,7 +1030,7 @@
         </w:tc>
         <w:tc>
           <w:tcPr>
-            <w:tcW w:w="1282" w:type="dxa"/>
+            <w:tcW w:w="1196" w:type="dxa"/>
           </w:tcPr>
           <w:p>
             <w:r>
@@ -1035,7 +1040,7 @@
         </w:tc>
         <w:tc>
           <w:tcPr>
-            <w:tcW w:w="1118" w:type="dxa"/>
+            <w:tcW w:w="1046" w:type="dxa"/>
           </w:tcPr>
           <w:p>
             <w:r>
@@ -1045,7 +1050,7 @@
         </w:tc>
         <w:tc>
           <w:tcPr>
-            <w:tcW w:w="1204" w:type="dxa"/>
+            <w:tcW w:w="1318" w:type="dxa"/>
           </w:tcPr>
           <w:p>
             <w:r>
@@ -1060,7 +1065,7 @@
         </w:tc>
         <w:tc>
           <w:tcPr>
-            <w:tcW w:w="1088" w:type="dxa"/>
+            <w:tcW w:w="1419" w:type="dxa"/>
           </w:tcPr>
           <w:p>
             <w:r>
@@ -1070,7 +1075,7 @@
         </w:tc>
         <w:tc>
           <w:tcPr>
-            <w:tcW w:w="1029" w:type="dxa"/>
+            <w:tcW w:w="964" w:type="dxa"/>
           </w:tcPr>
           <w:p>
             <w:r>
@@ -1080,7 +1085,7 @@
         </w:tc>
         <w:tc>
           <w:tcPr>
-            <w:tcW w:w="828" w:type="dxa"/>
+            <w:tcW w:w="779" w:type="dxa"/>
           </w:tcPr>
           <w:p>
             <w:pPr>
@@ -1101,7 +1106,7 @@
         </w:tc>
         <w:tc>
           <w:tcPr>
-            <w:tcW w:w="1012" w:type="dxa"/>
+            <w:tcW w:w="948" w:type="dxa"/>
           </w:tcPr>
           <w:p>
             <w:r>
@@ -1113,7 +1118,7 @@
       <w:tr>
         <w:tc>
           <w:tcPr>
-            <w:tcW w:w="542" w:type="dxa"/>
+            <w:tcW w:w="516" w:type="dxa"/>
           </w:tcPr>
           <w:p>
             <w:r>
@@ -1123,7 +1128,7 @@
         </w:tc>
         <w:tc>
           <w:tcPr>
-            <w:tcW w:w="1247" w:type="dxa"/>
+            <w:tcW w:w="1164" w:type="dxa"/>
           </w:tcPr>
           <w:p>
             <w:r>
@@ -1133,7 +1138,7 @@
         </w:tc>
         <w:tc>
           <w:tcPr>
-            <w:tcW w:w="1282" w:type="dxa"/>
+            <w:tcW w:w="1196" w:type="dxa"/>
           </w:tcPr>
           <w:p>
             <w:r>
@@ -1143,7 +1148,7 @@
         </w:tc>
         <w:tc>
           <w:tcPr>
-            <w:tcW w:w="1118" w:type="dxa"/>
+            <w:tcW w:w="1046" w:type="dxa"/>
           </w:tcPr>
           <w:p>
             <w:r>
@@ -1153,7 +1158,7 @@
         </w:tc>
         <w:tc>
           <w:tcPr>
-            <w:tcW w:w="1204" w:type="dxa"/>
+            <w:tcW w:w="1318" w:type="dxa"/>
           </w:tcPr>
           <w:p>
             <w:r>
@@ -1168,7 +1173,7 @@
         </w:tc>
         <w:tc>
           <w:tcPr>
-            <w:tcW w:w="1088" w:type="dxa"/>
+            <w:tcW w:w="1419" w:type="dxa"/>
           </w:tcPr>
           <w:p>
             <w:r>
@@ -1178,7 +1183,7 @@
         </w:tc>
         <w:tc>
           <w:tcPr>
-            <w:tcW w:w="1029" w:type="dxa"/>
+            <w:tcW w:w="964" w:type="dxa"/>
           </w:tcPr>
           <w:p>
             <w:r>
@@ -1188,7 +1193,7 @@
         </w:tc>
         <w:tc>
           <w:tcPr>
-            <w:tcW w:w="828" w:type="dxa"/>
+            <w:tcW w:w="779" w:type="dxa"/>
           </w:tcPr>
           <w:p>
             <w:r>
@@ -1203,7 +1208,7 @@
         </w:tc>
         <w:tc>
           <w:tcPr>
-            <w:tcW w:w="1012" w:type="dxa"/>
+            <w:tcW w:w="948" w:type="dxa"/>
           </w:tcPr>
           <w:p>
             <w:r>
@@ -1215,7 +1220,7 @@
       <w:tr>
         <w:tc>
           <w:tcPr>
-            <w:tcW w:w="542" w:type="dxa"/>
+            <w:tcW w:w="516" w:type="dxa"/>
           </w:tcPr>
           <w:p>
             <w:r>
@@ -1225,7 +1230,7 @@
         </w:tc>
         <w:tc>
           <w:tcPr>
-            <w:tcW w:w="1247" w:type="dxa"/>
+            <w:tcW w:w="1164" w:type="dxa"/>
           </w:tcPr>
           <w:p>
             <w:r>
@@ -1247,31 +1252,52 @@
         </w:tc>
         <w:tc>
           <w:tcPr>
-            <w:tcW w:w="1282" w:type="dxa"/>
-          </w:tcPr>
-          <w:p>
-            <w:r>
-              <w:t>A valid account and .git folder in a valid directory</w:t>
-            </w:r>
-          </w:p>
-        </w:tc>
-        <w:tc>
-          <w:tcPr>
-            <w:tcW w:w="1118" w:type="dxa"/>
-          </w:tcPr>
-          <w:p>
-            <w:r>
-              <w:t>Provide the .git folder directory</w:t>
-            </w:r>
-          </w:p>
-        </w:tc>
-        <w:tc>
-          <w:tcPr>
-            <w:tcW w:w="1204" w:type="dxa"/>
-          </w:tcPr>
-          <w:p>
-            <w:r>
-              <w:t>&lt;.git folder&gt;</w:t>
+            <w:tcW w:w="1196" w:type="dxa"/>
+          </w:tcPr>
+          <w:p>
+            <w:r>
+              <w:t xml:space="preserve">A valid account </w:t>
+            </w:r>
+            <w:proofErr w:type="gramStart"/>
+            <w:r>
+              <w:t>and .git</w:t>
+            </w:r>
+            <w:proofErr w:type="gramEnd"/>
+            <w:r>
+              <w:t xml:space="preserve"> folder in a valid directory</w:t>
+            </w:r>
+          </w:p>
+        </w:tc>
+        <w:tc>
+          <w:tcPr>
+            <w:tcW w:w="1046" w:type="dxa"/>
+          </w:tcPr>
+          <w:p>
+            <w:r>
+              <w:t xml:space="preserve">Provide </w:t>
+            </w:r>
+            <w:proofErr w:type="gramStart"/>
+            <w:r>
+              <w:t>the .git</w:t>
+            </w:r>
+            <w:proofErr w:type="gramEnd"/>
+            <w:r>
+              <w:t xml:space="preserve"> folder directory</w:t>
+            </w:r>
+          </w:p>
+        </w:tc>
+        <w:tc>
+          <w:tcPr>
+            <w:tcW w:w="1318" w:type="dxa"/>
+          </w:tcPr>
+          <w:p>
+            <w:proofErr w:type="gramStart"/>
+            <w:r>
+              <w:t>&lt;.git</w:t>
+            </w:r>
+            <w:proofErr w:type="gramEnd"/>
+            <w:r>
+              <w:t xml:space="preserve"> folder&gt;</w:t>
             </w:r>
           </w:p>
           <w:p>
@@ -1282,7 +1308,7 @@
         </w:tc>
         <w:tc>
           <w:tcPr>
-            <w:tcW w:w="1088" w:type="dxa"/>
+            <w:tcW w:w="1419" w:type="dxa"/>
           </w:tcPr>
           <w:p>
             <w:r>
@@ -1292,7 +1318,7 @@
         </w:tc>
         <w:tc>
           <w:tcPr>
-            <w:tcW w:w="1029" w:type="dxa"/>
+            <w:tcW w:w="964" w:type="dxa"/>
           </w:tcPr>
           <w:p>
             <w:r>
@@ -1302,7 +1328,7 @@
         </w:tc>
         <w:tc>
           <w:tcPr>
-            <w:tcW w:w="828" w:type="dxa"/>
+            <w:tcW w:w="779" w:type="dxa"/>
           </w:tcPr>
           <w:p>
             <w:pPr>
@@ -1324,7 +1350,7 @@
         </w:tc>
         <w:tc>
           <w:tcPr>
-            <w:tcW w:w="1012" w:type="dxa"/>
+            <w:tcW w:w="948" w:type="dxa"/>
           </w:tcPr>
           <w:p>
             <w:r>
@@ -1336,7 +1362,7 @@
       <w:tr>
         <w:tc>
           <w:tcPr>
-            <w:tcW w:w="542" w:type="dxa"/>
+            <w:tcW w:w="516" w:type="dxa"/>
           </w:tcPr>
           <w:p>
             <w:r>
@@ -1346,7 +1372,7 @@
         </w:tc>
         <w:tc>
           <w:tcPr>
-            <w:tcW w:w="1247" w:type="dxa"/>
+            <w:tcW w:w="1164" w:type="dxa"/>
           </w:tcPr>
           <w:p>
             <w:r>
@@ -1356,7 +1382,7 @@
         </w:tc>
         <w:tc>
           <w:tcPr>
-            <w:tcW w:w="1282" w:type="dxa"/>
+            <w:tcW w:w="1196" w:type="dxa"/>
           </w:tcPr>
           <w:p>
             <w:r>
@@ -1366,7 +1392,7 @@
         </w:tc>
         <w:tc>
           <w:tcPr>
-            <w:tcW w:w="1118" w:type="dxa"/>
+            <w:tcW w:w="1046" w:type="dxa"/>
           </w:tcPr>
           <w:p>
             <w:r>
@@ -1379,7 +1405,7 @@
         </w:tc>
         <w:tc>
           <w:tcPr>
-            <w:tcW w:w="1204" w:type="dxa"/>
+            <w:tcW w:w="1318" w:type="dxa"/>
           </w:tcPr>
           <w:p>
             <w:r>
@@ -1399,7 +1425,7 @@
         </w:tc>
         <w:tc>
           <w:tcPr>
-            <w:tcW w:w="1088" w:type="dxa"/>
+            <w:tcW w:w="1419" w:type="dxa"/>
           </w:tcPr>
           <w:p>
             <w:r>
@@ -1409,7 +1435,7 @@
         </w:tc>
         <w:tc>
           <w:tcPr>
-            <w:tcW w:w="1029" w:type="dxa"/>
+            <w:tcW w:w="964" w:type="dxa"/>
           </w:tcPr>
           <w:p>
             <w:r>
@@ -1419,7 +1445,7 @@
         </w:tc>
         <w:tc>
           <w:tcPr>
-            <w:tcW w:w="828" w:type="dxa"/>
+            <w:tcW w:w="779" w:type="dxa"/>
           </w:tcPr>
           <w:p>
             <w:pPr>
@@ -1440,7 +1466,7 @@
         </w:tc>
         <w:tc>
           <w:tcPr>
-            <w:tcW w:w="1012" w:type="dxa"/>
+            <w:tcW w:w="948" w:type="dxa"/>
           </w:tcPr>
           <w:p>
             <w:r>
@@ -1452,7 +1478,7 @@
       <w:tr>
         <w:tc>
           <w:tcPr>
-            <w:tcW w:w="542" w:type="dxa"/>
+            <w:tcW w:w="516" w:type="dxa"/>
           </w:tcPr>
           <w:p>
             <w:r>
@@ -1462,7 +1488,7 @@
         </w:tc>
         <w:tc>
           <w:tcPr>
-            <w:tcW w:w="1247" w:type="dxa"/>
+            <w:tcW w:w="1164" w:type="dxa"/>
           </w:tcPr>
           <w:p>
             <w:r>
@@ -1472,7 +1498,7 @@
         </w:tc>
         <w:tc>
           <w:tcPr>
-            <w:tcW w:w="1282" w:type="dxa"/>
+            <w:tcW w:w="1196" w:type="dxa"/>
           </w:tcPr>
           <w:p>
             <w:r>
@@ -1482,11 +1508,19 @@
         </w:tc>
         <w:tc>
           <w:tcPr>
-            <w:tcW w:w="1118" w:type="dxa"/>
-          </w:tcPr>
-          <w:p>
-            <w:r>
-              <w:t>Press add comment</w:t>
+            <w:tcW w:w="1046" w:type="dxa"/>
+          </w:tcPr>
+          <w:p>
+            <w:r>
+              <w:t xml:space="preserve">Press </w:t>
+            </w:r>
+            <w:proofErr w:type="gramStart"/>
+            <w:r>
+              <w:t>add</w:t>
+            </w:r>
+            <w:proofErr w:type="gramEnd"/>
+            <w:r>
+              <w:t xml:space="preserve"> comment</w:t>
             </w:r>
             <w:r>
               <w:t xml:space="preserve"> button</w:t>
@@ -1495,7 +1529,7 @@
         </w:tc>
         <w:tc>
           <w:tcPr>
-            <w:tcW w:w="1204" w:type="dxa"/>
+            <w:tcW w:w="1318" w:type="dxa"/>
           </w:tcPr>
           <w:p>
             <w:r>
@@ -1515,7 +1549,7 @@
         </w:tc>
         <w:tc>
           <w:tcPr>
-            <w:tcW w:w="1088" w:type="dxa"/>
+            <w:tcW w:w="1419" w:type="dxa"/>
           </w:tcPr>
           <w:p>
             <w:r>
@@ -1525,7 +1559,7 @@
         </w:tc>
         <w:tc>
           <w:tcPr>
-            <w:tcW w:w="1029" w:type="dxa"/>
+            <w:tcW w:w="964" w:type="dxa"/>
           </w:tcPr>
           <w:p>
             <w:r>
@@ -1535,7 +1569,7 @@
         </w:tc>
         <w:tc>
           <w:tcPr>
-            <w:tcW w:w="828" w:type="dxa"/>
+            <w:tcW w:w="779" w:type="dxa"/>
           </w:tcPr>
           <w:p>
             <w:r>
@@ -1550,7 +1584,7 @@
         </w:tc>
         <w:tc>
           <w:tcPr>
-            <w:tcW w:w="1012" w:type="dxa"/>
+            <w:tcW w:w="948" w:type="dxa"/>
           </w:tcPr>
           <w:p>
             <w:r>
@@ -1562,7 +1596,7 @@
       <w:tr>
         <w:tc>
           <w:tcPr>
-            <w:tcW w:w="542" w:type="dxa"/>
+            <w:tcW w:w="516" w:type="dxa"/>
           </w:tcPr>
           <w:p>
             <w:r>
@@ -1573,7 +1607,7 @@
         </w:tc>
         <w:tc>
           <w:tcPr>
-            <w:tcW w:w="1247" w:type="dxa"/>
+            <w:tcW w:w="1164" w:type="dxa"/>
           </w:tcPr>
           <w:p>
             <w:r>
@@ -1583,7 +1617,7 @@
         </w:tc>
         <w:tc>
           <w:tcPr>
-            <w:tcW w:w="1282" w:type="dxa"/>
+            <w:tcW w:w="1196" w:type="dxa"/>
           </w:tcPr>
           <w:p>
             <w:r>
@@ -1593,17 +1627,25 @@
         </w:tc>
         <w:tc>
           <w:tcPr>
-            <w:tcW w:w="1118" w:type="dxa"/>
-          </w:tcPr>
-          <w:p>
-            <w:r>
-              <w:t>Press approve review button</w:t>
-            </w:r>
-          </w:p>
-        </w:tc>
-        <w:tc>
-          <w:tcPr>
-            <w:tcW w:w="1204" w:type="dxa"/>
+            <w:tcW w:w="1046" w:type="dxa"/>
+          </w:tcPr>
+          <w:p>
+            <w:r>
+              <w:t xml:space="preserve">Press </w:t>
+            </w:r>
+            <w:proofErr w:type="gramStart"/>
+            <w:r>
+              <w:t>approve</w:t>
+            </w:r>
+            <w:proofErr w:type="gramEnd"/>
+            <w:r>
+              <w:t xml:space="preserve"> review button</w:t>
+            </w:r>
+          </w:p>
+        </w:tc>
+        <w:tc>
+          <w:tcPr>
+            <w:tcW w:w="1318" w:type="dxa"/>
           </w:tcPr>
           <w:p>
             <w:r>
@@ -1618,7 +1660,7 @@
         </w:tc>
         <w:tc>
           <w:tcPr>
-            <w:tcW w:w="1088" w:type="dxa"/>
+            <w:tcW w:w="1419" w:type="dxa"/>
           </w:tcPr>
           <w:p>
             <w:r>
@@ -1628,7 +1670,7 @@
         </w:tc>
         <w:tc>
           <w:tcPr>
-            <w:tcW w:w="1029" w:type="dxa"/>
+            <w:tcW w:w="964" w:type="dxa"/>
           </w:tcPr>
           <w:p>
             <w:r>
@@ -1638,7 +1680,7 @@
         </w:tc>
         <w:tc>
           <w:tcPr>
-            <w:tcW w:w="828" w:type="dxa"/>
+            <w:tcW w:w="779" w:type="dxa"/>
           </w:tcPr>
           <w:p>
             <w:r>
@@ -1653,7 +1695,7 @@
         </w:tc>
         <w:tc>
           <w:tcPr>
-            <w:tcW w:w="1012" w:type="dxa"/>
+            <w:tcW w:w="948" w:type="dxa"/>
           </w:tcPr>
           <w:p>
             <w:r>
@@ -1665,7 +1707,7 @@
       <w:tr>
         <w:tc>
           <w:tcPr>
-            <w:tcW w:w="542" w:type="dxa"/>
+            <w:tcW w:w="516" w:type="dxa"/>
           </w:tcPr>
           <w:p>
             <w:r>
@@ -1675,7 +1717,7 @@
         </w:tc>
         <w:tc>
           <w:tcPr>
-            <w:tcW w:w="1247" w:type="dxa"/>
+            <w:tcW w:w="1164" w:type="dxa"/>
           </w:tcPr>
           <w:p>
             <w:r>
@@ -1685,7 +1727,7 @@
         </w:tc>
         <w:tc>
           <w:tcPr>
-            <w:tcW w:w="1282" w:type="dxa"/>
+            <w:tcW w:w="1196" w:type="dxa"/>
           </w:tcPr>
           <w:p>
             <w:r>
@@ -1695,17 +1737,25 @@
         </w:tc>
         <w:tc>
           <w:tcPr>
-            <w:tcW w:w="1118" w:type="dxa"/>
-          </w:tcPr>
-          <w:p>
-            <w:r>
-              <w:t>Press reject review button</w:t>
-            </w:r>
-          </w:p>
-        </w:tc>
-        <w:tc>
-          <w:tcPr>
-            <w:tcW w:w="1204" w:type="dxa"/>
+            <w:tcW w:w="1046" w:type="dxa"/>
+          </w:tcPr>
+          <w:p>
+            <w:r>
+              <w:t xml:space="preserve">Press </w:t>
+            </w:r>
+            <w:proofErr w:type="gramStart"/>
+            <w:r>
+              <w:t>reject</w:t>
+            </w:r>
+            <w:proofErr w:type="gramEnd"/>
+            <w:r>
+              <w:t xml:space="preserve"> review button</w:t>
+            </w:r>
+          </w:p>
+        </w:tc>
+        <w:tc>
+          <w:tcPr>
+            <w:tcW w:w="1318" w:type="dxa"/>
           </w:tcPr>
           <w:p>
             <w:r>
@@ -1720,7 +1770,7 @@
         </w:tc>
         <w:tc>
           <w:tcPr>
-            <w:tcW w:w="1088" w:type="dxa"/>
+            <w:tcW w:w="1419" w:type="dxa"/>
           </w:tcPr>
           <w:p>
             <w:r>
@@ -1730,7 +1780,7 @@
         </w:tc>
         <w:tc>
           <w:tcPr>
-            <w:tcW w:w="1029" w:type="dxa"/>
+            <w:tcW w:w="964" w:type="dxa"/>
           </w:tcPr>
           <w:p>
             <w:r>
@@ -1740,7 +1790,7 @@
         </w:tc>
         <w:tc>
           <w:tcPr>
-            <w:tcW w:w="828" w:type="dxa"/>
+            <w:tcW w:w="779" w:type="dxa"/>
           </w:tcPr>
           <w:p>
             <w:r>
@@ -1755,7 +1805,7 @@
         </w:tc>
         <w:tc>
           <w:tcPr>
-            <w:tcW w:w="1012" w:type="dxa"/>
+            <w:tcW w:w="948" w:type="dxa"/>
           </w:tcPr>
           <w:p>
             <w:r>
@@ -1767,7 +1817,7 @@
       <w:tr>
         <w:tc>
           <w:tcPr>
-            <w:tcW w:w="542" w:type="dxa"/>
+            <w:tcW w:w="516" w:type="dxa"/>
           </w:tcPr>
           <w:p>
             <w:r>
@@ -1777,7 +1827,7 @@
         </w:tc>
         <w:tc>
           <w:tcPr>
-            <w:tcW w:w="1247" w:type="dxa"/>
+            <w:tcW w:w="1164" w:type="dxa"/>
           </w:tcPr>
           <w:p>
             <w:r>
@@ -1787,7 +1837,7 @@
         </w:tc>
         <w:tc>
           <w:tcPr>
-            <w:tcW w:w="1282" w:type="dxa"/>
+            <w:tcW w:w="1196" w:type="dxa"/>
           </w:tcPr>
           <w:p>
             <w:r>
@@ -1797,7 +1847,7 @@
         </w:tc>
         <w:tc>
           <w:tcPr>
-            <w:tcW w:w="1118" w:type="dxa"/>
+            <w:tcW w:w="1046" w:type="dxa"/>
           </w:tcPr>
           <w:p>
             <w:r>
@@ -1807,7 +1857,7 @@
         </w:tc>
         <w:tc>
           <w:tcPr>
-            <w:tcW w:w="1204" w:type="dxa"/>
+            <w:tcW w:w="1318" w:type="dxa"/>
           </w:tcPr>
           <w:p>
             <w:r>
@@ -1822,7 +1872,7 @@
         </w:tc>
         <w:tc>
           <w:tcPr>
-            <w:tcW w:w="1088" w:type="dxa"/>
+            <w:tcW w:w="1419" w:type="dxa"/>
           </w:tcPr>
           <w:p>
             <w:r>
@@ -1832,7 +1882,7 @@
         </w:tc>
         <w:tc>
           <w:tcPr>
-            <w:tcW w:w="1029" w:type="dxa"/>
+            <w:tcW w:w="964" w:type="dxa"/>
           </w:tcPr>
           <w:p>
             <w:r>
@@ -1842,7 +1892,7 @@
         </w:tc>
         <w:tc>
           <w:tcPr>
-            <w:tcW w:w="828" w:type="dxa"/>
+            <w:tcW w:w="779" w:type="dxa"/>
           </w:tcPr>
           <w:p>
             <w:r>
@@ -1857,7 +1907,7 @@
         </w:tc>
         <w:tc>
           <w:tcPr>
-            <w:tcW w:w="1012" w:type="dxa"/>
+            <w:tcW w:w="948" w:type="dxa"/>
           </w:tcPr>
           <w:p>
             <w:r>
@@ -1869,7 +1919,7 @@
       <w:tr>
         <w:tc>
           <w:tcPr>
-            <w:tcW w:w="542" w:type="dxa"/>
+            <w:tcW w:w="516" w:type="dxa"/>
           </w:tcPr>
           <w:p>
             <w:r>
@@ -1879,7 +1929,7 @@
         </w:tc>
         <w:tc>
           <w:tcPr>
-            <w:tcW w:w="1247" w:type="dxa"/>
+            <w:tcW w:w="1164" w:type="dxa"/>
           </w:tcPr>
           <w:p>
             <w:r>
@@ -1892,7 +1942,7 @@
         </w:tc>
         <w:tc>
           <w:tcPr>
-            <w:tcW w:w="1282" w:type="dxa"/>
+            <w:tcW w:w="1196" w:type="dxa"/>
           </w:tcPr>
           <w:p>
             <w:r>
@@ -1902,7 +1952,7 @@
         </w:tc>
         <w:tc>
           <w:tcPr>
-            <w:tcW w:w="1118" w:type="dxa"/>
+            <w:tcW w:w="1046" w:type="dxa"/>
           </w:tcPr>
           <w:p>
             <w:r>
@@ -1912,7 +1962,7 @@
         </w:tc>
         <w:tc>
           <w:tcPr>
-            <w:tcW w:w="1204" w:type="dxa"/>
+            <w:tcW w:w="1318" w:type="dxa"/>
           </w:tcPr>
           <w:p>
             <w:r>
@@ -1927,7 +1977,7 @@
         </w:tc>
         <w:tc>
           <w:tcPr>
-            <w:tcW w:w="1088" w:type="dxa"/>
+            <w:tcW w:w="1419" w:type="dxa"/>
           </w:tcPr>
           <w:p>
             <w:r>
@@ -1937,7 +1987,7 @@
         </w:tc>
         <w:tc>
           <w:tcPr>
-            <w:tcW w:w="1029" w:type="dxa"/>
+            <w:tcW w:w="964" w:type="dxa"/>
           </w:tcPr>
           <w:p>
             <w:r>
@@ -1947,7 +1997,7 @@
         </w:tc>
         <w:tc>
           <w:tcPr>
-            <w:tcW w:w="828" w:type="dxa"/>
+            <w:tcW w:w="779" w:type="dxa"/>
           </w:tcPr>
           <w:p>
             <w:r>
@@ -1962,7 +2012,7 @@
         </w:tc>
         <w:tc>
           <w:tcPr>
-            <w:tcW w:w="1012" w:type="dxa"/>
+            <w:tcW w:w="948" w:type="dxa"/>
           </w:tcPr>
           <w:p>
             <w:r>
@@ -1974,7 +2024,7 @@
       <w:tr>
         <w:tc>
           <w:tcPr>
-            <w:tcW w:w="542" w:type="dxa"/>
+            <w:tcW w:w="516" w:type="dxa"/>
           </w:tcPr>
           <w:p>
             <w:r>
@@ -1984,7 +2034,7 @@
         </w:tc>
         <w:tc>
           <w:tcPr>
-            <w:tcW w:w="1247" w:type="dxa"/>
+            <w:tcW w:w="1164" w:type="dxa"/>
           </w:tcPr>
           <w:p>
             <w:r>
@@ -1994,7 +2044,7 @@
         </w:tc>
         <w:tc>
           <w:tcPr>
-            <w:tcW w:w="1282" w:type="dxa"/>
+            <w:tcW w:w="1196" w:type="dxa"/>
           </w:tcPr>
           <w:p>
             <w:r>
@@ -2004,7 +2054,7 @@
         </w:tc>
         <w:tc>
           <w:tcPr>
-            <w:tcW w:w="1118" w:type="dxa"/>
+            <w:tcW w:w="1046" w:type="dxa"/>
           </w:tcPr>
           <w:p>
             <w:r>
@@ -2014,7 +2064,7 @@
         </w:tc>
         <w:tc>
           <w:tcPr>
-            <w:tcW w:w="1204" w:type="dxa"/>
+            <w:tcW w:w="1318" w:type="dxa"/>
           </w:tcPr>
           <w:p>
             <w:r>
@@ -2024,7 +2074,7 @@
         </w:tc>
         <w:tc>
           <w:tcPr>
-            <w:tcW w:w="1088" w:type="dxa"/>
+            <w:tcW w:w="1419" w:type="dxa"/>
           </w:tcPr>
           <w:p>
             <w:r>
@@ -2034,7 +2084,7 @@
         </w:tc>
         <w:tc>
           <w:tcPr>
-            <w:tcW w:w="1029" w:type="dxa"/>
+            <w:tcW w:w="964" w:type="dxa"/>
           </w:tcPr>
           <w:p>
             <w:r>
@@ -2044,7 +2094,7 @@
         </w:tc>
         <w:tc>
           <w:tcPr>
-            <w:tcW w:w="828" w:type="dxa"/>
+            <w:tcW w:w="779" w:type="dxa"/>
           </w:tcPr>
           <w:p>
             <w:r>
@@ -2059,7 +2109,7 @@
         </w:tc>
         <w:tc>
           <w:tcPr>
-            <w:tcW w:w="1012" w:type="dxa"/>
+            <w:tcW w:w="948" w:type="dxa"/>
           </w:tcPr>
           <w:p>
             <w:r>
@@ -2071,7 +2121,7 @@
       <w:tr>
         <w:tc>
           <w:tcPr>
-            <w:tcW w:w="542" w:type="dxa"/>
+            <w:tcW w:w="516" w:type="dxa"/>
           </w:tcPr>
           <w:p>
             <w:r>
@@ -2081,7 +2131,7 @@
         </w:tc>
         <w:tc>
           <w:tcPr>
-            <w:tcW w:w="1247" w:type="dxa"/>
+            <w:tcW w:w="1164" w:type="dxa"/>
           </w:tcPr>
           <w:p>
             <w:r>
@@ -2091,7 +2141,7 @@
         </w:tc>
         <w:tc>
           <w:tcPr>
-            <w:tcW w:w="1282" w:type="dxa"/>
+            <w:tcW w:w="1196" w:type="dxa"/>
           </w:tcPr>
           <w:p>
             <w:r>
@@ -2101,7 +2151,7 @@
         </w:tc>
         <w:tc>
           <w:tcPr>
-            <w:tcW w:w="1118" w:type="dxa"/>
+            <w:tcW w:w="1046" w:type="dxa"/>
           </w:tcPr>
           <w:p>
             <w:r>
@@ -2111,7 +2161,7 @@
         </w:tc>
         <w:tc>
           <w:tcPr>
-            <w:tcW w:w="1204" w:type="dxa"/>
+            <w:tcW w:w="1318" w:type="dxa"/>
           </w:tcPr>
           <w:p>
             <w:r>
@@ -2121,7 +2171,7 @@
         </w:tc>
         <w:tc>
           <w:tcPr>
-            <w:tcW w:w="1088" w:type="dxa"/>
+            <w:tcW w:w="1419" w:type="dxa"/>
           </w:tcPr>
           <w:p>
             <w:r>
@@ -2131,7 +2181,7 @@
         </w:tc>
         <w:tc>
           <w:tcPr>
-            <w:tcW w:w="1029" w:type="dxa"/>
+            <w:tcW w:w="964" w:type="dxa"/>
           </w:tcPr>
           <w:p>
             <w:r>
@@ -2141,7 +2191,7 @@
         </w:tc>
         <w:tc>
           <w:tcPr>
-            <w:tcW w:w="828" w:type="dxa"/>
+            <w:tcW w:w="779" w:type="dxa"/>
           </w:tcPr>
           <w:p>
             <w:r>
@@ -2156,7 +2206,7 @@
         </w:tc>
         <w:tc>
           <w:tcPr>
-            <w:tcW w:w="1012" w:type="dxa"/>
+            <w:tcW w:w="948" w:type="dxa"/>
           </w:tcPr>
           <w:p>
             <w:r>
@@ -2168,7 +2218,7 @@
       <w:tr>
         <w:tc>
           <w:tcPr>
-            <w:tcW w:w="542" w:type="dxa"/>
+            <w:tcW w:w="516" w:type="dxa"/>
           </w:tcPr>
           <w:p>
             <w:r>
@@ -2178,7 +2228,7 @@
         </w:tc>
         <w:tc>
           <w:tcPr>
-            <w:tcW w:w="1247" w:type="dxa"/>
+            <w:tcW w:w="1164" w:type="dxa"/>
           </w:tcPr>
           <w:p>
             <w:r>
@@ -2188,7 +2238,7 @@
         </w:tc>
         <w:tc>
           <w:tcPr>
-            <w:tcW w:w="1282" w:type="dxa"/>
+            <w:tcW w:w="1196" w:type="dxa"/>
           </w:tcPr>
           <w:p>
             <w:r>
@@ -2198,7 +2248,7 @@
         </w:tc>
         <w:tc>
           <w:tcPr>
-            <w:tcW w:w="1118" w:type="dxa"/>
+            <w:tcW w:w="1046" w:type="dxa"/>
           </w:tcPr>
           <w:p>
             <w:r>
@@ -2208,7 +2258,7 @@
         </w:tc>
         <w:tc>
           <w:tcPr>
-            <w:tcW w:w="1204" w:type="dxa"/>
+            <w:tcW w:w="1318" w:type="dxa"/>
           </w:tcPr>
           <w:p>
             <w:r>
@@ -2218,7 +2268,7 @@
         </w:tc>
         <w:tc>
           <w:tcPr>
-            <w:tcW w:w="1088" w:type="dxa"/>
+            <w:tcW w:w="1419" w:type="dxa"/>
           </w:tcPr>
           <w:p>
             <w:r>
@@ -2228,17 +2278,22 @@
         </w:tc>
         <w:tc>
           <w:tcPr>
-            <w:tcW w:w="1029" w:type="dxa"/>
-          </w:tcPr>
-          <w:p>
-            <w:r>
-              <w:t>As expected</w:t>
-            </w:r>
-          </w:p>
-        </w:tc>
-        <w:tc>
-          <w:tcPr>
-            <w:tcW w:w="828" w:type="dxa"/>
+            <w:tcW w:w="964" w:type="dxa"/>
+          </w:tcPr>
+          <w:p>
+            <w:r>
+              <w:t xml:space="preserve">As </w:t>
+            </w:r>
+            <w:proofErr w:type="gramStart"/>
+            <w:r>
+              <w:t>expected</w:t>
+            </w:r>
+            <w:proofErr w:type="gramEnd"/>
+          </w:p>
+        </w:tc>
+        <w:tc>
+          <w:tcPr>
+            <w:tcW w:w="779" w:type="dxa"/>
           </w:tcPr>
           <w:p>
             <w:r>
@@ -2253,7 +2308,7 @@
         </w:tc>
         <w:tc>
           <w:tcPr>
-            <w:tcW w:w="1012" w:type="dxa"/>
+            <w:tcW w:w="948" w:type="dxa"/>
           </w:tcPr>
           <w:p>
             <w:r>
@@ -2265,7 +2320,7 @@
       <w:tr>
         <w:tc>
           <w:tcPr>
-            <w:tcW w:w="542" w:type="dxa"/>
+            <w:tcW w:w="516" w:type="dxa"/>
           </w:tcPr>
           <w:p>
             <w:r>
@@ -2275,7 +2330,7 @@
         </w:tc>
         <w:tc>
           <w:tcPr>
-            <w:tcW w:w="1247" w:type="dxa"/>
+            <w:tcW w:w="1164" w:type="dxa"/>
           </w:tcPr>
           <w:p>
             <w:r>
@@ -2289,7 +2344,7 @@
         </w:tc>
         <w:tc>
           <w:tcPr>
-            <w:tcW w:w="1282" w:type="dxa"/>
+            <w:tcW w:w="1196" w:type="dxa"/>
           </w:tcPr>
           <w:p>
             <w:r>
@@ -2300,7 +2355,7 @@
         </w:tc>
         <w:tc>
           <w:tcPr>
-            <w:tcW w:w="1118" w:type="dxa"/>
+            <w:tcW w:w="1046" w:type="dxa"/>
           </w:tcPr>
           <w:p>
             <w:r>
@@ -2310,7 +2365,7 @@
         </w:tc>
         <w:tc>
           <w:tcPr>
-            <w:tcW w:w="1204" w:type="dxa"/>
+            <w:tcW w:w="1318" w:type="dxa"/>
           </w:tcPr>
           <w:p>
             <w:r>
@@ -2320,7 +2375,7 @@
         </w:tc>
         <w:tc>
           <w:tcPr>
-            <w:tcW w:w="1088" w:type="dxa"/>
+            <w:tcW w:w="1419" w:type="dxa"/>
           </w:tcPr>
           <w:p>
             <w:r>
@@ -2330,7 +2385,7 @@
         </w:tc>
         <w:tc>
           <w:tcPr>
-            <w:tcW w:w="1029" w:type="dxa"/>
+            <w:tcW w:w="964" w:type="dxa"/>
           </w:tcPr>
           <w:p>
             <w:r>
@@ -2340,7 +2395,7 @@
         </w:tc>
         <w:tc>
           <w:tcPr>
-            <w:tcW w:w="828" w:type="dxa"/>
+            <w:tcW w:w="779" w:type="dxa"/>
           </w:tcPr>
           <w:p>
             <w:r>
@@ -2353,7 +2408,7 @@
         </w:tc>
         <w:tc>
           <w:tcPr>
-            <w:tcW w:w="1012" w:type="dxa"/>
+            <w:tcW w:w="948" w:type="dxa"/>
           </w:tcPr>
           <w:p>
             <w:r>
@@ -2366,7 +2421,7 @@
       <w:tr>
         <w:tc>
           <w:tcPr>
-            <w:tcW w:w="542" w:type="dxa"/>
+            <w:tcW w:w="516" w:type="dxa"/>
           </w:tcPr>
           <w:p>
             <w:r>
@@ -2378,7 +2433,7 @@
         </w:tc>
         <w:tc>
           <w:tcPr>
-            <w:tcW w:w="1247" w:type="dxa"/>
+            <w:tcW w:w="1164" w:type="dxa"/>
           </w:tcPr>
           <w:p>
             <w:r>
@@ -2388,7 +2443,7 @@
         </w:tc>
         <w:tc>
           <w:tcPr>
-            <w:tcW w:w="1282" w:type="dxa"/>
+            <w:tcW w:w="1196" w:type="dxa"/>
           </w:tcPr>
           <w:p>
             <w:r>
@@ -2398,7 +2453,7 @@
         </w:tc>
         <w:tc>
           <w:tcPr>
-            <w:tcW w:w="1118" w:type="dxa"/>
+            <w:tcW w:w="1046" w:type="dxa"/>
           </w:tcPr>
           <w:p>
             <w:r>
@@ -2408,7 +2463,7 @@
         </w:tc>
         <w:tc>
           <w:tcPr>
-            <w:tcW w:w="1204" w:type="dxa"/>
+            <w:tcW w:w="1318" w:type="dxa"/>
           </w:tcPr>
           <w:p>
             <w:r>
@@ -2418,7 +2473,7 @@
         </w:tc>
         <w:tc>
           <w:tcPr>
-            <w:tcW w:w="1088" w:type="dxa"/>
+            <w:tcW w:w="1419" w:type="dxa"/>
           </w:tcPr>
           <w:p>
             <w:r>
@@ -2428,7 +2483,7 @@
         </w:tc>
         <w:tc>
           <w:tcPr>
-            <w:tcW w:w="1029" w:type="dxa"/>
+            <w:tcW w:w="964" w:type="dxa"/>
           </w:tcPr>
           <w:p>
             <w:r>
@@ -2438,7 +2493,7 @@
         </w:tc>
         <w:tc>
           <w:tcPr>
-            <w:tcW w:w="828" w:type="dxa"/>
+            <w:tcW w:w="779" w:type="dxa"/>
           </w:tcPr>
           <w:p>
             <w:pPr>
@@ -2456,7 +2511,7 @@
         </w:tc>
         <w:tc>
           <w:tcPr>
-            <w:tcW w:w="1012" w:type="dxa"/>
+            <w:tcW w:w="948" w:type="dxa"/>
           </w:tcPr>
           <w:p>
             <w:r>
@@ -2468,7 +2523,7 @@
       <w:tr>
         <w:tc>
           <w:tcPr>
-            <w:tcW w:w="542" w:type="dxa"/>
+            <w:tcW w:w="516" w:type="dxa"/>
           </w:tcPr>
           <w:p>
             <w:r>
@@ -2478,7 +2533,7 @@
         </w:tc>
         <w:tc>
           <w:tcPr>
-            <w:tcW w:w="1247" w:type="dxa"/>
+            <w:tcW w:w="1164" w:type="dxa"/>
           </w:tcPr>
           <w:p>
             <w:r>
@@ -2488,7 +2543,7 @@
         </w:tc>
         <w:tc>
           <w:tcPr>
-            <w:tcW w:w="1282" w:type="dxa"/>
+            <w:tcW w:w="1196" w:type="dxa"/>
           </w:tcPr>
           <w:p>
             <w:r>
@@ -2498,7 +2553,7 @@
         </w:tc>
         <w:tc>
           <w:tcPr>
-            <w:tcW w:w="1118" w:type="dxa"/>
+            <w:tcW w:w="1046" w:type="dxa"/>
           </w:tcPr>
           <w:p>
             <w:r>
@@ -2508,7 +2563,7 @@
         </w:tc>
         <w:tc>
           <w:tcPr>
-            <w:tcW w:w="1204" w:type="dxa"/>
+            <w:tcW w:w="1318" w:type="dxa"/>
           </w:tcPr>
           <w:p>
             <w:r>
@@ -2528,7 +2583,7 @@
         </w:tc>
         <w:tc>
           <w:tcPr>
-            <w:tcW w:w="1088" w:type="dxa"/>
+            <w:tcW w:w="1419" w:type="dxa"/>
           </w:tcPr>
           <w:p>
             <w:r>
@@ -2538,7 +2593,7 @@
         </w:tc>
         <w:tc>
           <w:tcPr>
-            <w:tcW w:w="1029" w:type="dxa"/>
+            <w:tcW w:w="964" w:type="dxa"/>
           </w:tcPr>
           <w:p>
             <w:r>
@@ -2548,7 +2603,7 @@
         </w:tc>
         <w:tc>
           <w:tcPr>
-            <w:tcW w:w="828" w:type="dxa"/>
+            <w:tcW w:w="779" w:type="dxa"/>
           </w:tcPr>
           <w:p>
             <w:pPr>
@@ -2568,7 +2623,7 @@
         </w:tc>
         <w:tc>
           <w:tcPr>
-            <w:tcW w:w="1012" w:type="dxa"/>
+            <w:tcW w:w="948" w:type="dxa"/>
           </w:tcPr>
           <w:p>
             <w:r>
@@ -2580,7 +2635,7 @@
       <w:tr>
         <w:tc>
           <w:tcPr>
-            <w:tcW w:w="542" w:type="dxa"/>
+            <w:tcW w:w="516" w:type="dxa"/>
           </w:tcPr>
           <w:p>
             <w:r>
@@ -2590,7 +2645,7 @@
         </w:tc>
         <w:tc>
           <w:tcPr>
-            <w:tcW w:w="1247" w:type="dxa"/>
+            <w:tcW w:w="1164" w:type="dxa"/>
           </w:tcPr>
           <w:p>
             <w:r>
@@ -2600,7 +2655,7 @@
         </w:tc>
         <w:tc>
           <w:tcPr>
-            <w:tcW w:w="1282" w:type="dxa"/>
+            <w:tcW w:w="1196" w:type="dxa"/>
           </w:tcPr>
           <w:p>
             <w:r>
@@ -2610,7 +2665,7 @@
         </w:tc>
         <w:tc>
           <w:tcPr>
-            <w:tcW w:w="1118" w:type="dxa"/>
+            <w:tcW w:w="1046" w:type="dxa"/>
           </w:tcPr>
           <w:p>
             <w:r>
@@ -2620,7 +2675,7 @@
         </w:tc>
         <w:tc>
           <w:tcPr>
-            <w:tcW w:w="1204" w:type="dxa"/>
+            <w:tcW w:w="1318" w:type="dxa"/>
           </w:tcPr>
           <w:p>
             <w:r>
@@ -2630,7 +2685,7 @@
         </w:tc>
         <w:tc>
           <w:tcPr>
-            <w:tcW w:w="1088" w:type="dxa"/>
+            <w:tcW w:w="1419" w:type="dxa"/>
           </w:tcPr>
           <w:p>
             <w:r>
@@ -2640,7 +2695,7 @@
         </w:tc>
         <w:tc>
           <w:tcPr>
-            <w:tcW w:w="1029" w:type="dxa"/>
+            <w:tcW w:w="964" w:type="dxa"/>
           </w:tcPr>
           <w:p>
             <w:r>
@@ -2650,7 +2705,7 @@
         </w:tc>
         <w:tc>
           <w:tcPr>
-            <w:tcW w:w="828" w:type="dxa"/>
+            <w:tcW w:w="779" w:type="dxa"/>
           </w:tcPr>
           <w:p>
             <w:pPr>
@@ -2670,7 +2725,7 @@
         </w:tc>
         <w:tc>
           <w:tcPr>
-            <w:tcW w:w="1012" w:type="dxa"/>
+            <w:tcW w:w="948" w:type="dxa"/>
           </w:tcPr>
           <w:p>
             <w:r>
@@ -2682,7 +2737,7 @@
       <w:tr>
         <w:tc>
           <w:tcPr>
-            <w:tcW w:w="542" w:type="dxa"/>
+            <w:tcW w:w="516" w:type="dxa"/>
           </w:tcPr>
           <w:p>
             <w:r>
@@ -2694,7 +2749,7 @@
         </w:tc>
         <w:tc>
           <w:tcPr>
-            <w:tcW w:w="1247" w:type="dxa"/>
+            <w:tcW w:w="1164" w:type="dxa"/>
           </w:tcPr>
           <w:p>
             <w:r>
@@ -2704,7 +2759,7 @@
         </w:tc>
         <w:tc>
           <w:tcPr>
-            <w:tcW w:w="1282" w:type="dxa"/>
+            <w:tcW w:w="1196" w:type="dxa"/>
           </w:tcPr>
           <w:p>
             <w:r>
@@ -2714,7 +2769,7 @@
         </w:tc>
         <w:tc>
           <w:tcPr>
-            <w:tcW w:w="1118" w:type="dxa"/>
+            <w:tcW w:w="1046" w:type="dxa"/>
           </w:tcPr>
           <w:p>
             <w:r>
@@ -2724,7 +2779,7 @@
         </w:tc>
         <w:tc>
           <w:tcPr>
-            <w:tcW w:w="1204" w:type="dxa"/>
+            <w:tcW w:w="1318" w:type="dxa"/>
           </w:tcPr>
           <w:p>
             <w:r>
@@ -2734,27 +2789,43 @@
         </w:tc>
         <w:tc>
           <w:tcPr>
-            <w:tcW w:w="1088" w:type="dxa"/>
-          </w:tcPr>
-          <w:p>
-            <w:r>
-              <w:t>Review is received by database, database updates works_on_reviews table</w:t>
-            </w:r>
-          </w:p>
-        </w:tc>
-        <w:tc>
-          <w:tcPr>
-            <w:tcW w:w="1029" w:type="dxa"/>
-          </w:tcPr>
-          <w:p>
-            <w:r>
-              <w:t>Yeah it works.. after 1200 test cases where it didn’t lmao</w:t>
-            </w:r>
-          </w:p>
-        </w:tc>
-        <w:tc>
-          <w:tcPr>
-            <w:tcW w:w="828" w:type="dxa"/>
+            <w:tcW w:w="1419" w:type="dxa"/>
+          </w:tcPr>
+          <w:p>
+            <w:r>
+              <w:t xml:space="preserve">Review is received by database, database updates </w:t>
+            </w:r>
+            <w:proofErr w:type="gramStart"/>
+            <w:r>
+              <w:t>works</w:t>
+            </w:r>
+            <w:proofErr w:type="gramEnd"/>
+            <w:r>
+              <w:t>_on_reviews table</w:t>
+            </w:r>
+          </w:p>
+        </w:tc>
+        <w:tc>
+          <w:tcPr>
+            <w:tcW w:w="964" w:type="dxa"/>
+          </w:tcPr>
+          <w:p>
+            <w:r>
+              <w:t xml:space="preserve">Yeah it </w:t>
+            </w:r>
+            <w:proofErr w:type="gramStart"/>
+            <w:r>
+              <w:t>works..</w:t>
+            </w:r>
+            <w:proofErr w:type="gramEnd"/>
+            <w:r>
+              <w:t xml:space="preserve"> after 1200 test cases where it didn’t lmao</w:t>
+            </w:r>
+          </w:p>
+        </w:tc>
+        <w:tc>
+          <w:tcPr>
+            <w:tcW w:w="779" w:type="dxa"/>
           </w:tcPr>
           <w:p>
             <w:pPr>
@@ -2776,7 +2847,7 @@
         </w:tc>
         <w:tc>
           <w:tcPr>
-            <w:tcW w:w="1012" w:type="dxa"/>
+            <w:tcW w:w="948" w:type="dxa"/>
           </w:tcPr>
           <w:p>
             <w:r>
@@ -2788,7 +2859,7 @@
       <w:tr>
         <w:tc>
           <w:tcPr>
-            <w:tcW w:w="542" w:type="dxa"/>
+            <w:tcW w:w="516" w:type="dxa"/>
           </w:tcPr>
           <w:p>
             <w:r>
@@ -2798,7 +2869,7 @@
         </w:tc>
         <w:tc>
           <w:tcPr>
-            <w:tcW w:w="1247" w:type="dxa"/>
+            <w:tcW w:w="1164" w:type="dxa"/>
           </w:tcPr>
           <w:p>
             <w:r>
@@ -2808,7 +2879,7 @@
         </w:tc>
         <w:tc>
           <w:tcPr>
-            <w:tcW w:w="1282" w:type="dxa"/>
+            <w:tcW w:w="1196" w:type="dxa"/>
           </w:tcPr>
           <w:p>
             <w:r>
@@ -2818,7 +2889,7 @@
         </w:tc>
         <w:tc>
           <w:tcPr>
-            <w:tcW w:w="1118" w:type="dxa"/>
+            <w:tcW w:w="1046" w:type="dxa"/>
           </w:tcPr>
           <w:p>
             <w:r>
@@ -2828,7 +2899,7 @@
         </w:tc>
         <w:tc>
           <w:tcPr>
-            <w:tcW w:w="1204" w:type="dxa"/>
+            <w:tcW w:w="1318" w:type="dxa"/>
           </w:tcPr>
           <w:p>
             <w:r>
@@ -2838,7 +2909,7 @@
         </w:tc>
         <w:tc>
           <w:tcPr>
-            <w:tcW w:w="1088" w:type="dxa"/>
+            <w:tcW w:w="1419" w:type="dxa"/>
           </w:tcPr>
           <w:p>
             <w:r>
@@ -2848,7 +2919,7 @@
         </w:tc>
         <w:tc>
           <w:tcPr>
-            <w:tcW w:w="1029" w:type="dxa"/>
+            <w:tcW w:w="964" w:type="dxa"/>
           </w:tcPr>
           <w:p>
             <w:r>
@@ -2858,7 +2929,7 @@
         </w:tc>
         <w:tc>
           <w:tcPr>
-            <w:tcW w:w="828" w:type="dxa"/>
+            <w:tcW w:w="779" w:type="dxa"/>
           </w:tcPr>
           <w:p>
             <w:pPr>
@@ -2880,7 +2951,7 @@
         </w:tc>
         <w:tc>
           <w:tcPr>
-            <w:tcW w:w="1012" w:type="dxa"/>
+            <w:tcW w:w="948" w:type="dxa"/>
           </w:tcPr>
           <w:p>
             <w:r>
@@ -2892,7 +2963,7 @@
       <w:tr>
         <w:tc>
           <w:tcPr>
-            <w:tcW w:w="542" w:type="dxa"/>
+            <w:tcW w:w="516" w:type="dxa"/>
           </w:tcPr>
           <w:p>
             <w:r>
@@ -2903,7 +2974,7 @@
         </w:tc>
         <w:tc>
           <w:tcPr>
-            <w:tcW w:w="1247" w:type="dxa"/>
+            <w:tcW w:w="1164" w:type="dxa"/>
           </w:tcPr>
           <w:p>
             <w:r>
@@ -2913,7 +2984,7 @@
         </w:tc>
         <w:tc>
           <w:tcPr>
-            <w:tcW w:w="1282" w:type="dxa"/>
+            <w:tcW w:w="1196" w:type="dxa"/>
           </w:tcPr>
           <w:p>
             <w:r>
@@ -2923,7 +2994,7 @@
         </w:tc>
         <w:tc>
           <w:tcPr>
-            <w:tcW w:w="1118" w:type="dxa"/>
+            <w:tcW w:w="1046" w:type="dxa"/>
           </w:tcPr>
           <w:p>
             <w:r>
@@ -2933,7 +3004,7 @@
         </w:tc>
         <w:tc>
           <w:tcPr>
-            <w:tcW w:w="1204" w:type="dxa"/>
+            <w:tcW w:w="1318" w:type="dxa"/>
           </w:tcPr>
           <w:p>
             <w:r>
@@ -2943,7 +3014,7 @@
         </w:tc>
         <w:tc>
           <w:tcPr>
-            <w:tcW w:w="1088" w:type="dxa"/>
+            <w:tcW w:w="1419" w:type="dxa"/>
           </w:tcPr>
           <w:p>
             <w:r>
@@ -2953,7 +3024,7 @@
         </w:tc>
         <w:tc>
           <w:tcPr>
-            <w:tcW w:w="1029" w:type="dxa"/>
+            <w:tcW w:w="964" w:type="dxa"/>
           </w:tcPr>
           <w:p>
             <w:r>
@@ -2963,7 +3034,7 @@
         </w:tc>
         <w:tc>
           <w:tcPr>
-            <w:tcW w:w="828" w:type="dxa"/>
+            <w:tcW w:w="779" w:type="dxa"/>
           </w:tcPr>
           <w:p>
             <w:pPr>
@@ -2985,7 +3056,7 @@
         </w:tc>
         <w:tc>
           <w:tcPr>
-            <w:tcW w:w="1012" w:type="dxa"/>
+            <w:tcW w:w="948" w:type="dxa"/>
           </w:tcPr>
           <w:p>
             <w:r>
@@ -2997,7 +3068,7 @@
       <w:tr>
         <w:tc>
           <w:tcPr>
-            <w:tcW w:w="542" w:type="dxa"/>
+            <w:tcW w:w="516" w:type="dxa"/>
           </w:tcPr>
           <w:p>
             <w:r>
@@ -3007,67 +3078,67 @@
         </w:tc>
         <w:tc>
           <w:tcPr>
-            <w:tcW w:w="1247" w:type="dxa"/>
-          </w:tcPr>
-          <w:p>
-            <w:r>
-              <w:t>EC2 instance’s apache2 redirects nodejs requests through proxy</w:t>
-            </w:r>
-          </w:p>
-        </w:tc>
-        <w:tc>
-          <w:tcPr>
-            <w:tcW w:w="1282" w:type="dxa"/>
-          </w:tcPr>
-          <w:p>
-            <w:r>
-              <w:t xml:space="preserve">EC2 instance is running, has valid SSL cert, nodejs app is running </w:t>
-            </w:r>
-          </w:p>
-        </w:tc>
-        <w:tc>
-          <w:tcPr>
-            <w:tcW w:w="1118" w:type="dxa"/>
-          </w:tcPr>
-          <w:p>
-            <w:r>
-              <w:t>Send get or post request to apache2 routed nodejs api</w:t>
-            </w:r>
-          </w:p>
-        </w:tc>
-        <w:tc>
-          <w:tcPr>
-            <w:tcW w:w="1204" w:type="dxa"/>
-          </w:tcPr>
-          <w:p>
-            <w:r>
-              <w:t>&lt;apache logs&gt;</w:t>
-            </w:r>
-          </w:p>
-        </w:tc>
-        <w:tc>
-          <w:tcPr>
-            <w:tcW w:w="1088" w:type="dxa"/>
-          </w:tcPr>
-          <w:p>
-            <w:r>
-              <w:t>Nodejs receives proxy api requests without breaking flask app</w:t>
-            </w:r>
-          </w:p>
-        </w:tc>
-        <w:tc>
-          <w:tcPr>
-            <w:tcW w:w="1029" w:type="dxa"/>
-          </w:tcPr>
-          <w:p>
-            <w:r>
-              <w:t>Nodejs receives proxy api requests, breaks flask app</w:t>
-            </w:r>
-          </w:p>
-        </w:tc>
-        <w:tc>
-          <w:tcPr>
-            <w:tcW w:w="828" w:type="dxa"/>
+            <w:tcW w:w="1164" w:type="dxa"/>
+          </w:tcPr>
+          <w:p>
+            <w:r>
+              <w:t>Users can be invited to projects</w:t>
+            </w:r>
+          </w:p>
+        </w:tc>
+        <w:tc>
+          <w:tcPr>
+            <w:tcW w:w="1196" w:type="dxa"/>
+          </w:tcPr>
+          <w:p>
+            <w:r>
+              <w:t>All live sites are operational, user is inviting valid user, user has a project</w:t>
+            </w:r>
+          </w:p>
+        </w:tc>
+        <w:tc>
+          <w:tcPr>
+            <w:tcW w:w="1046" w:type="dxa"/>
+          </w:tcPr>
+          <w:p>
+            <w:r>
+              <w:t>User clicks invite to collaborate, enters valid username</w:t>
+            </w:r>
+          </w:p>
+        </w:tc>
+        <w:tc>
+          <w:tcPr>
+            <w:tcW w:w="1318" w:type="dxa"/>
+          </w:tcPr>
+          <w:p>
+            <w:r>
+              <w:t>&lt;valid username&gt;&lt;valid project&gt;</w:t>
+            </w:r>
+          </w:p>
+        </w:tc>
+        <w:tc>
+          <w:tcPr>
+            <w:tcW w:w="1419" w:type="dxa"/>
+          </w:tcPr>
+          <w:p>
+            <w:r>
+              <w:t>User is invited to collaborate on project</w:t>
+            </w:r>
+          </w:p>
+        </w:tc>
+        <w:tc>
+          <w:tcPr>
+            <w:tcW w:w="964" w:type="dxa"/>
+          </w:tcPr>
+          <w:p>
+            <w:r>
+              <w:t>User is invited to collaborate on project</w:t>
+            </w:r>
+          </w:p>
+        </w:tc>
+        <w:tc>
+          <w:tcPr>
+            <w:tcW w:w="779" w:type="dxa"/>
           </w:tcPr>
           <w:p>
             <w:pPr>
@@ -3081,19 +3152,19 @@
               <w:rPr>
                 <w:b/>
                 <w:bCs/>
-                <w:color w:val="FF0000"/>
-              </w:rPr>
-              <w:t>Fail</w:t>
-            </w:r>
-          </w:p>
-        </w:tc>
-        <w:tc>
-          <w:tcPr>
-            <w:tcW w:w="1012" w:type="dxa"/>
-          </w:tcPr>
-          <w:p>
-            <w:r>
-              <w:t>Michael Bloomquist</w:t>
+                <w:color w:val="00B050"/>
+              </w:rPr>
+              <w:t>PASS</w:t>
+            </w:r>
+          </w:p>
+        </w:tc>
+        <w:tc>
+          <w:tcPr>
+            <w:tcW w:w="948" w:type="dxa"/>
+          </w:tcPr>
+          <w:p>
+            <w:r>
+              <w:t>Travis Lamb</w:t>
             </w:r>
           </w:p>
         </w:tc>
@@ -3101,7 +3172,7 @@
       <w:tr>
         <w:tc>
           <w:tcPr>
-            <w:tcW w:w="542" w:type="dxa"/>
+            <w:tcW w:w="516" w:type="dxa"/>
           </w:tcPr>
           <w:p>
             <w:r>
@@ -3111,67 +3182,77 @@
         </w:tc>
         <w:tc>
           <w:tcPr>
-            <w:tcW w:w="1247" w:type="dxa"/>
-          </w:tcPr>
-          <w:p>
-            <w:r>
-              <w:t>Users can be invited to projects</w:t>
-            </w:r>
-          </w:p>
-        </w:tc>
-        <w:tc>
-          <w:tcPr>
-            <w:tcW w:w="1282" w:type="dxa"/>
-          </w:tcPr>
-          <w:p>
-            <w:r>
-              <w:t>All live sites are operational, user is inviting valid user, user has a project</w:t>
-            </w:r>
-          </w:p>
-        </w:tc>
-        <w:tc>
-          <w:tcPr>
-            <w:tcW w:w="1118" w:type="dxa"/>
-          </w:tcPr>
-          <w:p>
-            <w:r>
-              <w:t>User clicks invite to collaborate, enters valid username</w:t>
-            </w:r>
-          </w:p>
-        </w:tc>
-        <w:tc>
-          <w:tcPr>
-            <w:tcW w:w="1204" w:type="dxa"/>
-          </w:tcPr>
-          <w:p>
-            <w:r>
-              <w:t>&lt;valid username&gt;&lt;valid project&gt;</w:t>
-            </w:r>
-          </w:p>
-        </w:tc>
-        <w:tc>
-          <w:tcPr>
-            <w:tcW w:w="1088" w:type="dxa"/>
-          </w:tcPr>
-          <w:p>
-            <w:r>
-              <w:t>User is invited to collaborate on project</w:t>
-            </w:r>
-          </w:p>
-        </w:tc>
-        <w:tc>
-          <w:tcPr>
-            <w:tcW w:w="1029" w:type="dxa"/>
-          </w:tcPr>
-          <w:p>
-            <w:r>
-              <w:t>User is invited to collaborate on project</w:t>
-            </w:r>
-          </w:p>
-        </w:tc>
-        <w:tc>
-          <w:tcPr>
-            <w:tcW w:w="828" w:type="dxa"/>
+            <w:tcW w:w="1164" w:type="dxa"/>
+          </w:tcPr>
+          <w:p>
+            <w:r>
+              <w:t>Users can be invited to review a file</w:t>
+            </w:r>
+          </w:p>
+        </w:tc>
+        <w:tc>
+          <w:tcPr>
+            <w:tcW w:w="1196" w:type="dxa"/>
+          </w:tcPr>
+          <w:p>
+            <w:r>
+              <w:t>All live sites are operational, user is inviting valid user, user has a project, file exists in project</w:t>
+            </w:r>
+          </w:p>
+        </w:tc>
+        <w:tc>
+          <w:tcPr>
+            <w:tcW w:w="1046" w:type="dxa"/>
+          </w:tcPr>
+          <w:p>
+            <w:r>
+              <w:t>User clicks invite to review on project collaborator</w:t>
+            </w:r>
+          </w:p>
+        </w:tc>
+        <w:tc>
+          <w:tcPr>
+            <w:tcW w:w="1318" w:type="dxa"/>
+          </w:tcPr>
+          <w:p>
+            <w:r>
+              <w:t>&lt;valid project&gt;</w:t>
+            </w:r>
+          </w:p>
+          <w:p>
+            <w:r>
+              <w:t>&lt;valid collaborator&gt;</w:t>
+            </w:r>
+          </w:p>
+        </w:tc>
+        <w:tc>
+          <w:tcPr>
+            <w:tcW w:w="1419" w:type="dxa"/>
+          </w:tcPr>
+          <w:p>
+            <w:r>
+              <w:t>User is invited to review file, redirected on accept</w:t>
+            </w:r>
+          </w:p>
+        </w:tc>
+        <w:tc>
+          <w:tcPr>
+            <w:tcW w:w="964" w:type="dxa"/>
+          </w:tcPr>
+          <w:p>
+            <w:r>
+              <w:t xml:space="preserve">As </w:t>
+            </w:r>
+            <w:proofErr w:type="gramStart"/>
+            <w:r>
+              <w:t>expected</w:t>
+            </w:r>
+            <w:proofErr w:type="gramEnd"/>
+          </w:p>
+        </w:tc>
+        <w:tc>
+          <w:tcPr>
+            <w:tcW w:w="779" w:type="dxa"/>
           </w:tcPr>
           <w:p>
             <w:pPr>
@@ -3187,13 +3268,13 @@
                 <w:bCs/>
                 <w:color w:val="00B050"/>
               </w:rPr>
-              <w:t>PASS</w:t>
-            </w:r>
-          </w:p>
-        </w:tc>
-        <w:tc>
-          <w:tcPr>
-            <w:tcW w:w="1012" w:type="dxa"/>
+              <w:t>Pass</w:t>
+            </w:r>
+          </w:p>
+        </w:tc>
+        <w:tc>
+          <w:tcPr>
+            <w:tcW w:w="948" w:type="dxa"/>
           </w:tcPr>
           <w:p>
             <w:r>
@@ -3205,56 +3286,50 @@
       <w:tr>
         <w:tc>
           <w:tcPr>
-            <w:tcW w:w="542" w:type="dxa"/>
-          </w:tcPr>
-          <w:p>
-            <w:r>
-              <w:t>28</w:t>
-            </w:r>
-          </w:p>
-        </w:tc>
-        <w:tc>
-          <w:tcPr>
-            <w:tcW w:w="1247" w:type="dxa"/>
-          </w:tcPr>
-          <w:p>
-            <w:r>
-              <w:t xml:space="preserve">Users can be invited to </w:t>
-            </w:r>
-            <w:r>
-              <w:t>review a file</w:t>
-            </w:r>
-          </w:p>
-        </w:tc>
-        <w:tc>
-          <w:tcPr>
-            <w:tcW w:w="1282" w:type="dxa"/>
-          </w:tcPr>
-          <w:p>
-            <w:r>
-              <w:t>All live sites are operational, user is inviting valid user, user has a project</w:t>
-            </w:r>
-            <w:r>
-              <w:t>, file exists in project</w:t>
-            </w:r>
-          </w:p>
-        </w:tc>
-        <w:tc>
-          <w:tcPr>
-            <w:tcW w:w="1118" w:type="dxa"/>
-          </w:tcPr>
-          <w:p>
-            <w:r>
-              <w:t xml:space="preserve">User clicks invite to </w:t>
-            </w:r>
-            <w:r>
-              <w:t>review on project collaborator</w:t>
-            </w:r>
-          </w:p>
-        </w:tc>
-        <w:tc>
-          <w:tcPr>
-            <w:tcW w:w="1204" w:type="dxa"/>
+            <w:tcW w:w="516" w:type="dxa"/>
+          </w:tcPr>
+          <w:p>
+            <w:r>
+              <w:t>29</w:t>
+            </w:r>
+          </w:p>
+        </w:tc>
+        <w:tc>
+          <w:tcPr>
+            <w:tcW w:w="1164" w:type="dxa"/>
+          </w:tcPr>
+          <w:p>
+            <w:r>
+              <w:t>Multiple comments can be at same index</w:t>
+            </w:r>
+          </w:p>
+        </w:tc>
+        <w:tc>
+          <w:tcPr>
+            <w:tcW w:w="1196" w:type="dxa"/>
+          </w:tcPr>
+          <w:p>
+            <w:r>
+              <w:t>A project has been created with a file</w:t>
+            </w:r>
+          </w:p>
+        </w:tc>
+        <w:tc>
+          <w:tcPr>
+            <w:tcW w:w="1046" w:type="dxa"/>
+          </w:tcPr>
+          <w:p>
+            <w:r>
+              <w:t xml:space="preserve">User </w:t>
+            </w:r>
+            <w:r>
+              <w:t>clicks index button to submit comment multiple times</w:t>
+            </w:r>
+          </w:p>
+        </w:tc>
+        <w:tc>
+          <w:tcPr>
+            <w:tcW w:w="1318" w:type="dxa"/>
           </w:tcPr>
           <w:p>
             <w:r>
@@ -3263,33 +3338,48 @@
           </w:p>
           <w:p>
             <w:r>
-              <w:t>&lt;valid collaborator&gt;</w:t>
-            </w:r>
-          </w:p>
-        </w:tc>
-        <w:tc>
-          <w:tcPr>
-            <w:tcW w:w="1088" w:type="dxa"/>
-          </w:tcPr>
-          <w:p>
-            <w:r>
-              <w:t>User is invited to review file, redirected on accept</w:t>
-            </w:r>
-          </w:p>
-        </w:tc>
-        <w:tc>
-          <w:tcPr>
-            <w:tcW w:w="1029" w:type="dxa"/>
-          </w:tcPr>
-          <w:p>
-            <w:r>
-              <w:t>As expected</w:t>
-            </w:r>
-          </w:p>
-        </w:tc>
-        <w:tc>
-          <w:tcPr>
-            <w:tcW w:w="828" w:type="dxa"/>
+              <w:t>&lt;diffDisplay component&gt;</w:t>
+            </w:r>
+          </w:p>
+          <w:p>
+            <w:r>
+              <w:t>&lt;diffLine component&gt;</w:t>
+            </w:r>
+          </w:p>
+          <w:p>
+            <w:r>
+              <w:t xml:space="preserve">&lt;comment&gt; </w:t>
+            </w:r>
+          </w:p>
+        </w:tc>
+        <w:tc>
+          <w:tcPr>
+            <w:tcW w:w="1419" w:type="dxa"/>
+          </w:tcPr>
+          <w:p>
+            <w:r>
+              <w:t>Multiple comment components are created and displayed below the index commented at</w:t>
+            </w:r>
+          </w:p>
+        </w:tc>
+        <w:tc>
+          <w:tcPr>
+            <w:tcW w:w="964" w:type="dxa"/>
+          </w:tcPr>
+          <w:p>
+            <w:r>
+              <w:t xml:space="preserve">As </w:t>
+            </w:r>
+            <w:proofErr w:type="gramStart"/>
+            <w:r>
+              <w:t>expected</w:t>
+            </w:r>
+            <w:proofErr w:type="gramEnd"/>
+          </w:p>
+        </w:tc>
+        <w:tc>
+          <w:tcPr>
+            <w:tcW w:w="779" w:type="dxa"/>
           </w:tcPr>
           <w:p>
             <w:pPr>
@@ -3311,11 +3401,11 @@
         </w:tc>
         <w:tc>
           <w:tcPr>
-            <w:tcW w:w="1012" w:type="dxa"/>
-          </w:tcPr>
-          <w:p>
-            <w:r>
-              <w:t>Travis Lamb</w:t>
+            <w:tcW w:w="948" w:type="dxa"/>
+          </w:tcPr>
+          <w:p>
+            <w:r>
+              <w:t>Michael Bloomquist</w:t>
             </w:r>
           </w:p>
         </w:tc>
@@ -3323,49 +3413,92 @@
       <w:tr>
         <w:tc>
           <w:tcPr>
-            <w:tcW w:w="542" w:type="dxa"/>
-          </w:tcPr>
-          <w:p/>
-        </w:tc>
-        <w:tc>
-          <w:tcPr>
-            <w:tcW w:w="1247" w:type="dxa"/>
-          </w:tcPr>
-          <w:p/>
-        </w:tc>
-        <w:tc>
-          <w:tcPr>
-            <w:tcW w:w="1282" w:type="dxa"/>
-          </w:tcPr>
-          <w:p/>
-        </w:tc>
-        <w:tc>
-          <w:tcPr>
-            <w:tcW w:w="1118" w:type="dxa"/>
-          </w:tcPr>
-          <w:p/>
-        </w:tc>
-        <w:tc>
-          <w:tcPr>
-            <w:tcW w:w="1204" w:type="dxa"/>
-          </w:tcPr>
-          <w:p/>
-        </w:tc>
-        <w:tc>
-          <w:tcPr>
-            <w:tcW w:w="1088" w:type="dxa"/>
-          </w:tcPr>
-          <w:p/>
-        </w:tc>
-        <w:tc>
-          <w:tcPr>
-            <w:tcW w:w="1029" w:type="dxa"/>
-          </w:tcPr>
-          <w:p/>
-        </w:tc>
-        <w:tc>
-          <w:tcPr>
-            <w:tcW w:w="828" w:type="dxa"/>
+            <w:tcW w:w="516" w:type="dxa"/>
+          </w:tcPr>
+          <w:p>
+            <w:r>
+              <w:t>30</w:t>
+            </w:r>
+          </w:p>
+        </w:tc>
+        <w:tc>
+          <w:tcPr>
+            <w:tcW w:w="1164" w:type="dxa"/>
+          </w:tcPr>
+          <w:p>
+            <w:r>
+              <w:t xml:space="preserve">State of comments is persistent </w:t>
+            </w:r>
+          </w:p>
+        </w:tc>
+        <w:tc>
+          <w:tcPr>
+            <w:tcW w:w="1196" w:type="dxa"/>
+          </w:tcPr>
+          <w:p>
+            <w:r>
+              <w:t>A project has been created with a file and a comment added</w:t>
+            </w:r>
+          </w:p>
+        </w:tc>
+        <w:tc>
+          <w:tcPr>
+            <w:tcW w:w="1046" w:type="dxa"/>
+          </w:tcPr>
+          <w:p>
+            <w:r>
+              <w:t>User navigates away and back to project</w:t>
+            </w:r>
+          </w:p>
+        </w:tc>
+        <w:tc>
+          <w:tcPr>
+            <w:tcW w:w="1318" w:type="dxa"/>
+          </w:tcPr>
+          <w:p>
+            <w:r>
+              <w:t>&lt;valid project&gt;</w:t>
+            </w:r>
+          </w:p>
+          <w:p>
+            <w:r>
+              <w:t>&lt;diffDisplay component&gt;</w:t>
+            </w:r>
+          </w:p>
+          <w:p>
+            <w:r>
+              <w:t>&lt;diffLine component&gt;</w:t>
+            </w:r>
+          </w:p>
+          <w:p>
+            <w:r>
+              <w:t>&lt;comment&gt;</w:t>
+            </w:r>
+          </w:p>
+        </w:tc>
+        <w:tc>
+          <w:tcPr>
+            <w:tcW w:w="1419" w:type="dxa"/>
+          </w:tcPr>
+          <w:p>
+            <w:r>
+              <w:t>Comment is still at project index after navigating away and back to project</w:t>
+            </w:r>
+          </w:p>
+        </w:tc>
+        <w:tc>
+          <w:tcPr>
+            <w:tcW w:w="964" w:type="dxa"/>
+          </w:tcPr>
+          <w:p>
+            <w:r>
+              <w:t>Comment state is lost after navigating from page</w:t>
+            </w:r>
+          </w:p>
+        </w:tc>
+        <w:tc>
+          <w:tcPr>
+            <w:tcW w:w="779" w:type="dxa"/>
           </w:tcPr>
           <w:p>
             <w:pPr>
@@ -3375,13 +3508,25 @@
                 <w:color w:val="00B050"/>
               </w:rPr>
             </w:pPr>
-          </w:p>
-        </w:tc>
-        <w:tc>
-          <w:tcPr>
-            <w:tcW w:w="1012" w:type="dxa"/>
-          </w:tcPr>
-          <w:p/>
+            <w:r>
+              <w:rPr>
+                <w:b/>
+                <w:bCs/>
+                <w:color w:val="FF0000"/>
+              </w:rPr>
+              <w:t>Fail</w:t>
+            </w:r>
+          </w:p>
+        </w:tc>
+        <w:tc>
+          <w:tcPr>
+            <w:tcW w:w="948" w:type="dxa"/>
+          </w:tcPr>
+          <w:p>
+            <w:r>
+              <w:t>Michael Bloomquist</w:t>
+            </w:r>
+          </w:p>
         </w:tc>
       </w:tr>
     </w:tbl>

</xml_diff>

<commit_message>
Progress and test log update
</commit_message>
<xml_diff>
--- a/docs/Testing Log.docx
+++ b/docs/Testing Log.docx
@@ -1,6 +1,6 @@
 
 <file path=word/document.xml><?xml version="1.0" encoding="utf-8"?>
-<w:document xmlns:wpc="http://schemas.microsoft.com/office/word/2010/wordprocessingCanvas" xmlns:mo="http://schemas.microsoft.com/office/mac/office/2008/main" xmlns:mc="http://schemas.openxmlformats.org/markup-compatibility/2006" xmlns:mv="urn:schemas-microsoft-com:mac:vml" xmlns:o="urn:schemas-microsoft-com:office:office" xmlns:r="http://schemas.openxmlformats.org/officeDocument/2006/relationships" xmlns:m="http://schemas.openxmlformats.org/officeDocument/2006/math" xmlns:v="urn:schemas-microsoft-com:vml" xmlns:wp14="http://schemas.microsoft.com/office/word/2010/wordprocessingDrawing" xmlns:wp="http://schemas.openxmlformats.org/drawingml/2006/wordprocessingDrawing" xmlns:w10="urn:schemas-microsoft-com:office:word" xmlns:w="http://schemas.openxmlformats.org/wordprocessingml/2006/main" xmlns:w14="http://schemas.microsoft.com/office/word/2010/wordml" xmlns:w15="http://schemas.microsoft.com/office/word/2012/wordml" xmlns:wpg="http://schemas.microsoft.com/office/word/2010/wordprocessingGroup" xmlns:wpi="http://schemas.microsoft.com/office/word/2010/wordprocessingInk" xmlns:wne="http://schemas.microsoft.com/office/word/2006/wordml" xmlns:wps="http://schemas.microsoft.com/office/word/2010/wordprocessingShape" mc:Ignorable="w14 w15 wp14">
+<w:document xmlns:wpc="http://schemas.microsoft.com/office/word/2010/wordprocessingCanvas" xmlns:cx="http://schemas.microsoft.com/office/drawing/2014/chartex" xmlns:cx1="http://schemas.microsoft.com/office/drawing/2015/9/8/chartex" xmlns:cx2="http://schemas.microsoft.com/office/drawing/2015/10/21/chartex" xmlns:cx3="http://schemas.microsoft.com/office/drawing/2016/5/9/chartex" xmlns:cx4="http://schemas.microsoft.com/office/drawing/2016/5/10/chartex" xmlns:cx5="http://schemas.microsoft.com/office/drawing/2016/5/11/chartex" xmlns:cx6="http://schemas.microsoft.com/office/drawing/2016/5/12/chartex" xmlns:cx7="http://schemas.microsoft.com/office/drawing/2016/5/13/chartex" xmlns:cx8="http://schemas.microsoft.com/office/drawing/2016/5/14/chartex" xmlns:mc="http://schemas.openxmlformats.org/markup-compatibility/2006" xmlns:aink="http://schemas.microsoft.com/office/drawing/2016/ink" xmlns:am3d="http://schemas.microsoft.com/office/drawing/2017/model3d" xmlns:o="urn:schemas-microsoft-com:office:office" xmlns:r="http://schemas.openxmlformats.org/officeDocument/2006/relationships" xmlns:m="http://schemas.openxmlformats.org/officeDocument/2006/math" xmlns:v="urn:schemas-microsoft-com:vml" xmlns:wp14="http://schemas.microsoft.com/office/word/2010/wordprocessingDrawing" xmlns:wp="http://schemas.openxmlformats.org/drawingml/2006/wordprocessingDrawing" xmlns:w10="urn:schemas-microsoft-com:office:word" xmlns:w="http://schemas.openxmlformats.org/wordprocessingml/2006/main" xmlns:w14="http://schemas.microsoft.com/office/word/2010/wordml" xmlns:w15="http://schemas.microsoft.com/office/word/2012/wordml" xmlns:w16cex="http://schemas.microsoft.com/office/word/2018/wordml/cex" xmlns:w16cid="http://schemas.microsoft.com/office/word/2016/wordml/cid" xmlns:w16="http://schemas.microsoft.com/office/word/2018/wordml" xmlns:w16sdtdh="http://schemas.microsoft.com/office/word/2020/wordml/sdtdatahash" xmlns:w16se="http://schemas.microsoft.com/office/word/2015/wordml/symex" xmlns:wpg="http://schemas.microsoft.com/office/word/2010/wordprocessingGroup" xmlns:wpi="http://schemas.microsoft.com/office/word/2010/wordprocessingInk" xmlns:wne="http://schemas.microsoft.com/office/word/2006/wordml" xmlns:wps="http://schemas.microsoft.com/office/word/2010/wordprocessingShape" mc:Ignorable="w14 w15 w16se w16cid w16 w16cex w16sdtdh wp14">
   <w:body>
     <w:tbl>
       <w:tblPr>
@@ -374,15 +374,7 @@
           </w:tcPr>
           <w:p>
             <w:r>
-              <w:t xml:space="preserve">Cookies, </w:t>
-            </w:r>
-            <w:proofErr w:type="spellStart"/>
-            <w:r>
-              <w:t>LocalStorage</w:t>
-            </w:r>
-            <w:proofErr w:type="spellEnd"/>
-            <w:r>
-              <w:t>, and inability to access other pages</w:t>
+              <w:t>Cookies, LocalStorage, and inability to access other pages</w:t>
             </w:r>
           </w:p>
         </w:tc>
@@ -810,7 +802,6 @@
           </w:tcPr>
           <w:p>
             <w:r>
-              <w:lastRenderedPageBreak/>
               <w:t>7</w:t>
             </w:r>
           </w:p>
@@ -1107,9 +1098,9 @@
               <w:rPr>
                 <w:b/>
                 <w:bCs/>
-                <w:color w:val="FF0000"/>
-              </w:rPr>
-              <w:t>Fail</w:t>
+                <w:color w:val="00B050"/>
+              </w:rPr>
+              <w:t>Pass</w:t>
             </w:r>
           </w:p>
         </w:tc>
@@ -1119,13 +1110,8 @@
           </w:tcPr>
           <w:p>
             <w:r>
-              <w:t xml:space="preserve">Michael </w:t>
-            </w:r>
-            <w:proofErr w:type="spellStart"/>
-            <w:r>
-              <w:t>Bloomquist</w:t>
-            </w:r>
-            <w:proofErr w:type="spellEnd"/>
+              <w:t>Michael Bloomquist</w:t>
+            </w:r>
           </w:p>
         </w:tc>
       </w:tr>
@@ -1226,13 +1212,8 @@
           </w:tcPr>
           <w:p>
             <w:r>
-              <w:t xml:space="preserve">Michael </w:t>
-            </w:r>
-            <w:proofErr w:type="spellStart"/>
-            <w:r>
-              <w:t>Bloomquist</w:t>
-            </w:r>
-            <w:proofErr w:type="spellEnd"/>
+              <w:t>Michael Bloomquist</w:t>
+            </w:r>
           </w:p>
         </w:tc>
       </w:tr>
@@ -1275,20 +1256,7 @@
           </w:tcPr>
           <w:p>
             <w:r>
-              <w:t xml:space="preserve">A valid account </w:t>
-            </w:r>
-            <w:proofErr w:type="gramStart"/>
-            <w:r>
-              <w:t>and .</w:t>
-            </w:r>
-            <w:proofErr w:type="spellStart"/>
-            <w:r>
-              <w:t>git</w:t>
-            </w:r>
-            <w:proofErr w:type="spellEnd"/>
-            <w:proofErr w:type="gramEnd"/>
-            <w:r>
-              <w:t xml:space="preserve"> folder in a valid directory</w:t>
+              <w:t>A valid account and .git folder in a valid directory</w:t>
             </w:r>
           </w:p>
         </w:tc>
@@ -1298,20 +1266,7 @@
           </w:tcPr>
           <w:p>
             <w:r>
-              <w:t xml:space="preserve">Provide </w:t>
-            </w:r>
-            <w:proofErr w:type="gramStart"/>
-            <w:r>
-              <w:t>the .</w:t>
-            </w:r>
-            <w:proofErr w:type="spellStart"/>
-            <w:r>
-              <w:t>git</w:t>
-            </w:r>
-            <w:proofErr w:type="spellEnd"/>
-            <w:proofErr w:type="gramEnd"/>
-            <w:r>
-              <w:t xml:space="preserve"> folder directory</w:t>
+              <w:t>Provide the .git folder directory</w:t>
             </w:r>
           </w:p>
         </w:tc>
@@ -1320,18 +1275,8 @@
             <w:tcW w:w="1338" w:type="dxa"/>
           </w:tcPr>
           <w:p>
-            <w:proofErr w:type="gramStart"/>
-            <w:r>
-              <w:t>&lt;.</w:t>
-            </w:r>
-            <w:proofErr w:type="spellStart"/>
-            <w:r>
-              <w:t>git</w:t>
-            </w:r>
-            <w:proofErr w:type="spellEnd"/>
-            <w:proofErr w:type="gramEnd"/>
-            <w:r>
-              <w:t xml:space="preserve"> folder&gt;</w:t>
+            <w:r>
+              <w:t>&lt;.git folder&gt;</w:t>
             </w:r>
           </w:p>
           <w:p>
@@ -1388,13 +1333,8 @@
           </w:tcPr>
           <w:p>
             <w:r>
-              <w:t xml:space="preserve">Sarah </w:t>
-            </w:r>
-            <w:proofErr w:type="spellStart"/>
-            <w:r>
-              <w:t>Ramazani</w:t>
-            </w:r>
-            <w:proofErr w:type="spellEnd"/>
+              <w:t>Sarah Ramazani</w:t>
+            </w:r>
           </w:p>
         </w:tc>
       </w:tr>
@@ -1509,13 +1449,8 @@
           </w:tcPr>
           <w:p>
             <w:r>
-              <w:t xml:space="preserve">Michael </w:t>
-            </w:r>
-            <w:proofErr w:type="spellStart"/>
-            <w:r>
-              <w:t>Bloomquist</w:t>
-            </w:r>
-            <w:proofErr w:type="spellEnd"/>
+              <w:t>Michael Bloomquist</w:t>
+            </w:r>
           </w:p>
         </w:tc>
       </w:tr>
@@ -1617,9 +1552,9 @@
               <w:rPr>
                 <w:b/>
                 <w:bCs/>
-                <w:color w:val="FF0000"/>
-              </w:rPr>
-              <w:t>Fail</w:t>
+                <w:color w:val="00B050"/>
+              </w:rPr>
+              <w:t>Pass</w:t>
             </w:r>
           </w:p>
         </w:tc>
@@ -1629,13 +1564,8 @@
           </w:tcPr>
           <w:p>
             <w:r>
-              <w:t xml:space="preserve">Michael </w:t>
-            </w:r>
-            <w:proofErr w:type="spellStart"/>
-            <w:r>
-              <w:t>Bloomquist</w:t>
-            </w:r>
-            <w:proofErr w:type="spellEnd"/>
+              <w:t>Michael Bloomquist</w:t>
+            </w:r>
           </w:p>
         </w:tc>
       </w:tr>
@@ -1646,7 +1576,6 @@
           </w:tcPr>
           <w:p>
             <w:r>
-              <w:lastRenderedPageBreak/>
               <w:t>13</w:t>
             </w:r>
           </w:p>
@@ -1725,9 +1654,9 @@
               <w:rPr>
                 <w:b/>
                 <w:bCs/>
-                <w:color w:val="FF0000"/>
-              </w:rPr>
-              <w:t>Fail</w:t>
+                <w:color w:val="00B050"/>
+              </w:rPr>
+              <w:t>Pass</w:t>
             </w:r>
           </w:p>
         </w:tc>
@@ -1737,13 +1666,8 @@
           </w:tcPr>
           <w:p>
             <w:r>
-              <w:t xml:space="preserve">Michael </w:t>
-            </w:r>
-            <w:proofErr w:type="spellStart"/>
-            <w:r>
-              <w:t>Bloomquist</w:t>
-            </w:r>
-            <w:proofErr w:type="spellEnd"/>
+              <w:t>Michael Bloomquist</w:t>
+            </w:r>
           </w:p>
         </w:tc>
       </w:tr>
@@ -1844,13 +1768,8 @@
           </w:tcPr>
           <w:p>
             <w:r>
-              <w:t xml:space="preserve">Michael </w:t>
-            </w:r>
-            <w:proofErr w:type="spellStart"/>
-            <w:r>
-              <w:t>Bloomquist</w:t>
-            </w:r>
-            <w:proofErr w:type="spellEnd"/>
+              <w:t>Michael Bloomquist</w:t>
+            </w:r>
           </w:p>
         </w:tc>
       </w:tr>
@@ -1870,13 +1789,8 @@
             <w:tcW w:w="1161" w:type="dxa"/>
           </w:tcPr>
           <w:p>
-            <w:proofErr w:type="spellStart"/>
-            <w:r>
-              <w:t>ReviewCreator</w:t>
-            </w:r>
-            <w:proofErr w:type="spellEnd"/>
-            <w:r>
-              <w:t xml:space="preserve"> retrieves diff from flask API</w:t>
+            <w:r>
+              <w:t>ReviewCreator retrieves diff from flask API</w:t>
             </w:r>
           </w:p>
         </w:tc>
@@ -1956,13 +1870,8 @@
           </w:tcPr>
           <w:p>
             <w:r>
-              <w:t xml:space="preserve">Michael </w:t>
-            </w:r>
-            <w:proofErr w:type="spellStart"/>
-            <w:r>
-              <w:t>Bloomquist</w:t>
-            </w:r>
-            <w:proofErr w:type="spellEnd"/>
+              <w:t>Michael Bloomquist</w:t>
+            </w:r>
           </w:p>
         </w:tc>
       </w:tr>
@@ -1986,15 +1895,7 @@
               <w:t>The</w:t>
             </w:r>
             <w:r>
-              <w:t xml:space="preserve"> </w:t>
-            </w:r>
-            <w:proofErr w:type="spellStart"/>
-            <w:r>
-              <w:t>ReviewCreator</w:t>
-            </w:r>
-            <w:proofErr w:type="spellEnd"/>
-            <w:r>
-              <w:t xml:space="preserve"> can create several different diffs</w:t>
+              <w:t xml:space="preserve"> ReviewCreator can create several different diffs</w:t>
             </w:r>
           </w:p>
         </w:tc>
@@ -2039,15 +1940,7 @@
           </w:tcPr>
           <w:p>
             <w:r>
-              <w:t xml:space="preserve">Multiple </w:t>
-            </w:r>
-            <w:proofErr w:type="spellStart"/>
-            <w:r>
-              <w:t>DiffDisplay</w:t>
-            </w:r>
-            <w:proofErr w:type="spellEnd"/>
-            <w:r>
-              <w:t xml:space="preserve"> components can be rendered</w:t>
+              <w:t>Multiple DiffDisplay components can be rendered</w:t>
             </w:r>
           </w:p>
         </w:tc>
@@ -2082,13 +1975,8 @@
           </w:tcPr>
           <w:p>
             <w:r>
-              <w:t xml:space="preserve">Michael </w:t>
-            </w:r>
-            <w:proofErr w:type="spellStart"/>
-            <w:r>
-              <w:t>Bloomquist</w:t>
-            </w:r>
-            <w:proofErr w:type="spellEnd"/>
+              <w:t>Michael Bloomquist</w:t>
+            </w:r>
           </w:p>
         </w:tc>
       </w:tr>
@@ -2108,13 +1996,8 @@
             <w:tcW w:w="1161" w:type="dxa"/>
           </w:tcPr>
           <w:p>
-            <w:proofErr w:type="spellStart"/>
-            <w:r>
-              <w:t>DiffDisplay</w:t>
-            </w:r>
-            <w:proofErr w:type="spellEnd"/>
-            <w:r>
-              <w:t xml:space="preserve"> is collapsible</w:t>
+            <w:r>
+              <w:t>DiffDisplay is collapsible</w:t>
             </w:r>
           </w:p>
         </w:tc>
@@ -2124,13 +2007,8 @@
           </w:tcPr>
           <w:p>
             <w:r>
-              <w:t xml:space="preserve">A rendered </w:t>
-            </w:r>
-            <w:proofErr w:type="spellStart"/>
-            <w:r>
-              <w:t>DiffDisplay</w:t>
-            </w:r>
-            <w:proofErr w:type="spellEnd"/>
+              <w:t>A rendered DiffDisplay</w:t>
+            </w:r>
           </w:p>
         </w:tc>
         <w:tc>
@@ -2139,15 +2017,7 @@
           </w:tcPr>
           <w:p>
             <w:r>
-              <w:t xml:space="preserve">User presses +/- at </w:t>
-            </w:r>
-            <w:proofErr w:type="spellStart"/>
-            <w:r>
-              <w:t>topleft</w:t>
-            </w:r>
-            <w:proofErr w:type="spellEnd"/>
-            <w:r>
-              <w:t xml:space="preserve"> of diff</w:t>
+              <w:t>User presses +/- at topleft of diff</w:t>
             </w:r>
           </w:p>
         </w:tc>
@@ -2166,13 +2036,8 @@
             <w:tcW w:w="1415" w:type="dxa"/>
           </w:tcPr>
           <w:p>
-            <w:proofErr w:type="spellStart"/>
-            <w:r>
-              <w:t>DiffDisplay</w:t>
-            </w:r>
-            <w:proofErr w:type="spellEnd"/>
-            <w:r>
-              <w:t xml:space="preserve"> component can be opened and closed</w:t>
+            <w:r>
+              <w:t>DiffDisplay component can be opened and closed</w:t>
             </w:r>
           </w:p>
         </w:tc>
@@ -2207,13 +2072,8 @@
           </w:tcPr>
           <w:p>
             <w:r>
-              <w:t xml:space="preserve">Michael </w:t>
-            </w:r>
-            <w:proofErr w:type="spellStart"/>
-            <w:r>
-              <w:t>Bloomquist</w:t>
-            </w:r>
-            <w:proofErr w:type="spellEnd"/>
+              <w:t>Michael Bloomquist</w:t>
+            </w:r>
           </w:p>
         </w:tc>
       </w:tr>
@@ -2244,13 +2104,8 @@
           </w:tcPr>
           <w:p>
             <w:r>
-              <w:t xml:space="preserve">A rendered </w:t>
-            </w:r>
-            <w:proofErr w:type="spellStart"/>
-            <w:r>
-              <w:t>DiffDisplay</w:t>
-            </w:r>
-            <w:proofErr w:type="spellEnd"/>
+              <w:t>A rendered DiffDisplay</w:t>
+            </w:r>
           </w:p>
         </w:tc>
         <w:tc>
@@ -2314,13 +2169,8 @@
           </w:tcPr>
           <w:p>
             <w:r>
-              <w:t xml:space="preserve">Michael </w:t>
-            </w:r>
-            <w:proofErr w:type="spellStart"/>
-            <w:r>
-              <w:t>Bloomquist</w:t>
-            </w:r>
-            <w:proofErr w:type="spellEnd"/>
+              <w:t>Michael Bloomquist</w:t>
+            </w:r>
           </w:p>
         </w:tc>
       </w:tr>
@@ -2340,13 +2190,8 @@
             <w:tcW w:w="1161" w:type="dxa"/>
           </w:tcPr>
           <w:p>
-            <w:proofErr w:type="spellStart"/>
-            <w:r>
-              <w:t>Cognito</w:t>
-            </w:r>
-            <w:proofErr w:type="spellEnd"/>
-            <w:r>
-              <w:t xml:space="preserve"> registration also pushes to DB</w:t>
+            <w:r>
+              <w:t>Cognito registration also pushes to DB</w:t>
             </w:r>
           </w:p>
         </w:tc>
@@ -2356,13 +2201,8 @@
           </w:tcPr>
           <w:p>
             <w:r>
-              <w:t xml:space="preserve">A valid user account defined by </w:t>
-            </w:r>
-            <w:proofErr w:type="spellStart"/>
-            <w:r>
-              <w:t>Cognito</w:t>
-            </w:r>
-            <w:proofErr w:type="spellEnd"/>
+              <w:t>A valid user account defined by Cognito</w:t>
+            </w:r>
           </w:p>
         </w:tc>
         <w:tc>
@@ -2552,7 +2392,6 @@
           </w:tcPr>
           <w:p>
             <w:r>
-              <w:lastRenderedPageBreak/>
               <w:t>21</w:t>
             </w:r>
           </w:p>
@@ -2925,15 +2764,7 @@
           </w:tcPr>
           <w:p>
             <w:r>
-              <w:t xml:space="preserve">Review is received by database, database updates </w:t>
-            </w:r>
-            <w:proofErr w:type="spellStart"/>
-            <w:r>
-              <w:t>works_on_reviews</w:t>
-            </w:r>
-            <w:proofErr w:type="spellEnd"/>
-            <w:r>
-              <w:t xml:space="preserve"> table</w:t>
+              <w:t>Review is received by database, database updates works_on_reviews table</w:t>
             </w:r>
           </w:p>
         </w:tc>
@@ -2943,15 +2774,7 @@
           </w:tcPr>
           <w:p>
             <w:r>
-              <w:t xml:space="preserve">Yeah it </w:t>
-            </w:r>
-            <w:proofErr w:type="gramStart"/>
-            <w:r>
-              <w:t>works..</w:t>
-            </w:r>
-            <w:proofErr w:type="gramEnd"/>
-            <w:r>
-              <w:t xml:space="preserve"> after 1200 test cases where it didn’t lmao</w:t>
+              <w:t>Yeah it works.. after 1200 test cases where it didn’t lmao</w:t>
             </w:r>
           </w:p>
         </w:tc>
@@ -3029,13 +2852,8 @@
             </w:r>
             <w:r>
               <w:lastRenderedPageBreak/>
-              <w:t xml:space="preserve">routed </w:t>
-            </w:r>
-            <w:proofErr w:type="spellStart"/>
-            <w:r>
-              <w:t>api</w:t>
-            </w:r>
-            <w:proofErr w:type="spellEnd"/>
+              <w:t>routed api</w:t>
+            </w:r>
           </w:p>
         </w:tc>
         <w:tc>
@@ -3097,13 +2915,8 @@
           </w:tcPr>
           <w:p>
             <w:r>
-              <w:t xml:space="preserve">Michael </w:t>
-            </w:r>
-            <w:proofErr w:type="spellStart"/>
-            <w:r>
-              <w:t>Bloomquist</w:t>
-            </w:r>
-            <w:proofErr w:type="spellEnd"/>
+              <w:t>Michael Bloomquist</w:t>
+            </w:r>
           </w:p>
         </w:tc>
       </w:tr>
@@ -3114,7 +2927,6 @@
           </w:tcPr>
           <w:p>
             <w:r>
-              <w:lastRenderedPageBreak/>
               <w:t>26</w:t>
             </w:r>
           </w:p>
@@ -3145,13 +2957,8 @@
           </w:tcPr>
           <w:p>
             <w:r>
-              <w:t xml:space="preserve">Send post request to apache2 routed </w:t>
-            </w:r>
-            <w:proofErr w:type="spellStart"/>
-            <w:r>
-              <w:t>api</w:t>
-            </w:r>
-            <w:proofErr w:type="spellEnd"/>
+              <w:t>Send post request to apache2 routed api</w:t>
+            </w:r>
           </w:p>
         </w:tc>
         <w:tc>
@@ -3212,13 +3019,8 @@
           </w:tcPr>
           <w:p>
             <w:r>
-              <w:t xml:space="preserve">Michael </w:t>
-            </w:r>
-            <w:proofErr w:type="spellStart"/>
-            <w:r>
-              <w:t>Bloomquist</w:t>
-            </w:r>
-            <w:proofErr w:type="spellEnd"/>
+              <w:t>Michael Bloomquist</w:t>
+            </w:r>
           </w:p>
         </w:tc>
       </w:tr>
@@ -3496,28 +3298,12 @@
           </w:p>
           <w:p>
             <w:r>
-              <w:t>&lt;</w:t>
-            </w:r>
-            <w:proofErr w:type="spellStart"/>
-            <w:r>
-              <w:t>diffDisplay</w:t>
-            </w:r>
-            <w:proofErr w:type="spellEnd"/>
-            <w:r>
-              <w:t xml:space="preserve"> component&gt;</w:t>
-            </w:r>
-          </w:p>
-          <w:p>
-            <w:r>
-              <w:t>&lt;</w:t>
-            </w:r>
-            <w:proofErr w:type="spellStart"/>
-            <w:r>
-              <w:t>diffLine</w:t>
-            </w:r>
-            <w:proofErr w:type="spellEnd"/>
-            <w:r>
-              <w:t xml:space="preserve"> component&gt;</w:t>
+              <w:t>&lt;diffDisplay component&gt;</w:t>
+            </w:r>
+          </w:p>
+          <w:p>
+            <w:r>
+              <w:t>&lt;diffLine component&gt;</w:t>
             </w:r>
           </w:p>
           <w:p>
@@ -3574,13 +3360,8 @@
           </w:tcPr>
           <w:p>
             <w:r>
-              <w:t xml:space="preserve">Michael </w:t>
-            </w:r>
-            <w:proofErr w:type="spellStart"/>
-            <w:r>
-              <w:t>Bloomquist</w:t>
-            </w:r>
-            <w:proofErr w:type="spellEnd"/>
+              <w:t>Michael Bloomquist</w:t>
+            </w:r>
           </w:p>
         </w:tc>
       </w:tr>
@@ -3636,28 +3417,12 @@
           </w:p>
           <w:p>
             <w:r>
-              <w:t>&lt;</w:t>
-            </w:r>
-            <w:proofErr w:type="spellStart"/>
-            <w:r>
-              <w:t>diffDisplay</w:t>
-            </w:r>
-            <w:proofErr w:type="spellEnd"/>
-            <w:r>
-              <w:t xml:space="preserve"> component&gt;</w:t>
-            </w:r>
-          </w:p>
-          <w:p>
-            <w:r>
-              <w:t>&lt;</w:t>
-            </w:r>
-            <w:proofErr w:type="spellStart"/>
-            <w:r>
-              <w:t>diffLine</w:t>
-            </w:r>
-            <w:proofErr w:type="spellEnd"/>
-            <w:r>
-              <w:t xml:space="preserve"> component&gt;</w:t>
+              <w:t>&lt;diffDisplay component&gt;</w:t>
+            </w:r>
+          </w:p>
+          <w:p>
+            <w:r>
+              <w:t>&lt;diffLine component&gt;</w:t>
             </w:r>
           </w:p>
           <w:p>
@@ -3714,13 +3479,8 @@
           </w:tcPr>
           <w:p>
             <w:r>
-              <w:t xml:space="preserve">Michael </w:t>
-            </w:r>
-            <w:proofErr w:type="spellStart"/>
-            <w:r>
-              <w:t>Bloomquist</w:t>
-            </w:r>
-            <w:proofErr w:type="spellEnd"/>
+              <w:t>Michael Bloomquist</w:t>
+            </w:r>
           </w:p>
         </w:tc>
       </w:tr>
@@ -3837,13 +3597,8 @@
           </w:tcPr>
           <w:p>
             <w:r>
-              <w:t xml:space="preserve">Michael </w:t>
-            </w:r>
-            <w:proofErr w:type="spellStart"/>
-            <w:r>
-              <w:t>Bloomquist</w:t>
-            </w:r>
-            <w:proofErr w:type="spellEnd"/>
+              <w:t>Michael Bloomquist</w:t>
+            </w:r>
           </w:p>
         </w:tc>
       </w:tr>
@@ -3909,15 +3664,7 @@
           </w:tcPr>
           <w:p>
             <w:r>
-              <w:t xml:space="preserve">Diff is stored in DIFFS_ON_FILES table with </w:t>
-            </w:r>
-            <w:proofErr w:type="spellStart"/>
-            <w:r>
-              <w:t>datetime</w:t>
-            </w:r>
-            <w:proofErr w:type="spellEnd"/>
-            <w:r>
-              <w:t xml:space="preserve"> and associated file</w:t>
+              <w:t>Diff is stored in DIFFS_ON_FILES table with datetime and associated file</w:t>
             </w:r>
           </w:p>
         </w:tc>
@@ -3959,13 +3706,8 @@
           </w:tcPr>
           <w:p>
             <w:r>
-              <w:t xml:space="preserve">Michael </w:t>
-            </w:r>
-            <w:proofErr w:type="spellStart"/>
-            <w:r>
-              <w:t>Bloomquist</w:t>
-            </w:r>
-            <w:proofErr w:type="spellEnd"/>
+              <w:t>Michael Bloomquist</w:t>
+            </w:r>
           </w:p>
         </w:tc>
       </w:tr>
@@ -4024,28 +3766,12 @@
           </w:p>
           <w:p>
             <w:r>
-              <w:t>&lt;</w:t>
-            </w:r>
-            <w:proofErr w:type="spellStart"/>
-            <w:r>
-              <w:t>diffLine</w:t>
-            </w:r>
-            <w:proofErr w:type="spellEnd"/>
-            <w:r>
-              <w:t xml:space="preserve"> component&gt;</w:t>
-            </w:r>
-          </w:p>
-          <w:p>
-            <w:r>
-              <w:t>&lt;</w:t>
-            </w:r>
-            <w:proofErr w:type="spellStart"/>
-            <w:r>
-              <w:t>diffDisplay</w:t>
-            </w:r>
-            <w:proofErr w:type="spellEnd"/>
-            <w:r>
-              <w:t xml:space="preserve"> component&gt;</w:t>
+              <w:t>&lt;diffLine component&gt;</w:t>
+            </w:r>
+          </w:p>
+          <w:p>
+            <w:r>
+              <w:t>&lt;diffDisplay component&gt;</w:t>
             </w:r>
           </w:p>
         </w:tc>
@@ -4065,7 +3791,7 @@
           </w:tcPr>
           <w:p>
             <w:r>
-              <w:t>No display</w:t>
+              <w:t>Same as expected</w:t>
             </w:r>
           </w:p>
         </w:tc>
@@ -4085,9 +3811,9 @@
               <w:rPr>
                 <w:b/>
                 <w:bCs/>
-                <w:color w:val="FF0000"/>
-              </w:rPr>
-              <w:t>Fail</w:t>
+                <w:color w:val="00B050"/>
+              </w:rPr>
+              <w:t>Pass</w:t>
             </w:r>
           </w:p>
         </w:tc>
@@ -4097,13 +3823,8 @@
           </w:tcPr>
           <w:p>
             <w:r>
-              <w:t xml:space="preserve">Michael </w:t>
-            </w:r>
-            <w:proofErr w:type="spellStart"/>
-            <w:r>
-              <w:t>Bloomquist</w:t>
-            </w:r>
-            <w:proofErr w:type="spellEnd"/>
+              <w:t>Michael Bloomquist</w:t>
+            </w:r>
           </w:p>
         </w:tc>
       </w:tr>
@@ -4153,15 +3874,7 @@
           </w:tcPr>
           <w:p>
             <w:r>
-              <w:t>Go to projects page/</w:t>
-            </w:r>
-            <w:proofErr w:type="gramStart"/>
-            <w:r>
-              <w:t>file  and</w:t>
-            </w:r>
-            <w:proofErr w:type="gramEnd"/>
-            <w:r>
-              <w:t xml:space="preserve"> highlight the lines of code that the user wants to comment on</w:t>
+              <w:t>Go to projects page/file  and highlight the lines of code that the user wants to comment on</w:t>
             </w:r>
           </w:p>
         </w:tc>
@@ -4231,8 +3944,6 @@
             <w:r>
               <w:t>Christina Nguyen</w:t>
             </w:r>
-            <w:bookmarkStart w:id="0" w:name="_GoBack"/>
-            <w:bookmarkEnd w:id="0"/>
           </w:p>
         </w:tc>
       </w:tr>
@@ -4273,15 +3984,7 @@
           </w:tcPr>
           <w:p>
             <w:r>
-              <w:t>Go to projects page/</w:t>
-            </w:r>
-            <w:proofErr w:type="gramStart"/>
-            <w:r>
-              <w:t>file  and</w:t>
-            </w:r>
-            <w:proofErr w:type="gramEnd"/>
-            <w:r>
-              <w:t xml:space="preserve"> highlight the lines of code that the user wants to </w:t>
+              <w:t xml:space="preserve">Go to projects page/file  and highlight the lines of code that the user wants to </w:t>
             </w:r>
             <w:r>
               <w:lastRenderedPageBreak/>
@@ -4374,43 +4077,88 @@
           <w:tcPr>
             <w:tcW w:w="516" w:type="dxa"/>
           </w:tcPr>
-          <w:p/>
+          <w:p>
+            <w:r>
+              <w:t>36</w:t>
+            </w:r>
+          </w:p>
         </w:tc>
         <w:tc>
           <w:tcPr>
             <w:tcW w:w="1161" w:type="dxa"/>
           </w:tcPr>
-          <w:p/>
+          <w:p>
+            <w:r>
+              <w:t xml:space="preserve">User has a </w:t>
+            </w:r>
+            <w:r>
+              <w:t>unified</w:t>
+            </w:r>
+            <w:r>
+              <w:t xml:space="preserve"> diff option</w:t>
+            </w:r>
+          </w:p>
         </w:tc>
         <w:tc>
           <w:tcPr>
             <w:tcW w:w="1193" w:type="dxa"/>
           </w:tcPr>
-          <w:p/>
+          <w:p>
+            <w:r>
+              <w:t>Review has been created</w:t>
+            </w:r>
+          </w:p>
         </w:tc>
         <w:tc>
           <w:tcPr>
             <w:tcW w:w="1043" w:type="dxa"/>
           </w:tcPr>
-          <w:p/>
+          <w:p>
+            <w:r>
+              <w:t>Go to review and pick unified  diff option</w:t>
+            </w:r>
+          </w:p>
         </w:tc>
         <w:tc>
           <w:tcPr>
             <w:tcW w:w="1338" w:type="dxa"/>
           </w:tcPr>
+          <w:p>
+            <w:r>
+              <w:t>&lt;review&gt;</w:t>
+            </w:r>
+          </w:p>
+          <w:p>
+            <w:r>
+              <w:t>&lt;unifiedDiff component&gt;</w:t>
+            </w:r>
+          </w:p>
+          <w:p>
+            <w:r>
+              <w:t>&lt;splitDiff component&gt;</w:t>
+            </w:r>
+          </w:p>
           <w:p/>
         </w:tc>
         <w:tc>
           <w:tcPr>
             <w:tcW w:w="1415" w:type="dxa"/>
           </w:tcPr>
-          <w:p/>
+          <w:p>
+            <w:r>
+              <w:t>The user is displayed a unified diff</w:t>
+            </w:r>
+          </w:p>
         </w:tc>
         <w:tc>
           <w:tcPr>
             <w:tcW w:w="961" w:type="dxa"/>
           </w:tcPr>
-          <w:p/>
+          <w:p>
+            <w:r>
+              <w:t>Unified diff by default, no option</w:t>
+            </w:r>
+          </w:p>
         </w:tc>
         <w:tc>
           <w:tcPr>
@@ -4424,13 +4172,25 @@
                 <w:color w:val="FF0000"/>
               </w:rPr>
             </w:pPr>
+            <w:r>
+              <w:rPr>
+                <w:b/>
+                <w:bCs/>
+                <w:color w:val="FF0000"/>
+              </w:rPr>
+              <w:t>Fail</w:t>
+            </w:r>
           </w:p>
         </w:tc>
         <w:tc>
           <w:tcPr>
             <w:tcW w:w="946" w:type="dxa"/>
           </w:tcPr>
-          <w:p/>
+          <w:p>
+            <w:r>
+              <w:t>Michael Bloomquist</w:t>
+            </w:r>
+          </w:p>
         </w:tc>
       </w:tr>
       <w:tr>
@@ -4438,43 +4198,91 @@
           <w:tcPr>
             <w:tcW w:w="516" w:type="dxa"/>
           </w:tcPr>
-          <w:p/>
+          <w:p>
+            <w:r>
+              <w:t>37</w:t>
+            </w:r>
+          </w:p>
         </w:tc>
         <w:tc>
           <w:tcPr>
             <w:tcW w:w="1161" w:type="dxa"/>
           </w:tcPr>
-          <w:p/>
+          <w:p>
+            <w:r>
+              <w:t>User has a split diff option</w:t>
+            </w:r>
+          </w:p>
         </w:tc>
         <w:tc>
           <w:tcPr>
             <w:tcW w:w="1193" w:type="dxa"/>
           </w:tcPr>
-          <w:p/>
+          <w:p>
+            <w:r>
+              <w:t>Review has been created</w:t>
+            </w:r>
+          </w:p>
         </w:tc>
         <w:tc>
           <w:tcPr>
             <w:tcW w:w="1043" w:type="dxa"/>
           </w:tcPr>
-          <w:p/>
+          <w:p>
+            <w:r>
+              <w:t>Go to review and pick split diff option</w:t>
+            </w:r>
+          </w:p>
         </w:tc>
         <w:tc>
           <w:tcPr>
             <w:tcW w:w="1338" w:type="dxa"/>
           </w:tcPr>
+          <w:p>
+            <w:r>
+              <w:t>&lt;</w:t>
+            </w:r>
+            <w:r>
+              <w:t>review&gt;</w:t>
+            </w:r>
+          </w:p>
+          <w:p>
+            <w:r>
+              <w:t>&lt;unifiedDiff componen</w:t>
+            </w:r>
+            <w:r>
+              <w:t>t</w:t>
+            </w:r>
+            <w:r>
+              <w:t>&gt;</w:t>
+            </w:r>
+          </w:p>
+          <w:p>
+            <w:r>
+              <w:t>&lt;splitDiff component&gt;</w:t>
+            </w:r>
+          </w:p>
           <w:p/>
         </w:tc>
         <w:tc>
           <w:tcPr>
             <w:tcW w:w="1415" w:type="dxa"/>
           </w:tcPr>
-          <w:p/>
+          <w:p>
+            <w:r>
+              <w:t>The user is displayed a split diff</w:t>
+            </w:r>
+          </w:p>
         </w:tc>
         <w:tc>
           <w:tcPr>
             <w:tcW w:w="961" w:type="dxa"/>
           </w:tcPr>
-          <w:p/>
+          <w:p>
+            <w:r>
+              <w:t>No split diff option</w:t>
+            </w:r>
+          </w:p>
         </w:tc>
         <w:tc>
           <w:tcPr>
@@ -4488,13 +4296,25 @@
                 <w:color w:val="FF0000"/>
               </w:rPr>
             </w:pPr>
+            <w:r>
+              <w:rPr>
+                <w:b/>
+                <w:bCs/>
+                <w:color w:val="FF0000"/>
+              </w:rPr>
+              <w:t>Fail</w:t>
+            </w:r>
           </w:p>
         </w:tc>
         <w:tc>
           <w:tcPr>
             <w:tcW w:w="946" w:type="dxa"/>
           </w:tcPr>
-          <w:p/>
+          <w:p>
+            <w:r>
+              <w:t>Michael Bloomquist</w:t>
+            </w:r>
+          </w:p>
         </w:tc>
       </w:tr>
       <w:tr>
@@ -6110,7 +5930,7 @@
 </file>
 
 <file path=word/styles.xml><?xml version="1.0" encoding="utf-8"?>
-<w:styles xmlns:mc="http://schemas.openxmlformats.org/markup-compatibility/2006" xmlns:r="http://schemas.openxmlformats.org/officeDocument/2006/relationships" xmlns:w="http://schemas.openxmlformats.org/wordprocessingml/2006/main" xmlns:w14="http://schemas.microsoft.com/office/word/2010/wordml" xmlns:w15="http://schemas.microsoft.com/office/word/2012/wordml" mc:Ignorable="w14 w15">
+<w:styles xmlns:mc="http://schemas.openxmlformats.org/markup-compatibility/2006" xmlns:r="http://schemas.openxmlformats.org/officeDocument/2006/relationships" xmlns:w="http://schemas.openxmlformats.org/wordprocessingml/2006/main" xmlns:w14="http://schemas.microsoft.com/office/word/2010/wordml" xmlns:w15="http://schemas.microsoft.com/office/word/2012/wordml" xmlns:w16cex="http://schemas.microsoft.com/office/word/2018/wordml/cex" xmlns:w16cid="http://schemas.microsoft.com/office/word/2016/wordml/cid" xmlns:w16="http://schemas.microsoft.com/office/word/2018/wordml" xmlns:w16sdtdh="http://schemas.microsoft.com/office/word/2020/wordml/sdtdatahash" xmlns:w16se="http://schemas.microsoft.com/office/word/2015/wordml/symex" mc:Ignorable="w14 w15 w16se w16cid w16 w16cex w16sdtdh">
   <w:docDefaults>
     <w:rPrDefault>
       <w:rPr>
@@ -6126,7 +5946,7 @@
       </w:pPr>
     </w:pPrDefault>
   </w:docDefaults>
-  <w:latentStyles w:defLockedState="0" w:defUIPriority="99" w:defSemiHidden="0" w:defUnhideWhenUsed="0" w:defQFormat="0" w:count="382">
+  <w:latentStyles w:defLockedState="0" w:defUIPriority="99" w:defSemiHidden="0" w:defUnhideWhenUsed="0" w:defQFormat="0" w:count="376">
     <w:lsdException w:name="Normal" w:uiPriority="0" w:qFormat="1"/>
     <w:lsdException w:name="heading 1" w:uiPriority="9" w:qFormat="1"/>
     <w:lsdException w:name="heading 2" w:semiHidden="1" w:uiPriority="9" w:unhideWhenUsed="1" w:qFormat="1"/>
@@ -6541,7 +6361,6 @@
       <w:spacing w:after="0" w:line="240" w:lineRule="auto"/>
     </w:pPr>
     <w:tblPr>
-      <w:tblInd w:w="0" w:type="dxa"/>
       <w:tblBorders>
         <w:top w:val="single" w:sz="4" w:space="0" w:color="auto"/>
         <w:left w:val="single" w:sz="4" w:space="0" w:color="auto"/>
@@ -6550,12 +6369,6 @@
         <w:insideH w:val="single" w:sz="4" w:space="0" w:color="auto"/>
         <w:insideV w:val="single" w:sz="4" w:space="0" w:color="auto"/>
       </w:tblBorders>
-      <w:tblCellMar>
-        <w:top w:w="0" w:type="dxa"/>
-        <w:left w:w="108" w:type="dxa"/>
-        <w:bottom w:w="0" w:type="dxa"/>
-        <w:right w:w="108" w:type="dxa"/>
-      </w:tblCellMar>
     </w:tblPr>
   </w:style>
 </w:styles>

</xml_diff>